<commit_message>
here is the reshake chapter
</commit_message>
<xml_diff>
--- a/wiki/tutorial/4 - Online Repositories/4.3 - Reprocess/4.3_reprocess.docx
+++ b/wiki/tutorial/4 - Online Repositories/4.3 - Reprocess/4.3_reprocess.docx
@@ -9,689 +9,36 @@
           <w:lang w:val="en-GB"/>
         </w:rPr>
       </w:pPr>
-      <w:r>
-        <w:rPr>
-          <w:lang w:val="en-GB"/>
-        </w:rPr>
-        <w:t>Online</w:t>
-      </w:r>
-      <w:r>
-        <w:rPr>
-          <w:lang w:val="en-GB"/>
-        </w:rPr>
-        <w:t xml:space="preserve"> R</w:t>
-      </w:r>
-      <w:r>
-        <w:rPr>
-          <w:lang w:val="en-GB"/>
-        </w:rPr>
-        <w:t>epositories</w:t>
-      </w:r>
-    </w:p>
-    <w:p>
-      <w:pPr>
-        <w:jc w:val="both"/>
-        <w:rPr>
-          <w:lang w:val="en-GB"/>
-        </w:rPr>
-      </w:pPr>
-      <w:r>
-        <w:rPr>
-          <w:lang w:val="en-GB"/>
-        </w:rPr>
-        <w:t xml:space="preserve">In the previous </w:t>
-      </w:r>
-      <w:r>
-        <w:rPr>
-          <w:lang w:val="en-GB"/>
-        </w:rPr>
-        <w:t>chapters</w:t>
-      </w:r>
-      <w:r>
-        <w:rPr>
-          <w:lang w:val="en-GB"/>
-        </w:rPr>
-        <w:t xml:space="preserve"> of the tutorial, </w:t>
-      </w:r>
-      <w:r>
-        <w:rPr>
-          <w:lang w:val="en-GB"/>
-        </w:rPr>
-        <w:t xml:space="preserve">we identified proteins using </w:t>
-      </w:r>
-      <w:r>
-        <w:rPr>
-          <w:color w:val="002060"/>
-          <w:lang w:val="en-GB"/>
-        </w:rPr>
-        <w:t>curated database sequences</w:t>
-      </w:r>
-      <w:r>
-        <w:rPr>
-          <w:lang w:val="en-GB"/>
-        </w:rPr>
-        <w:t xml:space="preserve"> and enriched our</w:t>
-      </w:r>
-      <w:r>
-        <w:rPr>
-          <w:lang w:val="en-GB"/>
-        </w:rPr>
-        <w:t xml:space="preserve"> results with knowledge from </w:t>
-      </w:r>
-      <w:r>
-        <w:rPr>
-          <w:color w:val="002060"/>
-          <w:lang w:val="en-GB"/>
-        </w:rPr>
-        <w:t>external resources</w:t>
-      </w:r>
-      <w:r>
-        <w:rPr>
-          <w:lang w:val="en-GB"/>
-        </w:rPr>
-        <w:t xml:space="preserve">. In order to allow the community to benefit from your results </w:t>
-      </w:r>
-      <w:r>
-        <w:rPr>
-          <w:lang w:val="en-GB"/>
-        </w:rPr>
-        <w:t>in turn</w:t>
-      </w:r>
-      <w:r>
-        <w:rPr>
-          <w:lang w:val="en-GB"/>
-        </w:rPr>
-        <w:t xml:space="preserve">, online repositories are available to </w:t>
-      </w:r>
-      <w:r>
-        <w:rPr>
-          <w:lang w:val="en-GB"/>
-        </w:rPr>
-        <w:t>enable</w:t>
-      </w:r>
-      <w:r>
-        <w:rPr>
-          <w:lang w:val="en-GB"/>
-        </w:rPr>
-        <w:t xml:space="preserve"> the exchange of data. Moreover, making the data public is now required by most journals prior to publication. </w:t>
-      </w:r>
-    </w:p>
-    <w:p>
-      <w:pPr>
-        <w:jc w:val="both"/>
-        <w:rPr>
-          <w:lang w:val="en-GB"/>
-        </w:rPr>
-      </w:pPr>
-      <w:r>
-        <w:rPr>
-          <w:noProof/>
-          <w:lang w:val="de-DE" w:eastAsia="de-DE"/>
-        </w:rPr>
-      </w:r>
-      <w:r>
-        <w:rPr>
-          <w:noProof/>
-          <w:lang w:val="de-DE" w:eastAsia="de-DE"/>
-        </w:rPr>
-        <w:pict>
-          <v:group id="Zeichenbereich 40" o:spid="_x0000_s1026" editas="canvas" style="width:468pt;height:351.8pt;mso-position-horizontal-relative:char;mso-position-vertical-relative:line" coordorigin="1440,4262" coordsize="9360,7036" o:gfxdata="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">
-            <v:shapetype id="_x0000_t75" coordsize="21600,21600" o:spt="75" o:preferrelative="t" path="m@4@5l@4@11@9@11@9@5xe" filled="f" stroked="f">
-              <v:stroke joinstyle="miter"/>
-              <v:formulas>
-                <v:f eqn="if lineDrawn pixelLineWidth 0"/>
-                <v:f eqn="sum @0 1 0"/>
-                <v:f eqn="sum 0 0 @1"/>
-                <v:f eqn="prod @2 1 2"/>
-                <v:f eqn="prod @3 21600 pixelWidth"/>
-                <v:f eqn="prod @3 21600 pixelHeight"/>
-                <v:f eqn="sum @0 0 1"/>
-                <v:f eqn="prod @6 1 2"/>
-                <v:f eqn="prod @7 21600 pixelWidth"/>
-                <v:f eqn="sum @8 21600 0"/>
-                <v:f eqn="prod @7 21600 pixelHeight"/>
-                <v:f eqn="sum @10 21600 0"/>
-              </v:formulas>
-              <v:path o:extrusionok="f" gradientshapeok="t" o:connecttype="rect"/>
-              <o:lock v:ext="edit" aspectratio="t"/>
-            </v:shapetype>
-            <v:shape id="_x0000_s1027" type="#_x0000_t75" style="position:absolute;left:1440;top:4262;width:9360;height:7036;visibility:visible">
-              <v:fill o:detectmouseclick="t"/>
-              <v:path o:connecttype="none"/>
-            </v:shape>
-            <v:oval id="Ellipse 6" o:spid="_x0000_s1028" style="position:absolute;left:4867;top:7486;width:2254;height:1141;visibility:visible;v-text-anchor:middle" o:gfxdata="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" fillcolor="#dfa7a6 [1621]" strokecolor="#bc4542 [3045]">
-              <v:fill color2="#f5e4e4 [501]" rotate="t" angle="180" colors="0 #ffa2a1;22938f #ffbebd;1 #ffe5e5" focus="100%" type="gradient"/>
-              <v:shadow on="t" color="black" opacity="24903f" origin=",.5" offset="0,.55556mm"/>
-              <v:textbox>
-                <w:txbxContent>
-                  <w:p>
-                    <w:pPr>
-                      <w:pStyle w:val="NormalWeb"/>
-                      <w:spacing w:before="0" w:beforeAutospacing="0" w:after="200" w:afterAutospacing="0" w:line="360" w:lineRule="auto"/>
-                      <w:jc w:val="center"/>
-                      <w:rPr>
-                        <w:rFonts w:asciiTheme="minorHAnsi" w:hAnsiTheme="minorHAnsi" w:cstheme="minorHAnsi"/>
-                        <w:color w:val="C00000"/>
-                      </w:rPr>
-                    </w:pPr>
-                    <w:r>
-                      <w:rPr>
-                        <w:rFonts w:asciiTheme="minorHAnsi" w:eastAsia="Calibri" w:hAnsiTheme="minorHAnsi" w:cstheme="minorHAnsi"/>
-                        <w:b/>
-                        <w:bCs/>
-                        <w:color w:val="C00000"/>
-                        <w:sz w:val="22"/>
-                        <w:szCs w:val="22"/>
-                      </w:rPr>
-                      <w:t>Public R</w:t>
-                    </w:r>
-                    <w:r>
-                      <w:rPr>
-                        <w:rFonts w:asciiTheme="minorHAnsi" w:eastAsia="Calibri" w:hAnsiTheme="minorHAnsi" w:cstheme="minorHAnsi"/>
-                        <w:b/>
-                        <w:bCs/>
-                        <w:color w:val="C00000"/>
-                        <w:sz w:val="22"/>
-                        <w:szCs w:val="22"/>
-                      </w:rPr>
-                      <w:t>epositories</w:t>
-                    </w:r>
-                  </w:p>
-                </w:txbxContent>
-              </v:textbox>
-            </v:oval>
-            <v:shapetype id="_x0000_t115" coordsize="21600,21600" o:spt="115" path="m,20465v810,317,1620,452,2397,725c3077,21325,3790,21417,4405,21597v1620,,2202,-180,2657,-272c7580,21280,8002,21010,8455,20917v422,-135,810,-405,1327,-542c10205,20150,10657,19967,11080,19742v517,-182,970,-407,1425,-590c13087,19017,13605,18745,14255,18610v615,-180,1262,-318,1942,-408c16975,18202,17785,18022,18595,18022r,-1670l19192,16252r808,l20000,14467r722,-75l21597,14392,21597,,2972,r,1815l1532,1815r,1860l,3675,,20465xem1532,3675nfl18595,3675r,12677em2972,1815nfl20000,1815r,12652e">
-              <v:stroke joinstyle="miter"/>
-              <v:path o:extrusionok="f" o:connecttype="custom" o:connectlocs="10800,0;0,10800;10800,19890;21600,10800" textboxrect="0,3675,18595,18022"/>
-            </v:shapetype>
-            <v:shape id="Flussdiagramm: Mehrere Dokumente 14" o:spid="_x0000_s1029" type="#_x0000_t115" style="position:absolute;left:5243;top:4517;width:1685;height:1373;visibility:visible;v-text-anchor:middle" o:gfxdata="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" fillcolor="#bfb1d0 [1623]" strokecolor="#795d9b [3047]">
-              <v:fill color2="#ece7f1 [503]" rotate="t" angle="180" colors="0 #c9b5e8;22938f #d9cbee;1 #f0eaf9" focus="100%" type="gradient"/>
-              <v:shadow on="t" color="black" opacity="24903f" origin=",.5" offset="0,.55556mm"/>
-              <v:textbox>
-                <w:txbxContent>
-                  <w:p>
-                    <w:pPr>
-                      <w:jc w:val="center"/>
-                      <w:rPr>
-                        <w:rFonts w:asciiTheme="minorHAnsi" w:hAnsiTheme="minorHAnsi" w:cstheme="minorHAnsi"/>
-                        <w:b/>
-                        <w:color w:val="7030A0"/>
-                        <w:lang w:val="de-DE"/>
-                      </w:rPr>
-                    </w:pPr>
-                    <w:r>
-                      <w:rPr>
-                        <w:rFonts w:asciiTheme="minorHAnsi" w:hAnsiTheme="minorHAnsi" w:cstheme="minorHAnsi"/>
-                        <w:b/>
-                        <w:color w:val="7030A0"/>
-                        <w:lang w:val="de-DE"/>
-                      </w:rPr>
-                      <w:t>Proteomics Results</w:t>
-                    </w:r>
-                  </w:p>
-                </w:txbxContent>
-              </v:textbox>
-            </v:shape>
-            <v:oval id="Ellipse 17" o:spid="_x0000_s1030" style="position:absolute;left:8007;top:6643;width:2280;height:1140;visibility:visible;v-text-anchor:middle" o:gfxdata="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" fillcolor="#a7bfde [1620]" strokecolor="#4579b8 [3044]">
-              <v:fill color2="#e4ecf5 [500]" rotate="t" angle="180" colors="0 #a3c4ff;22938f #bfd5ff;1 #e5eeff" focus="100%" type="gradient"/>
-              <v:shadow on="t" color="black" opacity="24903f" origin=",.5" offset="0,.55556mm"/>
-              <v:textbox>
-                <w:txbxContent>
-                  <w:p>
-                    <w:pPr>
-                      <w:pStyle w:val="NormalWeb"/>
-                      <w:spacing w:before="0" w:beforeAutospacing="0" w:after="200" w:afterAutospacing="0" w:line="360" w:lineRule="auto"/>
-                      <w:jc w:val="center"/>
-                      <w:rPr>
-                        <w:rFonts w:asciiTheme="minorHAnsi" w:hAnsiTheme="minorHAnsi" w:cstheme="minorHAnsi"/>
-                        <w:color w:val="002060"/>
-                      </w:rPr>
-                    </w:pPr>
-                    <w:r>
-                      <w:rPr>
-                        <w:rFonts w:asciiTheme="minorHAnsi" w:eastAsia="Calibri" w:hAnsiTheme="minorHAnsi" w:cstheme="minorHAnsi"/>
-                        <w:b/>
-                        <w:bCs/>
-                        <w:color w:val="002060"/>
-                        <w:sz w:val="22"/>
-                        <w:szCs w:val="22"/>
-                      </w:rPr>
-                      <w:t>External</w:t>
-                    </w:r>
-                    <w:r>
-                      <w:rPr>
-                        <w:rFonts w:asciiTheme="minorHAnsi" w:eastAsia="Calibri" w:hAnsiTheme="minorHAnsi" w:cstheme="minorHAnsi"/>
-                        <w:b/>
-                        <w:bCs/>
-                        <w:color w:val="002060"/>
-                        <w:sz w:val="22"/>
-                        <w:szCs w:val="22"/>
-                      </w:rPr>
-                      <w:br/>
-                      <w:t>Resources</w:t>
-                    </w:r>
-                  </w:p>
-                </w:txbxContent>
-              </v:textbox>
-            </v:oval>
-            <v:oval id="Ellipse 18" o:spid="_x0000_s1031" style="position:absolute;left:1749;top:6644;width:2280;height:1139;visibility:visible;v-text-anchor:middle" o:gfxdata="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" fillcolor="#cdddac [1622]" strokecolor="#94b64e [3046]">
-              <v:fill color2="#f0f4e6 [502]" rotate="t" angle="180" colors="0 #dafda7;22938f #e4fdc2;1 #f5ffe6" focus="100%" type="gradient"/>
-              <v:shadow on="t" color="black" opacity="24903f" origin=",.5" offset="0,.55556mm"/>
-              <v:textbox style="mso-next-textbox:#Ellipse 18">
-                <w:txbxContent>
-                  <w:p>
-                    <w:pPr>
-                      <w:pStyle w:val="NormalWeb"/>
-                      <w:spacing w:before="0" w:beforeAutospacing="0" w:after="200" w:afterAutospacing="0" w:line="360" w:lineRule="auto"/>
-                      <w:jc w:val="center"/>
-                      <w:rPr>
-                        <w:rFonts w:asciiTheme="minorHAnsi" w:hAnsiTheme="minorHAnsi" w:cstheme="minorHAnsi"/>
-                        <w:color w:val="4F6228" w:themeColor="accent3" w:themeShade="80"/>
-                      </w:rPr>
-                    </w:pPr>
-                    <w:r>
-                      <w:rPr>
-                        <w:rFonts w:asciiTheme="minorHAnsi" w:eastAsia="Calibri" w:hAnsiTheme="minorHAnsi" w:cstheme="minorHAnsi"/>
-                        <w:b/>
-                        <w:bCs/>
-                        <w:color w:val="4F6228" w:themeColor="accent3" w:themeShade="80"/>
-                        <w:sz w:val="22"/>
-                        <w:szCs w:val="22"/>
-                      </w:rPr>
-                      <w:t>Databases</w:t>
-                    </w:r>
-                  </w:p>
-                </w:txbxContent>
-              </v:textbox>
-            </v:oval>
-            <v:oval id="Ellipse 19" o:spid="_x0000_s1032" style="position:absolute;left:4842;top:9645;width:2279;height:1138;visibility:visible;v-text-anchor:middle" o:gfxdata="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" fillcolor="#fbcaa2 [1625]" strokecolor="#f68c36 [3049]">
-              <v:fill color2="#fdefe3 [505]" rotate="t" angle="180" colors="0 #ffbe86;22938f #ffd0aa;1 #ffebdb" focus="100%" type="gradient"/>
-              <v:shadow on="t" color="black" opacity="24903f" origin=",.5" offset="0,.55556mm"/>
-              <v:textbox style="mso-next-textbox:#Ellipse 19">
-                <w:txbxContent>
-                  <w:p>
-                    <w:pPr>
-                      <w:pStyle w:val="NormalWeb"/>
-                      <w:spacing w:before="0" w:beforeAutospacing="0" w:after="200" w:afterAutospacing="0" w:line="360" w:lineRule="auto"/>
-                      <w:jc w:val="center"/>
-                      <w:rPr>
-                        <w:rFonts w:asciiTheme="minorHAnsi" w:hAnsiTheme="minorHAnsi" w:cstheme="minorHAnsi"/>
-                        <w:color w:val="984806" w:themeColor="accent6" w:themeShade="80"/>
-                      </w:rPr>
-                    </w:pPr>
-                    <w:r>
-                      <w:rPr>
-                        <w:rFonts w:asciiTheme="minorHAnsi" w:eastAsia="Calibri" w:hAnsiTheme="minorHAnsi" w:cstheme="minorHAnsi"/>
-                        <w:b/>
-                        <w:bCs/>
-                        <w:color w:val="984806" w:themeColor="accent6" w:themeShade="80"/>
-                        <w:sz w:val="22"/>
-                        <w:szCs w:val="22"/>
-                      </w:rPr>
-                      <w:t>Journals</w:t>
-                    </w:r>
-                  </w:p>
-                </w:txbxContent>
-              </v:textbox>
-            </v:oval>
-            <v:shapetype id="_x0000_t67" coordsize="21600,21600" o:spt="67" adj="16200,5400" path="m0@0l@1@0@1,0@2,0@2@0,21600@0,10800,21600xe">
-              <v:stroke joinstyle="miter"/>
-              <v:formulas>
-                <v:f eqn="val #0"/>
-                <v:f eqn="val #1"/>
-                <v:f eqn="sum height 0 #1"/>
-                <v:f eqn="sum 10800 0 #1"/>
-                <v:f eqn="sum width 0 #0"/>
-                <v:f eqn="prod @4 @3 10800"/>
-                <v:f eqn="sum width 0 @5"/>
-              </v:formulas>
-              <v:path o:connecttype="custom" o:connectlocs="10800,0;0,@0;10800,21600;21600,@0" o:connectangles="270,180,90,0" textboxrect="@1,0,@2,@6"/>
-              <v:handles>
-                <v:h position="#1,#0" xrange="0,10800" yrange="0,21600"/>
-              </v:handles>
-            </v:shapetype>
-            <v:shape id="_x0000_s1045" type="#_x0000_t67" style="position:absolute;left:5910;top:6355;width:285;height:775" adj="16193,7731">
-              <v:textbox style="layout-flow:vertical-ideographic"/>
-            </v:shape>
-            <v:shape id="_x0000_s1046" type="#_x0000_t67" style="position:absolute;left:5910;top:8789;width:285;height:775" adj="16193,7731">
-              <v:textbox style="layout-flow:vertical-ideographic"/>
-            </v:shape>
-            <v:shape id="_x0000_s1047" type="#_x0000_t67" style="position:absolute;left:7477;top:5842;width:285;height:775;rotation:45;flip:y" adj="16193,7731">
-              <v:textbox style="layout-flow:vertical-ideographic"/>
-            </v:shape>
-            <v:shape id="_x0000_s1048" type="#_x0000_t67" style="position:absolute;left:4274;top:5842;width:285;height:775;rotation:45;flip:x y" adj="16193,7731">
-              <v:textbox style="layout-flow:vertical-ideographic"/>
-            </v:shape>
-            <v:shape id="_x0000_s1049" type="#_x0000_t67" style="position:absolute;left:4274;top:7200;width:285;height:775;rotation:-300;flip:y" adj="16193,7731">
-              <v:textbox style="layout-flow:vertical-ideographic"/>
-            </v:shape>
-            <v:shape id="_x0000_s1050" type="#_x0000_t67" style="position:absolute;left:7394;top:7155;width:285;height:775;rotation:-300;flip:x y" adj="16193,7731">
-              <v:textbox style="layout-flow:vertical-ideographic"/>
-            </v:shape>
-            <w10:wrap type="none"/>
-            <w10:anchorlock/>
-          </v:group>
-        </w:pict>
-      </w:r>
-      <w:r>
-        <w:rPr>
-          <w:lang w:val="en-GB"/>
-        </w:rPr>
-        <w:t xml:space="preserve"> </w:t>
-      </w:r>
-    </w:p>
-    <w:p>
-      <w:pPr>
-        <w:jc w:val="both"/>
-        <w:rPr>
-          <w:lang w:val="en-GB"/>
-        </w:rPr>
-      </w:pPr>
-      <w:r>
-        <w:rPr>
-          <w:lang w:val="en-GB"/>
-        </w:rPr>
-        <w:t xml:space="preserve">The </w:t>
-      </w:r>
-      <w:r>
-        <w:rPr>
-          <w:color w:val="002060"/>
-          <w:lang w:val="en-GB"/>
-        </w:rPr>
-        <w:t>p</w:t>
-      </w:r>
-      <w:r>
-        <w:rPr>
-          <w:color w:val="002060"/>
-          <w:lang w:val="en-GB"/>
-        </w:rPr>
-        <w:t xml:space="preserve">roteomics </w:t>
-      </w:r>
-      <w:r>
-        <w:rPr>
-          <w:color w:val="002060"/>
-          <w:lang w:val="en-GB"/>
-        </w:rPr>
-        <w:t>i</w:t>
-      </w:r>
-      <w:r>
-        <w:rPr>
-          <w:color w:val="002060"/>
-          <w:lang w:val="en-GB"/>
-        </w:rPr>
-        <w:t>dentification</w:t>
-      </w:r>
-      <w:r>
-        <w:rPr>
-          <w:color w:val="002060"/>
-          <w:lang w:val="en-GB"/>
-        </w:rPr>
-        <w:t>s</w:t>
-      </w:r>
-      <w:r>
-        <w:rPr>
-          <w:color w:val="002060"/>
-          <w:lang w:val="en-GB"/>
-        </w:rPr>
-        <w:t xml:space="preserve"> </w:t>
-      </w:r>
-      <w:r>
-        <w:rPr>
-          <w:color w:val="002060"/>
-          <w:lang w:val="en-GB"/>
-        </w:rPr>
-        <w:t>d</w:t>
-      </w:r>
-      <w:r>
-        <w:rPr>
-          <w:color w:val="002060"/>
-          <w:lang w:val="en-GB"/>
-        </w:rPr>
-        <w:t>atabase</w:t>
-      </w:r>
-      <w:hyperlink w:anchor="_ENREF_1" w:tooltip="Martens, 2005 #55" w:history="1">
-        <w:r>
-          <w:rPr>
-            <w:color w:val="002060"/>
-            <w:lang w:val="en-GB"/>
-          </w:rPr>
-          <w:fldChar w:fldCharType="begin"/>
-        </w:r>
-        <w:r>
-          <w:rPr>
-            <w:color w:val="002060"/>
-            <w:lang w:val="en-GB"/>
-          </w:rPr>
-          <w:instrText xml:space="preserve"> ADDIN EN.CITE &lt;EndNote&gt;&lt;Cite&gt;&lt;Author&gt;Martens&lt;/Author&gt;&lt;Year&gt;2005&lt;/Year&gt;&lt;RecNum&gt;55&lt;/RecNum&gt;&lt;DisplayText&gt;&lt;style face="superscript"&gt;1&lt;/style&gt;&lt;/DisplayText&gt;&lt;record&gt;&lt;rec-number&gt;55&lt;/rec-number&gt;&lt;foreign-keys&gt;&lt;key app="EN" db-id="sexxdt0zj29tdleaertp5we3atxa92z9waxz"&gt;55&lt;/key&gt;&lt;/foreign-keys&gt;&lt;ref-type name="Journal Article"&gt;17&lt;/ref-type&gt;&lt;contributors&gt;&lt;authors&gt;&lt;author&gt;Martens, L.&lt;/author&gt;&lt;author&gt;Hermjakob, H.&lt;/author&gt;&lt;author&gt;Jones, P.&lt;/author&gt;&lt;author&gt;Adamski, M.&lt;/author&gt;&lt;author&gt;Taylor, C.&lt;/author&gt;&lt;author&gt;States, D.&lt;/author&gt;&lt;author&gt;Gevaert, K.&lt;/author&gt;&lt;author&gt;Vandekerckhove, J.&lt;/author&gt;&lt;author&gt;Apweiler, R.&lt;/author&gt;&lt;/authors&gt;&lt;/contributors&gt;&lt;auth-address&gt;Department of Biochemistry, Faculty of Medicine and Health Sciences, Ghent University, Ghent, Belgium.&lt;/auth-address&gt;&lt;titles&gt;&lt;title&gt;PRIDE: the proteomics identifications database&lt;/title&gt;&lt;secondary-title&gt;Proteomics&lt;/secondary-title&gt;&lt;/titles&gt;&lt;periodical&gt;&lt;full-title&gt;Proteomics&lt;/full-title&gt;&lt;/periodical&gt;&lt;pages&gt;3537-45&lt;/pages&gt;&lt;volume&gt;5&lt;/volume&gt;&lt;number&gt;13&lt;/number&gt;&lt;edition&gt;2005/07/26&lt;/edition&gt;&lt;keywords&gt;&lt;keyword&gt;Computational Biology/*methods&lt;/keyword&gt;&lt;keyword&gt;Database Management Systems&lt;/keyword&gt;&lt;keyword&gt;Databases, Bibliographic&lt;/keyword&gt;&lt;keyword&gt;Databases, Genetic&lt;/keyword&gt;&lt;keyword&gt;Databases, Protein&lt;/keyword&gt;&lt;keyword&gt;Humans&lt;/keyword&gt;&lt;keyword&gt;Information Storage and Retrieval&lt;/keyword&gt;&lt;keyword&gt;Internet&lt;/keyword&gt;&lt;keyword&gt;Programming Languages&lt;/keyword&gt;&lt;keyword&gt;Protein Array Analysis&lt;/keyword&gt;&lt;keyword&gt;*Proteome&lt;/keyword&gt;&lt;keyword&gt;Proteomics/*methods&lt;/keyword&gt;&lt;keyword&gt;Publications&lt;/keyword&gt;&lt;keyword&gt;Software&lt;/keyword&gt;&lt;keyword&gt;Time Factors&lt;/keyword&gt;&lt;/keywords&gt;&lt;dates&gt;&lt;year&gt;2005&lt;/year&gt;&lt;pub-dates&gt;&lt;date&gt;Aug&lt;/date&gt;&lt;/pub-dates&gt;&lt;/dates&gt;&lt;isbn&gt;1615-9853 (Print)&amp;#xD;1615-9853 (Linking)&lt;/isbn&gt;&lt;accession-num&gt;16041671&lt;/accession-num&gt;&lt;urls&gt;&lt;related-urls&gt;&lt;url&gt;http://www.ncbi.nlm.nih.gov/pubmed/16041671&lt;/url&gt;&lt;/related-urls&gt;&lt;/urls&gt;&lt;electronic-resource-num&gt;10.1002/pmic.200401303&lt;/electronic-resource-num&gt;&lt;language&gt;eng&lt;/language&gt;&lt;/record&gt;&lt;/Cite&gt;&lt;/EndNote&gt;</w:instrText>
-        </w:r>
-        <w:r>
-          <w:rPr>
-            <w:color w:val="002060"/>
-            <w:lang w:val="en-GB"/>
-          </w:rPr>
-          <w:fldChar w:fldCharType="separate"/>
-        </w:r>
-        <w:r>
-          <w:rPr>
-            <w:noProof/>
-            <w:color w:val="002060"/>
-            <w:vertAlign w:val="superscript"/>
-            <w:lang w:val="en-GB"/>
-          </w:rPr>
-          <w:t>1</w:t>
-        </w:r>
-        <w:r>
-          <w:rPr>
-            <w:color w:val="002060"/>
-            <w:lang w:val="en-GB"/>
-          </w:rPr>
-          <w:fldChar w:fldCharType="end"/>
-        </w:r>
-      </w:hyperlink>
-      <w:r>
-        <w:rPr>
-          <w:lang w:val="en-GB"/>
-        </w:rPr>
-        <w:t xml:space="preserve"> (PRIDE</w:t>
-      </w:r>
-      <w:r>
-        <w:rPr>
-          <w:lang w:val="en-GB"/>
-        </w:rPr>
-        <w:t xml:space="preserve">, </w:t>
-      </w:r>
-      <w:hyperlink r:id="rId9" w:history="1">
-        <w:r>
-          <w:rPr>
-            <w:rStyle w:val="Hyperlink"/>
-          </w:rPr>
-          <w:t>http://www.ebi.ac.uk/pride</w:t>
-        </w:r>
-      </w:hyperlink>
-      <w:r>
-        <w:rPr>
-          <w:lang w:val="en-GB"/>
-        </w:rPr>
-        <w:t xml:space="preserve">) </w:t>
-      </w:r>
-      <w:r>
-        <w:rPr>
-          <w:lang w:val="en-GB"/>
-        </w:rPr>
-        <w:t xml:space="preserve">and </w:t>
-      </w:r>
-      <w:proofErr w:type="spellStart"/>
-      <w:r>
-        <w:rPr>
-          <w:color w:val="1F497D" w:themeColor="text2"/>
-          <w:lang w:val="en-GB"/>
-        </w:rPr>
-        <w:t>ProteomeXchange</w:t>
-      </w:r>
-      <w:proofErr w:type="spellEnd"/>
-      <w:r>
-        <w:rPr>
-          <w:color w:val="1F497D" w:themeColor="text2"/>
-          <w:lang w:val="en-GB"/>
-        </w:rPr>
-        <w:t xml:space="preserve"> </w:t>
-      </w:r>
-      <w:r>
-        <w:rPr>
-          <w:lang w:val="en-GB"/>
-        </w:rPr>
-        <w:t>(</w:t>
-      </w:r>
-      <w:hyperlink r:id="rId10" w:history="1">
-        <w:r>
-          <w:rPr>
-            <w:rStyle w:val="Hyperlink"/>
-          </w:rPr>
-          <w:t>http://www.proteomexchange.org</w:t>
-        </w:r>
-      </w:hyperlink>
-      <w:r>
-        <w:rPr>
-          <w:lang w:val="en-GB"/>
-        </w:rPr>
-        <w:t>) are the repositories</w:t>
-      </w:r>
-      <w:r>
-        <w:rPr>
-          <w:lang w:val="en-GB"/>
-        </w:rPr>
-        <w:t xml:space="preserve"> of choice for protein identification data.</w:t>
-      </w:r>
-      <w:r>
-        <w:rPr>
-          <w:lang w:val="en-GB"/>
-        </w:rPr>
-        <w:t xml:space="preserve"> </w:t>
-      </w:r>
-      <w:r>
-        <w:rPr>
-          <w:color w:val="1F497D" w:themeColor="text2"/>
-          <w:lang w:val="en-GB"/>
-        </w:rPr>
-        <w:t>PRIDE</w:t>
-      </w:r>
-      <w:r>
-        <w:rPr>
-          <w:lang w:val="en-GB"/>
-        </w:rPr>
-        <w:t xml:space="preserve"> stores proteomics identification results while </w:t>
-      </w:r>
-      <w:proofErr w:type="spellStart"/>
-      <w:r>
-        <w:rPr>
-          <w:color w:val="1F497D" w:themeColor="text2"/>
-          <w:lang w:val="en-GB"/>
-        </w:rPr>
-        <w:t>ProteomeXchange</w:t>
-      </w:r>
-      <w:proofErr w:type="spellEnd"/>
-      <w:r>
-        <w:rPr>
-          <w:color w:val="1F497D" w:themeColor="text2"/>
-          <w:lang w:val="en-GB"/>
-        </w:rPr>
-        <w:t xml:space="preserve"> </w:t>
-      </w:r>
-      <w:r>
-        <w:rPr>
-          <w:lang w:val="en-GB"/>
-        </w:rPr>
-        <w:t>allows you to store other information as well.</w:t>
-      </w:r>
-      <w:r>
-        <w:rPr>
-          <w:lang w:val="en-GB"/>
-        </w:rPr>
-        <w:t xml:space="preserve"> For both of them, the identification results should be converted into the </w:t>
-      </w:r>
-      <w:r>
-        <w:rPr>
-          <w:lang w:val="en-GB"/>
-        </w:rPr>
-        <w:t>PRIDE</w:t>
-      </w:r>
-      <w:r>
-        <w:rPr>
-          <w:lang w:val="en-GB"/>
-        </w:rPr>
-        <w:t xml:space="preserve"> </w:t>
-      </w:r>
-      <w:r>
-        <w:rPr>
-          <w:lang w:val="en-GB"/>
-        </w:rPr>
-        <w:t xml:space="preserve">XML </w:t>
-      </w:r>
-      <w:r>
-        <w:rPr>
-          <w:lang w:val="en-GB"/>
-        </w:rPr>
-        <w:t>format.</w:t>
-      </w:r>
-    </w:p>
-    <w:p>
-      <w:pPr>
-        <w:spacing w:after="0" w:line="240" w:lineRule="auto"/>
-        <w:rPr>
-          <w:rFonts w:ascii="Cambria" w:eastAsia="Times New Roman" w:hAnsi="Cambria"/>
-          <w:color w:val="17365D"/>
-          <w:spacing w:val="5"/>
-          <w:kern w:val="28"/>
-          <w:sz w:val="52"/>
-          <w:szCs w:val="52"/>
-          <w:lang w:val="en-GB"/>
-        </w:rPr>
-      </w:pPr>
-      <w:r>
-        <w:rPr>
-          <w:lang w:val="en-GB"/>
-        </w:rPr>
-        <w:br w:type="page"/>
-      </w:r>
       <w:bookmarkStart w:id="0" w:name="_GoBack"/>
       <w:bookmarkEnd w:id="0"/>
-    </w:p>
-    <w:p>
-      <w:pPr>
-        <w:pStyle w:val="Title"/>
-        <w:numPr>
-          <w:ilvl w:val="0"/>
-          <w:numId w:val="10"/>
-        </w:numPr>
-        <w:ind w:left="0" w:firstLine="0"/>
-        <w:rPr>
-          <w:lang w:val="en-GB"/>
-        </w:rPr>
-      </w:pPr>
-      <w:r>
-        <w:rPr>
-          <w:lang w:val="en-GB"/>
-        </w:rPr>
-        <w:t>Submi</w:t>
-      </w:r>
-      <w:r>
-        <w:rPr>
-          <w:lang w:val="en-GB"/>
-        </w:rPr>
-        <w:t>t</w:t>
-      </w:r>
-      <w:r>
-        <w:rPr>
-          <w:lang w:val="en-GB"/>
-        </w:rPr>
-        <w:t>ting Data</w:t>
-      </w:r>
-      <w:r>
-        <w:rPr>
-          <w:lang w:val="en-GB"/>
-        </w:rPr>
-        <w:t xml:space="preserve"> to</w:t>
-      </w:r>
+      <w:r>
+        <w:rPr>
+          <w:lang w:val="en-GB"/>
+        </w:rPr>
+        <w:t>Reprocess Public Experiments</w:t>
+      </w:r>
+    </w:p>
+    <w:p>
+      <w:pPr>
+        <w:jc w:val="both"/>
+        <w:rPr>
+          <w:lang w:val="en-GB"/>
+        </w:rPr>
+      </w:pPr>
+      <w:r>
+        <w:rPr>
+          <w:lang w:val="en-GB"/>
+        </w:rPr>
+        <w:t xml:space="preserve">In the previous chapter, we have seen that many experiments are freely available online in public repositories. It can be very interesting to research a project of interest, maybe with different modifications? This is possible via the </w:t>
+      </w:r>
+      <w:proofErr w:type="spellStart"/>
+      <w:r>
+        <w:rPr>
+          <w:lang w:val="en-GB"/>
+        </w:rPr>
+        <w:t>Reshake</w:t>
+      </w:r>
+      <w:proofErr w:type="spellEnd"/>
       <w:r>
         <w:rPr>
           <w:lang w:val="en-GB"/>
@@ -702,7 +49,28 @@
         <w:rPr>
           <w:lang w:val="en-GB"/>
         </w:rPr>
-        <w:t>PRIDE</w:t>
+        <w:t>function</w:t>
+      </w:r>
+      <w:r>
+        <w:rPr>
+          <w:lang w:val="en-GB"/>
+        </w:rPr>
+        <w:t xml:space="preserve"> of </w:t>
+      </w:r>
+      <w:proofErr w:type="spellStart"/>
+      <w:r>
+        <w:rPr>
+          <w:color w:val="1F497D" w:themeColor="text2"/>
+          <w:lang w:val="en-GB"/>
+        </w:rPr>
+        <w:t>PeptideShaker</w:t>
+      </w:r>
+      <w:proofErr w:type="spellEnd"/>
+      <w:r>
+        <w:rPr>
+          <w:lang w:val="en-GB"/>
+        </w:rPr>
+        <w:t>.</w:t>
       </w:r>
     </w:p>
     <w:p>
@@ -712,130 +80,15 @@
           <w:lang w:val="en-GB"/>
         </w:rPr>
       </w:pPr>
-      <w:r>
-        <w:rPr>
-          <w:lang w:val="en-GB"/>
-        </w:rPr>
-        <w:lastRenderedPageBreak/>
-        <w:t xml:space="preserve">In this </w:t>
-      </w:r>
-      <w:r>
-        <w:rPr>
-          <w:lang w:val="en-GB"/>
-        </w:rPr>
-        <w:t>section</w:t>
-      </w:r>
-      <w:r>
-        <w:rPr>
-          <w:lang w:val="en-GB"/>
-        </w:rPr>
-        <w:t xml:space="preserve">, we will generate a </w:t>
-      </w:r>
-      <w:r>
-        <w:rPr>
-          <w:color w:val="002060"/>
-          <w:lang w:val="en-GB"/>
-        </w:rPr>
-        <w:t xml:space="preserve">PRIDE </w:t>
-      </w:r>
-      <w:r>
-        <w:rPr>
-          <w:color w:val="002060"/>
-          <w:lang w:val="en-GB"/>
-        </w:rPr>
-        <w:t>XML</w:t>
-      </w:r>
-      <w:r>
-        <w:rPr>
-          <w:color w:val="002060"/>
-          <w:lang w:val="en-GB"/>
-        </w:rPr>
-        <w:t xml:space="preserve"> file</w:t>
-      </w:r>
-      <w:r>
-        <w:rPr>
-          <w:lang w:val="en-GB"/>
-        </w:rPr>
-        <w:t xml:space="preserve"> from</w:t>
-      </w:r>
-      <w:r>
-        <w:rPr>
-          <w:lang w:val="en-GB"/>
-        </w:rPr>
-        <w:t xml:space="preserve"> the </w:t>
-      </w:r>
-      <w:r>
-        <w:rPr>
-          <w:lang w:val="en-GB"/>
-        </w:rPr>
-        <w:t>previously used</w:t>
-      </w:r>
-      <w:r>
-        <w:rPr>
-          <w:lang w:val="en-GB"/>
-        </w:rPr>
-        <w:t xml:space="preserve"> human dataset</w:t>
-      </w:r>
-      <w:r>
-        <w:rPr>
-          <w:lang w:val="en-GB"/>
-        </w:rPr>
-        <w:t xml:space="preserve">. Load the project </w:t>
-      </w:r>
-      <w:r>
-        <w:rPr>
-          <w:color w:val="4F6228" w:themeColor="accent3" w:themeShade="80"/>
-          <w:lang w:val="en-GB"/>
-        </w:rPr>
-        <w:t>human.cps</w:t>
-      </w:r>
-      <w:r>
-        <w:rPr>
-          <w:lang w:val="en-GB"/>
-        </w:rPr>
-        <w:t xml:space="preserve"> located in the </w:t>
-      </w:r>
-      <w:r>
-        <w:rPr>
-          <w:color w:val="4F6228" w:themeColor="accent3" w:themeShade="80"/>
-          <w:lang w:val="en-GB"/>
-        </w:rPr>
-        <w:t xml:space="preserve">resources </w:t>
-      </w:r>
-      <w:r>
-        <w:rPr>
-          <w:lang w:val="en-GB"/>
-        </w:rPr>
-        <w:t xml:space="preserve">folder into </w:t>
-      </w:r>
-      <w:proofErr w:type="spellStart"/>
-      <w:r>
-        <w:rPr>
-          <w:color w:val="002060"/>
-          <w:lang w:val="en-GB"/>
-        </w:rPr>
-        <w:t>PeptideShaker</w:t>
-      </w:r>
-      <w:proofErr w:type="spellEnd"/>
-      <w:r>
-        <w:rPr>
-          <w:lang w:val="en-GB"/>
-        </w:rPr>
-        <w:t>:</w:t>
-      </w:r>
-    </w:p>
-    <w:p>
-      <w:pPr>
-        <w:rPr>
-          <w:lang w:val="en-GB"/>
-        </w:rPr>
-      </w:pPr>
-      <w:r>
-        <w:rPr>
-          <w:lang w:val="en-GB"/>
-        </w:rPr>
-        <w:t xml:space="preserve"> </w:t>
-      </w:r>
+    </w:p>
+    <w:p>
+      <w:pPr>
+        <w:spacing w:after="0"/>
+        <w:jc w:val="center"/>
+        <w:rPr>
+          <w:lang w:val="en-GB"/>
+        </w:rPr>
+      </w:pPr>
       <w:r>
         <w:rPr>
           <w:noProof/>
@@ -843,9 +96,9 @@
         </w:rPr>
         <w:drawing>
           <wp:inline distT="0" distB="0" distL="0" distR="0">
-            <wp:extent cx="5931535" cy="3188335"/>
-            <wp:effectExtent l="38100" t="38100" r="69215" b="69215"/>
-            <wp:docPr id="1" name="Grafik 1" descr="C:\Users\vaudel\Documents\rendus\tutorials\tutorials protein identification\back-up 0.18\8 PRIDE\illustrations\ps 1.png"/>
+            <wp:extent cx="2967951" cy="2254250"/>
+            <wp:effectExtent l="38100" t="38100" r="80645" b="69850"/>
+            <wp:docPr id="4" name="Picture 4" descr="\\eir.uib.no\Home2\mva037\tutorials\4 - Online Repositories\4.3 - Reprocess\illustrations\welcome.png"/>
             <wp:cNvGraphicFramePr>
               <a:graphicFrameLocks xmlns:a="http://schemas.openxmlformats.org/drawingml/2006/main" noChangeAspect="1"/>
             </wp:cNvGraphicFramePr>
@@ -853,13 +106,13 @@
               <a:graphicData uri="http://schemas.openxmlformats.org/drawingml/2006/picture">
                 <pic:pic xmlns:pic="http://schemas.openxmlformats.org/drawingml/2006/picture">
                   <pic:nvPicPr>
-                    <pic:cNvPr id="0" name="Picture 2" descr="C:\Users\vaudel\Documents\rendus\tutorials\tutorials protein identification\back-up 0.18\8 PRIDE\illustrations\ps 1.png"/>
+                    <pic:cNvPr id="0" name="Picture 3" descr="\\eir.uib.no\Home2\mva037\tutorials\4 - Online Repositories\4.3 - Reprocess\illustrations\welcome.png"/>
                     <pic:cNvPicPr>
                       <a:picLocks noChangeAspect="1" noChangeArrowheads="1"/>
                     </pic:cNvPicPr>
                   </pic:nvPicPr>
                   <pic:blipFill>
-                    <a:blip r:embed="rId11" cstate="print">
+                    <a:blip r:embed="rId9">
                       <a:extLst>
                         <a:ext uri="{28A0092B-C50C-407E-A947-70E740481C1C}">
                           <a14:useLocalDpi xmlns:a14="http://schemas.microsoft.com/office/drawing/2010/main" val="0"/>
@@ -874,7 +127,7 @@
                   <pic:spPr bwMode="auto">
                     <a:xfrm>
                       <a:off x="0" y="0"/>
-                      <a:ext cx="5931535" cy="3188335"/>
+                      <a:ext cx="2967951" cy="2254250"/>
                     </a:xfrm>
                     <a:prstGeom prst="rect">
                       <a:avLst/>
@@ -900,6 +153,15 @@
     </w:p>
     <w:p>
       <w:pPr>
+        <w:spacing w:after="0"/>
+        <w:jc w:val="both"/>
+        <w:rPr>
+          <w:lang w:val="en-GB"/>
+        </w:rPr>
+      </w:pPr>
+    </w:p>
+    <w:p>
+      <w:pPr>
         <w:spacing w:after="0" w:line="240" w:lineRule="auto"/>
         <w:rPr>
           <w:lang w:val="en-GB"/>
@@ -914,6 +176,7 @@
     </w:p>
     <w:p>
       <w:pPr>
+        <w:spacing w:after="0"/>
         <w:jc w:val="both"/>
         <w:rPr>
           <w:lang w:val="en-GB"/>
@@ -924,47 +187,38 @@
           <w:lang w:val="en-GB"/>
         </w:rPr>
         <w:lastRenderedPageBreak/>
-        <w:t>Now go to the ‘Export’</w:t>
-      </w:r>
-      <w:r>
-        <w:rPr>
-          <w:lang w:val="en-GB"/>
-        </w:rPr>
-        <w:t xml:space="preserve"> menu at the top</w:t>
-      </w:r>
-      <w:r>
-        <w:rPr>
-          <w:lang w:val="en-GB"/>
-        </w:rPr>
-        <w:t xml:space="preserve"> and </w:t>
-      </w:r>
-      <w:r>
-        <w:rPr>
-          <w:lang w:val="en-GB"/>
-        </w:rPr>
-        <w:t xml:space="preserve">select </w:t>
-      </w:r>
-      <w:r>
-        <w:rPr>
-          <w:lang w:val="en-GB"/>
-        </w:rPr>
-        <w:t>‘PRIDE XML’. The following dialog appear</w:t>
-      </w:r>
-      <w:r>
-        <w:rPr>
-          <w:lang w:val="en-GB"/>
-        </w:rPr>
-        <w:t>s</w:t>
-      </w:r>
-      <w:r>
-        <w:rPr>
-          <w:lang w:val="en-GB"/>
-        </w:rPr>
-        <w:t>:</w:t>
-      </w:r>
-    </w:p>
-    <w:p>
-      <w:pPr>
+        <w:t xml:space="preserve">After clicking on </w:t>
+      </w:r>
+      <w:r>
+        <w:rPr>
+          <w:lang w:val="en-GB"/>
+        </w:rPr>
+        <w:t>‘</w:t>
+      </w:r>
+      <w:proofErr w:type="spellStart"/>
+      <w:r>
+        <w:rPr>
+          <w:lang w:val="en-GB"/>
+        </w:rPr>
+        <w:t>Reshake</w:t>
+      </w:r>
+      <w:proofErr w:type="spellEnd"/>
+      <w:r>
+        <w:rPr>
+          <w:lang w:val="en-GB"/>
+        </w:rPr>
+        <w:t>’</w:t>
+      </w:r>
+      <w:r>
+        <w:rPr>
+          <w:lang w:val="en-GB"/>
+        </w:rPr>
+        <w:t>, you should see the following screen:</w:t>
+      </w:r>
+    </w:p>
+    <w:p>
+      <w:pPr>
+        <w:spacing w:after="0"/>
         <w:jc w:val="both"/>
         <w:rPr>
           <w:lang w:val="en-GB"/>
@@ -973,6 +227,7 @@
     </w:p>
     <w:p>
       <w:pPr>
+        <w:spacing w:after="0"/>
         <w:jc w:val="center"/>
         <w:rPr>
           <w:lang w:val="en-GB"/>
@@ -985,9 +240,9 @@
         </w:rPr>
         <w:drawing>
           <wp:inline distT="0" distB="0" distL="0" distR="0">
-            <wp:extent cx="5124641" cy="3265361"/>
-            <wp:effectExtent l="19050" t="0" r="0" b="0"/>
-            <wp:docPr id="6" name="Picture 2"/>
+            <wp:extent cx="5943600" cy="3803650"/>
+            <wp:effectExtent l="38100" t="38100" r="76200" b="82550"/>
+            <wp:docPr id="11" name="Picture 11" descr="\\eir.uib.no\Home2\mva037\tutorials\4 - Online Repositories\4.3 - Reprocess\illustrations\reshake1.png"/>
             <wp:cNvGraphicFramePr>
               <a:graphicFrameLocks xmlns:a="http://schemas.openxmlformats.org/drawingml/2006/main" noChangeAspect="1"/>
             </wp:cNvGraphicFramePr>
@@ -995,484 +250,13 @@
               <a:graphicData uri="http://schemas.openxmlformats.org/drawingml/2006/picture">
                 <pic:pic xmlns:pic="http://schemas.openxmlformats.org/drawingml/2006/picture">
                   <pic:nvPicPr>
-                    <pic:cNvPr id="0" name="Picture 2"/>
+                    <pic:cNvPr id="0" name="Picture 5" descr="\\eir.uib.no\Home2\mva037\tutorials\4 - Online Repositories\4.3 - Reprocess\illustrations\reshake1.png"/>
                     <pic:cNvPicPr>
                       <a:picLocks noChangeAspect="1" noChangeArrowheads="1"/>
                     </pic:cNvPicPr>
                   </pic:nvPicPr>
                   <pic:blipFill>
-                    <a:blip r:embed="rId12" cstate="print"/>
-                    <a:srcRect/>
-                    <a:stretch>
-                      <a:fillRect/>
-                    </a:stretch>
-                  </pic:blipFill>
-                  <pic:spPr bwMode="auto">
-                    <a:xfrm>
-                      <a:off x="0" y="0"/>
-                      <a:ext cx="5124641" cy="3265361"/>
-                    </a:xfrm>
-                    <a:prstGeom prst="rect">
-                      <a:avLst/>
-                    </a:prstGeom>
-                    <a:noFill/>
-                    <a:ln w="9525">
-                      <a:noFill/>
-                      <a:miter lim="800000"/>
-                      <a:headEnd/>
-                      <a:tailEnd/>
-                    </a:ln>
-                  </pic:spPr>
-                </pic:pic>
-              </a:graphicData>
-            </a:graphic>
-          </wp:inline>
-        </w:drawing>
-      </w:r>
-    </w:p>
-    <w:p>
-      <w:pPr>
-        <w:spacing w:after="0" w:line="240" w:lineRule="auto"/>
-        <w:rPr>
-          <w:lang w:val="en-GB"/>
-        </w:rPr>
-      </w:pPr>
-      <w:r>
-        <w:rPr>
-          <w:lang w:val="en-GB"/>
-        </w:rPr>
-        <w:br w:type="page"/>
-      </w:r>
-    </w:p>
-    <w:p>
-      <w:pPr>
-        <w:jc w:val="both"/>
-        <w:rPr>
-          <w:lang w:val="en-GB"/>
-        </w:rPr>
-      </w:pPr>
-      <w:r>
-        <w:rPr>
-          <w:lang w:val="en-GB"/>
-        </w:rPr>
-        <w:t xml:space="preserve">The information needed here will be used to reference your dataset in </w:t>
-      </w:r>
-      <w:r>
-        <w:rPr>
-          <w:color w:val="002060"/>
-          <w:lang w:val="en-GB"/>
-        </w:rPr>
-        <w:t>PRIDE</w:t>
-      </w:r>
-      <w:r>
-        <w:rPr>
-          <w:lang w:val="en-GB"/>
-        </w:rPr>
-        <w:t xml:space="preserve">. </w:t>
-      </w:r>
-      <w:r>
-        <w:rPr>
-          <w:lang w:val="en-GB"/>
-        </w:rPr>
-        <w:t xml:space="preserve">Using the respective fields, create a </w:t>
-      </w:r>
-      <w:r>
-        <w:rPr>
-          <w:color w:val="4F6228" w:themeColor="accent3" w:themeShade="80"/>
-          <w:lang w:val="en-GB"/>
-        </w:rPr>
-        <w:t>contact</w:t>
-      </w:r>
-      <w:r>
-        <w:rPr>
-          <w:lang w:val="en-GB"/>
-        </w:rPr>
-        <w:t xml:space="preserve">, a </w:t>
-      </w:r>
-      <w:r>
-        <w:rPr>
-          <w:color w:val="4F6228" w:themeColor="accent3" w:themeShade="80"/>
-          <w:lang w:val="en-GB"/>
-        </w:rPr>
-        <w:t>sample</w:t>
-      </w:r>
-      <w:r>
-        <w:rPr>
-          <w:lang w:val="en-GB"/>
-        </w:rPr>
-        <w:t xml:space="preserve">, a </w:t>
-      </w:r>
-      <w:r>
-        <w:rPr>
-          <w:color w:val="4F6228" w:themeColor="accent3" w:themeShade="80"/>
-          <w:lang w:val="en-GB"/>
-        </w:rPr>
-        <w:t>protocol</w:t>
-      </w:r>
-      <w:r>
-        <w:rPr>
-          <w:lang w:val="en-GB"/>
-        </w:rPr>
-        <w:t xml:space="preserve"> and an </w:t>
-      </w:r>
-      <w:r>
-        <w:rPr>
-          <w:color w:val="4F6228" w:themeColor="accent3" w:themeShade="80"/>
-          <w:lang w:val="en-GB"/>
-        </w:rPr>
-        <w:t>instrument</w:t>
-      </w:r>
-      <w:r>
-        <w:rPr>
-          <w:lang w:val="en-GB"/>
-        </w:rPr>
-        <w:t xml:space="preserve"> for our dataset. Note that all terms are standardized, creating a </w:t>
-      </w:r>
-      <w:r>
-        <w:rPr>
-          <w:color w:val="002060"/>
-          <w:lang w:val="en-GB"/>
-        </w:rPr>
-        <w:t>Human Platelet Sample</w:t>
-      </w:r>
-      <w:r>
-        <w:rPr>
-          <w:lang w:val="en-GB"/>
-        </w:rPr>
-        <w:t xml:space="preserve"> as detailed below will thus help other platelet interested scientist to find your results straightforwardly.</w:t>
-      </w:r>
-    </w:p>
-    <w:p>
-      <w:pPr>
-        <w:jc w:val="both"/>
-        <w:rPr>
-          <w:lang w:val="en-GB"/>
-        </w:rPr>
-      </w:pPr>
-    </w:p>
-    <w:p>
-      <w:pPr>
-        <w:jc w:val="center"/>
-        <w:rPr>
-          <w:lang w:val="en-GB"/>
-        </w:rPr>
-      </w:pPr>
-      <w:r>
-        <w:rPr>
-          <w:noProof/>
-          <w:lang w:val="nb-NO" w:eastAsia="nb-NO"/>
-        </w:rPr>
-        <w:drawing>
-          <wp:inline distT="0" distB="0" distL="0" distR="0">
-            <wp:extent cx="5132057" cy="3276336"/>
-            <wp:effectExtent l="38100" t="0" r="68593" b="38364"/>
-            <wp:docPr id="28" name="Picture 28"/>
-            <wp:cNvGraphicFramePr>
-              <a:graphicFrameLocks xmlns:a="http://schemas.openxmlformats.org/drawingml/2006/main" noChangeAspect="1"/>
-            </wp:cNvGraphicFramePr>
-            <a:graphic xmlns:a="http://schemas.openxmlformats.org/drawingml/2006/main">
-              <a:graphicData uri="http://schemas.openxmlformats.org/drawingml/2006/picture">
-                <pic:pic xmlns:pic="http://schemas.openxmlformats.org/drawingml/2006/picture">
-                  <pic:nvPicPr>
-                    <pic:cNvPr id="0" name="Picture 28"/>
-                    <pic:cNvPicPr>
-                      <a:picLocks noChangeAspect="1" noChangeArrowheads="1"/>
-                    </pic:cNvPicPr>
-                  </pic:nvPicPr>
-                  <pic:blipFill>
-                    <a:blip r:embed="rId13" cstate="print"/>
-                    <a:srcRect/>
-                    <a:stretch>
-                      <a:fillRect/>
-                    </a:stretch>
-                  </pic:blipFill>
-                  <pic:spPr bwMode="auto">
-                    <a:xfrm>
-                      <a:off x="0" y="0"/>
-                      <a:ext cx="5132057" cy="3276336"/>
-                    </a:xfrm>
-                    <a:prstGeom prst="rect">
-                      <a:avLst/>
-                    </a:prstGeom>
-                    <a:noFill/>
-                    <a:effectLst>
-                      <a:outerShdw blurRad="50800" dist="38100" dir="2700000" algn="tl" rotWithShape="0">
-                        <a:prstClr val="black">
-                          <a:alpha val="40000"/>
-                        </a:prstClr>
-                      </a:outerShdw>
-                    </a:effectLst>
-                  </pic:spPr>
-                </pic:pic>
-              </a:graphicData>
-            </a:graphic>
-          </wp:inline>
-        </w:drawing>
-      </w:r>
-    </w:p>
-    <w:p>
-      <w:pPr>
-        <w:jc w:val="both"/>
-        <w:rPr>
-          <w:lang w:val="en-GB"/>
-        </w:rPr>
-      </w:pPr>
-    </w:p>
-    <w:p>
-      <w:pPr>
-        <w:jc w:val="both"/>
-        <w:rPr>
-          <w:lang w:val="en-GB"/>
-        </w:rPr>
-      </w:pPr>
-      <w:r>
-        <w:rPr>
-          <w:lang w:val="en-GB"/>
-        </w:rPr>
-        <w:t xml:space="preserve">Selecting an </w:t>
-      </w:r>
-      <w:r>
-        <w:rPr>
-          <w:color w:val="002060"/>
-          <w:lang w:val="en-GB"/>
-        </w:rPr>
-        <w:t>output folder</w:t>
-      </w:r>
-      <w:r>
-        <w:rPr>
-          <w:lang w:val="en-GB"/>
-        </w:rPr>
-        <w:t xml:space="preserve"> and clicking on the 'C</w:t>
-      </w:r>
-      <w:r>
-        <w:rPr>
-          <w:lang w:val="en-GB"/>
-        </w:rPr>
-        <w:t>onvert</w:t>
-      </w:r>
-      <w:r>
-        <w:rPr>
-          <w:lang w:val="en-GB"/>
-        </w:rPr>
-        <w:t>!'</w:t>
-      </w:r>
-      <w:r>
-        <w:rPr>
-          <w:lang w:val="en-GB"/>
-        </w:rPr>
-        <w:t xml:space="preserve"> </w:t>
-      </w:r>
-      <w:r>
-        <w:rPr>
-          <w:lang w:val="en-GB"/>
-        </w:rPr>
-        <w:t xml:space="preserve">button </w:t>
-      </w:r>
-      <w:r>
-        <w:rPr>
-          <w:lang w:val="en-GB"/>
-        </w:rPr>
-        <w:t xml:space="preserve">will </w:t>
-      </w:r>
-      <w:r>
-        <w:rPr>
-          <w:lang w:val="en-GB"/>
-        </w:rPr>
-        <w:t xml:space="preserve">start the creation of </w:t>
-      </w:r>
-      <w:r>
-        <w:rPr>
-          <w:lang w:val="en-GB"/>
-        </w:rPr>
-        <w:t xml:space="preserve">the </w:t>
-      </w:r>
-      <w:r>
-        <w:rPr>
-          <w:color w:val="002060"/>
-          <w:lang w:val="en-GB"/>
-        </w:rPr>
-        <w:t xml:space="preserve">PRIDE XML </w:t>
-      </w:r>
-      <w:r>
-        <w:rPr>
-          <w:lang w:val="en-GB"/>
-        </w:rPr>
-        <w:t>file.</w:t>
-      </w:r>
-      <w:r>
-        <w:rPr>
-          <w:lang w:val="en-GB"/>
-        </w:rPr>
-        <w:t xml:space="preserve"> </w:t>
-      </w:r>
-      <w:r>
-        <w:rPr>
-          <w:lang w:val="en-GB"/>
-        </w:rPr>
-        <w:t xml:space="preserve">In order to save time, the corresponding file </w:t>
-      </w:r>
-      <w:r>
-        <w:rPr>
-          <w:lang w:val="en-GB"/>
-        </w:rPr>
-        <w:t>has</w:t>
-      </w:r>
-      <w:r>
-        <w:rPr>
-          <w:lang w:val="en-GB"/>
-        </w:rPr>
-        <w:t xml:space="preserve"> already generated for you and is located in the </w:t>
-      </w:r>
-      <w:r>
-        <w:rPr>
-          <w:color w:val="4F6228" w:themeColor="accent3" w:themeShade="80"/>
-          <w:lang w:val="en-GB"/>
-        </w:rPr>
-        <w:t>resources</w:t>
-      </w:r>
-      <w:r>
-        <w:rPr>
-          <w:lang w:val="en-GB"/>
-        </w:rPr>
-        <w:t xml:space="preserve"> folder.</w:t>
-      </w:r>
-      <w:r>
-        <w:rPr>
-          <w:lang w:val="en-GB"/>
-        </w:rPr>
-        <w:t xml:space="preserve"> </w:t>
-      </w:r>
-    </w:p>
-    <w:p>
-      <w:pPr>
-        <w:spacing w:after="0" w:line="240" w:lineRule="auto"/>
-        <w:rPr>
-          <w:lang w:val="en-GB"/>
-        </w:rPr>
-      </w:pPr>
-      <w:r>
-        <w:rPr>
-          <w:lang w:val="en-GB"/>
-        </w:rPr>
-        <w:br w:type="page"/>
-      </w:r>
-    </w:p>
-    <w:p>
-      <w:pPr>
-        <w:jc w:val="both"/>
-        <w:rPr>
-          <w:lang w:val="en-GB"/>
-        </w:rPr>
-      </w:pPr>
-      <w:r>
-        <w:rPr>
-          <w:lang w:val="en-GB"/>
-        </w:rPr>
-        <w:t xml:space="preserve">Start the </w:t>
-      </w:r>
-      <w:proofErr w:type="spellStart"/>
-      <w:r>
-        <w:rPr>
-          <w:color w:val="1F497D" w:themeColor="text2"/>
-          <w:lang w:val="en-GB"/>
-        </w:rPr>
-        <w:t>ProteomeXchange</w:t>
-      </w:r>
-      <w:proofErr w:type="spellEnd"/>
-      <w:r>
-        <w:rPr>
-          <w:color w:val="1F497D" w:themeColor="text2"/>
-          <w:lang w:val="en-GB"/>
-        </w:rPr>
-        <w:t xml:space="preserve"> </w:t>
-      </w:r>
-      <w:r>
-        <w:rPr>
-          <w:lang w:val="en-GB"/>
-        </w:rPr>
-        <w:t>submission</w:t>
-      </w:r>
-      <w:r>
-        <w:rPr>
-          <w:lang w:val="en-GB"/>
-        </w:rPr>
-        <w:t xml:space="preserve"> </w:t>
-      </w:r>
-      <w:r>
-        <w:rPr>
-          <w:lang w:val="en-GB"/>
-        </w:rPr>
-        <w:t xml:space="preserve">tool located in the </w:t>
-      </w:r>
-      <w:r>
-        <w:rPr>
-          <w:color w:val="4F6228" w:themeColor="accent3" w:themeShade="80"/>
-          <w:lang w:val="en-GB"/>
-        </w:rPr>
-        <w:t xml:space="preserve">software </w:t>
-      </w:r>
-      <w:r>
-        <w:rPr>
-          <w:lang w:val="en-GB"/>
-        </w:rPr>
-        <w:t>folder (</w:t>
-      </w:r>
-      <w:proofErr w:type="spellStart"/>
-      <w:r>
-        <w:rPr>
-          <w:color w:val="4F6228" w:themeColor="accent3" w:themeShade="80"/>
-          <w:lang w:val="en-GB"/>
-        </w:rPr>
-        <w:t>PX_Submission</w:t>
-      </w:r>
-      <w:proofErr w:type="spellEnd"/>
-      <w:r>
-        <w:rPr>
-          <w:lang w:val="en-GB"/>
-        </w:rPr>
-        <w:t>). You should see the following screen:</w:t>
-      </w:r>
-    </w:p>
-    <w:p>
-      <w:pPr>
-        <w:jc w:val="both"/>
-        <w:rPr>
-          <w:lang w:val="en-GB"/>
-        </w:rPr>
-      </w:pPr>
-    </w:p>
-    <w:p>
-      <w:pPr>
-        <w:spacing w:after="0" w:line="240" w:lineRule="auto"/>
-        <w:jc w:val="center"/>
-        <w:rPr>
-          <w:lang w:val="en-GB"/>
-        </w:rPr>
-      </w:pPr>
-      <w:r>
-        <w:rPr>
-          <w:noProof/>
-          <w:lang w:val="nb-NO" w:eastAsia="nb-NO"/>
-        </w:rPr>
-        <w:drawing>
-          <wp:inline distT="0" distB="0" distL="0" distR="0">
-            <wp:extent cx="4599209" cy="4309607"/>
-            <wp:effectExtent l="38100" t="38100" r="68580" b="72390"/>
-            <wp:docPr id="2" name="Grafik 2" descr="C:\Users\vaudel\Documents\rendus\tutorials\tutorials protein identification\back-up 0.18\8 PRIDE\illustrations\px 1.png"/>
-            <wp:cNvGraphicFramePr>
-              <a:graphicFrameLocks xmlns:a="http://schemas.openxmlformats.org/drawingml/2006/main" noChangeAspect="1"/>
-            </wp:cNvGraphicFramePr>
-            <a:graphic xmlns:a="http://schemas.openxmlformats.org/drawingml/2006/main">
-              <a:graphicData uri="http://schemas.openxmlformats.org/drawingml/2006/picture">
-                <pic:pic xmlns:pic="http://schemas.openxmlformats.org/drawingml/2006/picture">
-                  <pic:nvPicPr>
-                    <pic:cNvPr id="0" name="Picture 3" descr="C:\Users\vaudel\Documents\rendus\tutorials\tutorials protein identification\back-up 0.18\8 PRIDE\illustrations\px 1.png"/>
-                    <pic:cNvPicPr>
-                      <a:picLocks noChangeAspect="1" noChangeArrowheads="1"/>
-                    </pic:cNvPicPr>
-                  </pic:nvPicPr>
-                  <pic:blipFill>
-                    <a:blip r:embed="rId14" cstate="print">
+                    <a:blip r:embed="rId10">
                       <a:extLst>
                         <a:ext uri="{28A0092B-C50C-407E-A947-70E740481C1C}">
                           <a14:useLocalDpi xmlns:a14="http://schemas.microsoft.com/office/drawing/2010/main" val="0"/>
@@ -1487,7 +271,7 @@
                   <pic:spPr bwMode="auto">
                     <a:xfrm>
                       <a:off x="0" y="0"/>
-                      <a:ext cx="4599338" cy="4309727"/>
+                      <a:ext cx="5943600" cy="3803650"/>
                     </a:xfrm>
                     <a:prstGeom prst="rect">
                       <a:avLst/>
@@ -1513,6 +297,896 @@
     </w:p>
     <w:p>
       <w:pPr>
+        <w:spacing w:after="0"/>
+        <w:jc w:val="both"/>
+        <w:rPr>
+          <w:lang w:val="en-GB"/>
+        </w:rPr>
+      </w:pPr>
+    </w:p>
+    <w:p>
+      <w:pPr>
+        <w:spacing w:after="0"/>
+        <w:jc w:val="both"/>
+        <w:rPr>
+          <w:lang w:val="en-GB"/>
+        </w:rPr>
+      </w:pPr>
+      <w:r>
+        <w:rPr>
+          <w:lang w:val="en-GB"/>
+        </w:rPr>
+        <w:t>Keen observers will recognize here the list of PRIDE</w:t>
+      </w:r>
+      <w:hyperlink w:anchor="_ENREF_1" w:tooltip="Martens, 2005 #8" w:history="1">
+        <w:r>
+          <w:rPr>
+            <w:lang w:val="en-GB"/>
+          </w:rPr>
+          <w:fldChar w:fldCharType="begin">
+            <w:fldData xml:space="preserve">PEVuZE5vdGU+PENpdGU+PEF1dGhvcj5NYXJ0ZW5zPC9BdXRob3I+PFllYXI+MjAwNTwvWWVhcj48
+UmVjTnVtPjg8L1JlY051bT48RGlzcGxheVRleHQ+PHN0eWxlIGZhY2U9InN1cGVyc2NyaXB0Ij4x
+PC9zdHlsZT48L0Rpc3BsYXlUZXh0PjxyZWNvcmQ+PHJlYy1udW1iZXI+ODwvcmVjLW51bWJlcj48
+Zm9yZWlnbi1rZXlzPjxrZXkgYXBwPSJFTiIgZGItaWQ9InJ6dzBmdnNhNnJycDV4ZXQ1ZHM1ZnN6
+YWZwcGYwMmRmZXg1ZSI+ODwva2V5PjwvZm9yZWlnbi1rZXlzPjxyZWYtdHlwZSBuYW1lPSJKb3Vy
+bmFsIEFydGljbGUiPjE3PC9yZWYtdHlwZT48Y29udHJpYnV0b3JzPjxhdXRob3JzPjxhdXRob3I+
+TWFydGVucywgTC48L2F1dGhvcj48YXV0aG9yPkhlcm1qYWtvYiwgSC48L2F1dGhvcj48YXV0aG9y
+PkpvbmVzLCBQLjwvYXV0aG9yPjxhdXRob3I+QWRhbXNraSwgTS48L2F1dGhvcj48YXV0aG9yPlRh
+eWxvciwgQy48L2F1dGhvcj48YXV0aG9yPlN0YXRlcywgRC48L2F1dGhvcj48YXV0aG9yPkdldmFl
+cnQsIEsuPC9hdXRob3I+PGF1dGhvcj5WYW5kZWtlcmNraG92ZSwgSi48L2F1dGhvcj48YXV0aG9y
+PkFwd2VpbGVyLCBSLjwvYXV0aG9yPjwvYXV0aG9ycz48L2NvbnRyaWJ1dG9ycz48YXV0aC1hZGRy
+ZXNzPkRlcGFydG1lbnQgb2YgQmlvY2hlbWlzdHJ5LCBGYWN1bHR5IG9mIE1lZGljaW5lIGFuZCBI
+ZWFsdGggU2NpZW5jZXMsIEdoZW50IFVuaXZlcnNpdHksIEdoZW50LCBCZWxnaXVtLjwvYXV0aC1h
+ZGRyZXNzPjx0aXRsZXM+PHRpdGxlPlBSSURFOiB0aGUgcHJvdGVvbWljcyBpZGVudGlmaWNhdGlv
+bnMgZGF0YWJhc2U8L3RpdGxlPjxzZWNvbmRhcnktdGl0bGU+UHJvdGVvbWljczwvc2Vjb25kYXJ5
+LXRpdGxlPjxhbHQtdGl0bGU+UHJvdGVvbWljczwvYWx0LXRpdGxlPjwvdGl0bGVzPjxwZXJpb2Rp
+Y2FsPjxmdWxsLXRpdGxlPlByb3Rlb21pY3M8L2Z1bGwtdGl0bGU+PGFiYnItMT5Qcm90ZW9taWNz
+PC9hYmJyLTE+PC9wZXJpb2RpY2FsPjxhbHQtcGVyaW9kaWNhbD48ZnVsbC10aXRsZT5Qcm90ZW9t
+aWNzPC9mdWxsLXRpdGxlPjxhYmJyLTE+UHJvdGVvbWljczwvYWJici0xPjwvYWx0LXBlcmlvZGlj
+YWw+PHBhZ2VzPjM1MzctNDU8L3BhZ2VzPjx2b2x1bWU+NTwvdm9sdW1lPjxudW1iZXI+MTM8L251
+bWJlcj48a2V5d29yZHM+PGtleXdvcmQ+Q29tcHV0YXRpb25hbCBCaW9sb2d5LyptZXRob2RzPC9r
+ZXl3b3JkPjxrZXl3b3JkPkRhdGFiYXNlIE1hbmFnZW1lbnQgU3lzdGVtczwva2V5d29yZD48a2V5
+d29yZD5EYXRhYmFzZXMsIEJpYmxpb2dyYXBoaWM8L2tleXdvcmQ+PGtleXdvcmQ+RGF0YWJhc2Vz
+LCBHZW5ldGljPC9rZXl3b3JkPjxrZXl3b3JkPkRhdGFiYXNlcywgUHJvdGVpbjwva2V5d29yZD48
+a2V5d29yZD5IdW1hbnM8L2tleXdvcmQ+PGtleXdvcmQ+SW5mb3JtYXRpb24gU3RvcmFnZSBhbmQg
+UmV0cmlldmFsPC9rZXl3b3JkPjxrZXl3b3JkPkludGVybmV0PC9rZXl3b3JkPjxrZXl3b3JkPlBy
+b2dyYW1taW5nIExhbmd1YWdlczwva2V5d29yZD48a2V5d29yZD5Qcm90ZWluIEFycmF5IEFuYWx5
+c2lzPC9rZXl3b3JkPjxrZXl3b3JkPipQcm90ZW9tZTwva2V5d29yZD48a2V5d29yZD5Qcm90ZW9t
+aWNzLyptZXRob2RzPC9rZXl3b3JkPjxrZXl3b3JkPlB1YmxpY2F0aW9uczwva2V5d29yZD48a2V5
+d29yZD5Tb2Z0d2FyZTwva2V5d29yZD48a2V5d29yZD5UaW1lIEZhY3RvcnM8L2tleXdvcmQ+PC9r
+ZXl3b3Jkcz48ZGF0ZXM+PHllYXI+MjAwNTwveWVhcj48cHViLWRhdGVzPjxkYXRlPkF1ZzwvZGF0
+ZT48L3B1Yi1kYXRlcz48L2RhdGVzPjxpc2JuPjE2MTUtOTg1MyAoUHJpbnQpJiN4RDsxNjE1LTk4
+NTMgKExpbmtpbmcpPC9pc2JuPjxhY2Nlc3Npb24tbnVtPjE2MDQxNjcxPC9hY2Nlc3Npb24tbnVt
+Pjx1cmxzPjxyZWxhdGVkLXVybHM+PHVybD5odHRwOi8vd3d3Lm5jYmkubmxtLm5paC5nb3YvcHVi
+bWVkLzE2MDQxNjcxPC91cmw+PC9yZWxhdGVkLXVybHM+PC91cmxzPjxlbGVjdHJvbmljLXJlc291
+cmNlLW51bT4xMC4xMDAyL3BtaWMuMjAwNDAxMzAzPC9lbGVjdHJvbmljLXJlc291cmNlLW51bT48
+L3JlY29yZD48L0NpdGU+PC9FbmROb3RlPgB=
+</w:fldData>
+          </w:fldChar>
+        </w:r>
+        <w:r>
+          <w:rPr>
+            <w:lang w:val="en-GB"/>
+          </w:rPr>
+          <w:instrText xml:space="preserve"> ADDIN EN.CITE </w:instrText>
+        </w:r>
+        <w:r>
+          <w:rPr>
+            <w:lang w:val="en-GB"/>
+          </w:rPr>
+          <w:fldChar w:fldCharType="begin">
+            <w:fldData xml:space="preserve">PEVuZE5vdGU+PENpdGU+PEF1dGhvcj5NYXJ0ZW5zPC9BdXRob3I+PFllYXI+MjAwNTwvWWVhcj48
+UmVjTnVtPjg8L1JlY051bT48RGlzcGxheVRleHQ+PHN0eWxlIGZhY2U9InN1cGVyc2NyaXB0Ij4x
+PC9zdHlsZT48L0Rpc3BsYXlUZXh0PjxyZWNvcmQ+PHJlYy1udW1iZXI+ODwvcmVjLW51bWJlcj48
+Zm9yZWlnbi1rZXlzPjxrZXkgYXBwPSJFTiIgZGItaWQ9InJ6dzBmdnNhNnJycDV4ZXQ1ZHM1ZnN6
+YWZwcGYwMmRmZXg1ZSI+ODwva2V5PjwvZm9yZWlnbi1rZXlzPjxyZWYtdHlwZSBuYW1lPSJKb3Vy
+bmFsIEFydGljbGUiPjE3PC9yZWYtdHlwZT48Y29udHJpYnV0b3JzPjxhdXRob3JzPjxhdXRob3I+
+TWFydGVucywgTC48L2F1dGhvcj48YXV0aG9yPkhlcm1qYWtvYiwgSC48L2F1dGhvcj48YXV0aG9y
+PkpvbmVzLCBQLjwvYXV0aG9yPjxhdXRob3I+QWRhbXNraSwgTS48L2F1dGhvcj48YXV0aG9yPlRh
+eWxvciwgQy48L2F1dGhvcj48YXV0aG9yPlN0YXRlcywgRC48L2F1dGhvcj48YXV0aG9yPkdldmFl
+cnQsIEsuPC9hdXRob3I+PGF1dGhvcj5WYW5kZWtlcmNraG92ZSwgSi48L2F1dGhvcj48YXV0aG9y
+PkFwd2VpbGVyLCBSLjwvYXV0aG9yPjwvYXV0aG9ycz48L2NvbnRyaWJ1dG9ycz48YXV0aC1hZGRy
+ZXNzPkRlcGFydG1lbnQgb2YgQmlvY2hlbWlzdHJ5LCBGYWN1bHR5IG9mIE1lZGljaW5lIGFuZCBI
+ZWFsdGggU2NpZW5jZXMsIEdoZW50IFVuaXZlcnNpdHksIEdoZW50LCBCZWxnaXVtLjwvYXV0aC1h
+ZGRyZXNzPjx0aXRsZXM+PHRpdGxlPlBSSURFOiB0aGUgcHJvdGVvbWljcyBpZGVudGlmaWNhdGlv
+bnMgZGF0YWJhc2U8L3RpdGxlPjxzZWNvbmRhcnktdGl0bGU+UHJvdGVvbWljczwvc2Vjb25kYXJ5
+LXRpdGxlPjxhbHQtdGl0bGU+UHJvdGVvbWljczwvYWx0LXRpdGxlPjwvdGl0bGVzPjxwZXJpb2Rp
+Y2FsPjxmdWxsLXRpdGxlPlByb3Rlb21pY3M8L2Z1bGwtdGl0bGU+PGFiYnItMT5Qcm90ZW9taWNz
+PC9hYmJyLTE+PC9wZXJpb2RpY2FsPjxhbHQtcGVyaW9kaWNhbD48ZnVsbC10aXRsZT5Qcm90ZW9t
+aWNzPC9mdWxsLXRpdGxlPjxhYmJyLTE+UHJvdGVvbWljczwvYWJici0xPjwvYWx0LXBlcmlvZGlj
+YWw+PHBhZ2VzPjM1MzctNDU8L3BhZ2VzPjx2b2x1bWU+NTwvdm9sdW1lPjxudW1iZXI+MTM8L251
+bWJlcj48a2V5d29yZHM+PGtleXdvcmQ+Q29tcHV0YXRpb25hbCBCaW9sb2d5LyptZXRob2RzPC9r
+ZXl3b3JkPjxrZXl3b3JkPkRhdGFiYXNlIE1hbmFnZW1lbnQgU3lzdGVtczwva2V5d29yZD48a2V5
+d29yZD5EYXRhYmFzZXMsIEJpYmxpb2dyYXBoaWM8L2tleXdvcmQ+PGtleXdvcmQ+RGF0YWJhc2Vz
+LCBHZW5ldGljPC9rZXl3b3JkPjxrZXl3b3JkPkRhdGFiYXNlcywgUHJvdGVpbjwva2V5d29yZD48
+a2V5d29yZD5IdW1hbnM8L2tleXdvcmQ+PGtleXdvcmQ+SW5mb3JtYXRpb24gU3RvcmFnZSBhbmQg
+UmV0cmlldmFsPC9rZXl3b3JkPjxrZXl3b3JkPkludGVybmV0PC9rZXl3b3JkPjxrZXl3b3JkPlBy
+b2dyYW1taW5nIExhbmd1YWdlczwva2V5d29yZD48a2V5d29yZD5Qcm90ZWluIEFycmF5IEFuYWx5
+c2lzPC9rZXl3b3JkPjxrZXl3b3JkPipQcm90ZW9tZTwva2V5d29yZD48a2V5d29yZD5Qcm90ZW9t
+aWNzLyptZXRob2RzPC9rZXl3b3JkPjxrZXl3b3JkPlB1YmxpY2F0aW9uczwva2V5d29yZD48a2V5
+d29yZD5Tb2Z0d2FyZTwva2V5d29yZD48a2V5d29yZD5UaW1lIEZhY3RvcnM8L2tleXdvcmQ+PC9r
+ZXl3b3Jkcz48ZGF0ZXM+PHllYXI+MjAwNTwveWVhcj48cHViLWRhdGVzPjxkYXRlPkF1ZzwvZGF0
+ZT48L3B1Yi1kYXRlcz48L2RhdGVzPjxpc2JuPjE2MTUtOTg1MyAoUHJpbnQpJiN4RDsxNjE1LTk4
+NTMgKExpbmtpbmcpPC9pc2JuPjxhY2Nlc3Npb24tbnVtPjE2MDQxNjcxPC9hY2Nlc3Npb24tbnVt
+Pjx1cmxzPjxyZWxhdGVkLXVybHM+PHVybD5odHRwOi8vd3d3Lm5jYmkubmxtLm5paC5nb3YvcHVi
+bWVkLzE2MDQxNjcxPC91cmw+PC9yZWxhdGVkLXVybHM+PC91cmxzPjxlbGVjdHJvbmljLXJlc291
+cmNlLW51bT4xMC4xMDAyL3BtaWMuMjAwNDAxMzAzPC9lbGVjdHJvbmljLXJlc291cmNlLW51bT48
+L3JlY29yZD48L0NpdGU+PC9FbmROb3RlPgB=
+</w:fldData>
+          </w:fldChar>
+        </w:r>
+        <w:r>
+          <w:rPr>
+            <w:lang w:val="en-GB"/>
+          </w:rPr>
+          <w:instrText xml:space="preserve"> ADDIN EN.CITE.DATA </w:instrText>
+        </w:r>
+        <w:r>
+          <w:rPr>
+            <w:lang w:val="en-GB"/>
+          </w:rPr>
+        </w:r>
+        <w:r>
+          <w:rPr>
+            <w:lang w:val="en-GB"/>
+          </w:rPr>
+          <w:fldChar w:fldCharType="end"/>
+        </w:r>
+        <w:r>
+          <w:rPr>
+            <w:lang w:val="en-GB"/>
+          </w:rPr>
+        </w:r>
+        <w:r>
+          <w:rPr>
+            <w:lang w:val="en-GB"/>
+          </w:rPr>
+          <w:fldChar w:fldCharType="separate"/>
+        </w:r>
+        <w:r>
+          <w:rPr>
+            <w:noProof/>
+            <w:vertAlign w:val="superscript"/>
+            <w:lang w:val="en-GB"/>
+          </w:rPr>
+          <w:t>1</w:t>
+        </w:r>
+        <w:r>
+          <w:rPr>
+            <w:lang w:val="en-GB"/>
+          </w:rPr>
+          <w:fldChar w:fldCharType="end"/>
+        </w:r>
+      </w:hyperlink>
+      <w:r>
+        <w:rPr>
+          <w:lang w:val="en-GB"/>
+        </w:rPr>
+        <w:t xml:space="preserve"> projects </w:t>
+      </w:r>
+      <w:r>
+        <w:rPr>
+          <w:lang w:val="en-GB"/>
+        </w:rPr>
+        <w:t>from the previous chapter and the projects we inspected on the web interface. In fact, you have here a snapshot of the database and can select a project of interest for reprocessing.</w:t>
+      </w:r>
+    </w:p>
+    <w:p>
+      <w:pPr>
+        <w:rPr>
+          <w:lang w:val="en-GB"/>
+        </w:rPr>
+      </w:pPr>
+      <w:r>
+        <w:rPr>
+          <w:lang w:val="en-GB"/>
+        </w:rPr>
+        <w:br w:type="page"/>
+      </w:r>
+    </w:p>
+    <w:p>
+      <w:pPr>
+        <w:spacing w:after="0"/>
+        <w:jc w:val="both"/>
+        <w:rPr>
+          <w:i/>
+          <w:lang w:val="en-GB"/>
+        </w:rPr>
+      </w:pPr>
+      <w:r>
+        <w:rPr>
+          <w:lang w:val="en-GB"/>
+        </w:rPr>
+        <w:lastRenderedPageBreak/>
+        <w:t xml:space="preserve">We are now going </w:t>
+      </w:r>
+      <w:r>
+        <w:rPr>
+          <w:lang w:val="en-GB"/>
+        </w:rPr>
+        <w:t xml:space="preserve">to </w:t>
+      </w:r>
+      <w:proofErr w:type="spellStart"/>
+      <w:r>
+        <w:rPr>
+          <w:lang w:val="en-GB"/>
+        </w:rPr>
+        <w:t>reshake</w:t>
+      </w:r>
+      <w:proofErr w:type="spellEnd"/>
+      <w:r>
+        <w:rPr>
+          <w:lang w:val="en-GB"/>
+        </w:rPr>
+        <w:t xml:space="preserve"> the first project ever loaded in PRIDE, accession 1. </w:t>
+      </w:r>
+      <w:r>
+        <w:rPr>
+          <w:i/>
+          <w:lang w:val="en-GB"/>
+        </w:rPr>
+        <w:t>When was this dataset published? What differences do you see with the example of the tutorial?</w:t>
+      </w:r>
+    </w:p>
+    <w:p>
+      <w:pPr>
+        <w:spacing w:after="0"/>
+        <w:ind w:left="1134"/>
+        <w:jc w:val="both"/>
+        <w:rPr>
+          <w:i/>
+          <w:color w:val="0000FF"/>
+          <w:lang w:val="en-GB"/>
+        </w:rPr>
+      </w:pPr>
+      <w:r>
+        <w:rPr>
+          <w:i/>
+          <w:color w:val="0000FF"/>
+          <w:lang w:val="en-GB"/>
+        </w:rPr>
+        <w:t>This dataset was part of a publication from 2005 as displayed in the References panel.</w:t>
+      </w:r>
+      <w:hyperlink w:anchor="_ENREF_2" w:tooltip="Martens, 2005 #5" w:history="1">
+        <w:r>
+          <w:rPr>
+            <w:i/>
+            <w:color w:val="0000FF"/>
+            <w:lang w:val="en-GB"/>
+          </w:rPr>
+          <w:fldChar w:fldCharType="begin">
+            <w:fldData xml:space="preserve">PEVuZE5vdGU+PENpdGU+PEF1dGhvcj5NYXJ0ZW5zPC9BdXRob3I+PFllYXI+MjAwNTwvWWVhcj48
+UmVjTnVtPjU8L1JlY051bT48RGlzcGxheVRleHQ+PHN0eWxlIGZhY2U9InN1cGVyc2NyaXB0Ij4y
+PC9zdHlsZT48L0Rpc3BsYXlUZXh0PjxyZWNvcmQ+PHJlYy1udW1iZXI+NTwvcmVjLW51bWJlcj48
+Zm9yZWlnbi1rZXlzPjxrZXkgYXBwPSJFTiIgZGItaWQ9InJ6dzBmdnNhNnJycDV4ZXQ1ZHM1ZnN6
+YWZwcGYwMmRmZXg1ZSI+NTwva2V5PjwvZm9yZWlnbi1rZXlzPjxyZWYtdHlwZSBuYW1lPSJKb3Vy
+bmFsIEFydGljbGUiPjE3PC9yZWYtdHlwZT48Y29udHJpYnV0b3JzPjxhdXRob3JzPjxhdXRob3I+
+TWFydGVucywgTC48L2F1dGhvcj48YXV0aG9yPlZhbiBEYW1tZSwgUC48L2F1dGhvcj48YXV0aG9y
+PlZhbiBEYW1tZSwgSi48L2F1dGhvcj48YXV0aG9yPlN0YWVzLCBBLjwvYXV0aG9yPjxhdXRob3I+
+VGltbWVybWFuLCBFLjwvYXV0aG9yPjxhdXRob3I+R2hlc3F1aWVyZSwgQi48L2F1dGhvcj48YXV0
+aG9yPlRob21hcywgRy4gUi48L2F1dGhvcj48YXV0aG9yPlZhbmRla2VyY2tob3ZlLCBKLjwvYXV0
+aG9yPjxhdXRob3I+R2V2YWVydCwgSy48L2F1dGhvcj48L2F1dGhvcnM+PC9jb250cmlidXRvcnM+
+PGF1dGgtYWRkcmVzcz5EZXBhcnRtZW50IG9mIE1lZGljYWwgUHJvdGVpbiBSZXNlYXJjaCwgRmxh
+bmRlcnMgSW50ZXJ1bml2ZXJzaXR5IEluc3RpdHV0ZSBmb3IgQmlvdGVjaG5vbG9neSwgRGVwYXJ0
+bWVudCBvZiBCaW9jaGVtaXN0cnksIEdoZW50IFVuaXZlcnNpdHksIEEuIEJhZXJ0c29lbmthYWkg
+MywgQi05MDAwIEdoZW50LCBCZWxnaXVtLjwvYXV0aC1hZGRyZXNzPjx0aXRsZXM+PHRpdGxlPlRo
+ZSBodW1hbiBwbGF0ZWxldCBwcm90ZW9tZSBtYXBwZWQgYnkgcGVwdGlkZS1jZW50cmljIHByb3Rl
+b21pY3M6IGEgZnVuY3Rpb25hbCBwcm90ZWluIHByb2ZpbGU8L3RpdGxlPjxzZWNvbmRhcnktdGl0
+bGU+UHJvdGVvbWljczwvc2Vjb25kYXJ5LXRpdGxlPjxhbHQtdGl0bGU+UHJvdGVvbWljczwvYWx0
+LXRpdGxlPjwvdGl0bGVzPjxwZXJpb2RpY2FsPjxmdWxsLXRpdGxlPlByb3Rlb21pY3M8L2Z1bGwt
+dGl0bGU+PGFiYnItMT5Qcm90ZW9taWNzPC9hYmJyLTE+PC9wZXJpb2RpY2FsPjxhbHQtcGVyaW9k
+aWNhbD48ZnVsbC10aXRsZT5Qcm90ZW9taWNzPC9mdWxsLXRpdGxlPjxhYmJyLTE+UHJvdGVvbWlj
+czwvYWJici0xPjwvYWx0LXBlcmlvZGljYWw+PHBhZ2VzPjMxOTMtMjA0PC9wYWdlcz48dm9sdW1l
+PjU8L3ZvbHVtZT48bnVtYmVyPjEyPC9udW1iZXI+PGtleXdvcmRzPjxrZXl3b3JkPkFuaW1hbHM8
+L2tleXdvcmQ+PGtleXdvcmQ+Qmxvb2QgUGxhdGVsZXRzLyptZXRhYm9saXNtPC9rZXl3b3JkPjxr
+ZXl3b3JkPkNocm9tYXRvZ3JhcGh5L21ldGhvZHM8L2tleXdvcmQ+PGtleXdvcmQ+Q29tcHV0YXRp
+b25hbCBCaW9sb2d5LyptZXRob2RzPC9rZXl3b3JkPjxrZXl3b3JkPkRhdGFiYXNlcywgUHJvdGVp
+bjwva2V5d29yZD48a2V5d29yZD5IdW1hbnM8L2tleXdvcmQ+PGtleXdvcmQ+TWFzcyBTcGVjdHJv
+bWV0cnk8L2tleXdvcmQ+PGtleXdvcmQ+UGVwdGlkZSBNYXBwaW5nPC9rZXl3b3JkPjxrZXl3b3Jk
+PlBlcHRpZGVzL2NoZW1pc3RyeTwva2V5d29yZD48a2V5d29yZD5Qcm90ZWluIElzb2Zvcm1zPC9r
+ZXl3b3JkPjxrZXl3b3JkPlByb3Rlb21lPC9rZXl3b3JkPjxrZXl3b3JkPlByb3Rlb21pY3MvKm1l
+dGhvZHM8L2tleXdvcmQ+PGtleXdvcmQ+Uk5BLCBNZXNzZW5nZXIvbWV0YWJvbGlzbTwva2V5d29y
+ZD48a2V5d29yZD5TcGVjdHJvbWV0cnksIE1hc3MsIE1hdHJpeC1Bc3Npc3RlZCBMYXNlciBEZXNv
+cnB0aW9uLUlvbml6YXRpb248L2tleXdvcmQ+PC9rZXl3b3Jkcz48ZGF0ZXM+PHllYXI+MjAwNTwv
+eWVhcj48cHViLWRhdGVzPjxkYXRlPkF1ZzwvZGF0ZT48L3B1Yi1kYXRlcz48L2RhdGVzPjxpc2Ju
+PjE2MTUtOTg1MyAoUHJpbnQpJiN4RDsxNjE1LTk4NTMgKExpbmtpbmcpPC9pc2JuPjxhY2Nlc3Np
+b24tbnVtPjE2MDM4MDE5PC9hY2Nlc3Npb24tbnVtPjx1cmxzPjxyZWxhdGVkLXVybHM+PHVybD5o
+dHRwOi8vd3d3Lm5jYmkubmxtLm5paC5nb3YvcHVibWVkLzE2MDM4MDE5PC91cmw+PC9yZWxhdGVk
+LXVybHM+PC91cmxzPjxlbGVjdHJvbmljLXJlc291cmNlLW51bT4xMC4xMDAyL3BtaWMuMjAwNDAx
+MTQyPC9lbGVjdHJvbmljLXJlc291cmNlLW51bT48L3JlY29yZD48L0NpdGU+PC9FbmROb3RlPgB=
+</w:fldData>
+          </w:fldChar>
+        </w:r>
+        <w:r>
+          <w:rPr>
+            <w:i/>
+            <w:color w:val="0000FF"/>
+            <w:lang w:val="en-GB"/>
+          </w:rPr>
+          <w:instrText xml:space="preserve"> ADDIN EN.CITE </w:instrText>
+        </w:r>
+        <w:r>
+          <w:rPr>
+            <w:i/>
+            <w:color w:val="0000FF"/>
+            <w:lang w:val="en-GB"/>
+          </w:rPr>
+          <w:fldChar w:fldCharType="begin">
+            <w:fldData xml:space="preserve">PEVuZE5vdGU+PENpdGU+PEF1dGhvcj5NYXJ0ZW5zPC9BdXRob3I+PFllYXI+MjAwNTwvWWVhcj48
+UmVjTnVtPjU8L1JlY051bT48RGlzcGxheVRleHQ+PHN0eWxlIGZhY2U9InN1cGVyc2NyaXB0Ij4y
+PC9zdHlsZT48L0Rpc3BsYXlUZXh0PjxyZWNvcmQ+PHJlYy1udW1iZXI+NTwvcmVjLW51bWJlcj48
+Zm9yZWlnbi1rZXlzPjxrZXkgYXBwPSJFTiIgZGItaWQ9InJ6dzBmdnNhNnJycDV4ZXQ1ZHM1ZnN6
+YWZwcGYwMmRmZXg1ZSI+NTwva2V5PjwvZm9yZWlnbi1rZXlzPjxyZWYtdHlwZSBuYW1lPSJKb3Vy
+bmFsIEFydGljbGUiPjE3PC9yZWYtdHlwZT48Y29udHJpYnV0b3JzPjxhdXRob3JzPjxhdXRob3I+
+TWFydGVucywgTC48L2F1dGhvcj48YXV0aG9yPlZhbiBEYW1tZSwgUC48L2F1dGhvcj48YXV0aG9y
+PlZhbiBEYW1tZSwgSi48L2F1dGhvcj48YXV0aG9yPlN0YWVzLCBBLjwvYXV0aG9yPjxhdXRob3I+
+VGltbWVybWFuLCBFLjwvYXV0aG9yPjxhdXRob3I+R2hlc3F1aWVyZSwgQi48L2F1dGhvcj48YXV0
+aG9yPlRob21hcywgRy4gUi48L2F1dGhvcj48YXV0aG9yPlZhbmRla2VyY2tob3ZlLCBKLjwvYXV0
+aG9yPjxhdXRob3I+R2V2YWVydCwgSy48L2F1dGhvcj48L2F1dGhvcnM+PC9jb250cmlidXRvcnM+
+PGF1dGgtYWRkcmVzcz5EZXBhcnRtZW50IG9mIE1lZGljYWwgUHJvdGVpbiBSZXNlYXJjaCwgRmxh
+bmRlcnMgSW50ZXJ1bml2ZXJzaXR5IEluc3RpdHV0ZSBmb3IgQmlvdGVjaG5vbG9neSwgRGVwYXJ0
+bWVudCBvZiBCaW9jaGVtaXN0cnksIEdoZW50IFVuaXZlcnNpdHksIEEuIEJhZXJ0c29lbmthYWkg
+MywgQi05MDAwIEdoZW50LCBCZWxnaXVtLjwvYXV0aC1hZGRyZXNzPjx0aXRsZXM+PHRpdGxlPlRo
+ZSBodW1hbiBwbGF0ZWxldCBwcm90ZW9tZSBtYXBwZWQgYnkgcGVwdGlkZS1jZW50cmljIHByb3Rl
+b21pY3M6IGEgZnVuY3Rpb25hbCBwcm90ZWluIHByb2ZpbGU8L3RpdGxlPjxzZWNvbmRhcnktdGl0
+bGU+UHJvdGVvbWljczwvc2Vjb25kYXJ5LXRpdGxlPjxhbHQtdGl0bGU+UHJvdGVvbWljczwvYWx0
+LXRpdGxlPjwvdGl0bGVzPjxwZXJpb2RpY2FsPjxmdWxsLXRpdGxlPlByb3Rlb21pY3M8L2Z1bGwt
+dGl0bGU+PGFiYnItMT5Qcm90ZW9taWNzPC9hYmJyLTE+PC9wZXJpb2RpY2FsPjxhbHQtcGVyaW9k
+aWNhbD48ZnVsbC10aXRsZT5Qcm90ZW9taWNzPC9mdWxsLXRpdGxlPjxhYmJyLTE+UHJvdGVvbWlj
+czwvYWJici0xPjwvYWx0LXBlcmlvZGljYWw+PHBhZ2VzPjMxOTMtMjA0PC9wYWdlcz48dm9sdW1l
+PjU8L3ZvbHVtZT48bnVtYmVyPjEyPC9udW1iZXI+PGtleXdvcmRzPjxrZXl3b3JkPkFuaW1hbHM8
+L2tleXdvcmQ+PGtleXdvcmQ+Qmxvb2QgUGxhdGVsZXRzLyptZXRhYm9saXNtPC9rZXl3b3JkPjxr
+ZXl3b3JkPkNocm9tYXRvZ3JhcGh5L21ldGhvZHM8L2tleXdvcmQ+PGtleXdvcmQ+Q29tcHV0YXRp
+b25hbCBCaW9sb2d5LyptZXRob2RzPC9rZXl3b3JkPjxrZXl3b3JkPkRhdGFiYXNlcywgUHJvdGVp
+bjwva2V5d29yZD48a2V5d29yZD5IdW1hbnM8L2tleXdvcmQ+PGtleXdvcmQ+TWFzcyBTcGVjdHJv
+bWV0cnk8L2tleXdvcmQ+PGtleXdvcmQ+UGVwdGlkZSBNYXBwaW5nPC9rZXl3b3JkPjxrZXl3b3Jk
+PlBlcHRpZGVzL2NoZW1pc3RyeTwva2V5d29yZD48a2V5d29yZD5Qcm90ZWluIElzb2Zvcm1zPC9r
+ZXl3b3JkPjxrZXl3b3JkPlByb3Rlb21lPC9rZXl3b3JkPjxrZXl3b3JkPlByb3Rlb21pY3MvKm1l
+dGhvZHM8L2tleXdvcmQ+PGtleXdvcmQ+Uk5BLCBNZXNzZW5nZXIvbWV0YWJvbGlzbTwva2V5d29y
+ZD48a2V5d29yZD5TcGVjdHJvbWV0cnksIE1hc3MsIE1hdHJpeC1Bc3Npc3RlZCBMYXNlciBEZXNv
+cnB0aW9uLUlvbml6YXRpb248L2tleXdvcmQ+PC9rZXl3b3Jkcz48ZGF0ZXM+PHllYXI+MjAwNTwv
+eWVhcj48cHViLWRhdGVzPjxkYXRlPkF1ZzwvZGF0ZT48L3B1Yi1kYXRlcz48L2RhdGVzPjxpc2Ju
+PjE2MTUtOTg1MyAoUHJpbnQpJiN4RDsxNjE1LTk4NTMgKExpbmtpbmcpPC9pc2JuPjxhY2Nlc3Np
+b24tbnVtPjE2MDM4MDE5PC9hY2Nlc3Npb24tbnVtPjx1cmxzPjxyZWxhdGVkLXVybHM+PHVybD5o
+dHRwOi8vd3d3Lm5jYmkubmxtLm5paC5nb3YvcHVibWVkLzE2MDM4MDE5PC91cmw+PC9yZWxhdGVk
+LXVybHM+PC91cmxzPjxlbGVjdHJvbmljLXJlc291cmNlLW51bT4xMC4xMDAyL3BtaWMuMjAwNDAx
+MTQyPC9lbGVjdHJvbmljLXJlc291cmNlLW51bT48L3JlY29yZD48L0NpdGU+PC9FbmROb3RlPgB=
+</w:fldData>
+          </w:fldChar>
+        </w:r>
+        <w:r>
+          <w:rPr>
+            <w:i/>
+            <w:color w:val="0000FF"/>
+            <w:lang w:val="en-GB"/>
+          </w:rPr>
+          <w:instrText xml:space="preserve"> ADDIN EN.CITE.DATA </w:instrText>
+        </w:r>
+        <w:r>
+          <w:rPr>
+            <w:i/>
+            <w:color w:val="0000FF"/>
+            <w:lang w:val="en-GB"/>
+          </w:rPr>
+        </w:r>
+        <w:r>
+          <w:rPr>
+            <w:i/>
+            <w:color w:val="0000FF"/>
+            <w:lang w:val="en-GB"/>
+          </w:rPr>
+          <w:fldChar w:fldCharType="end"/>
+        </w:r>
+        <w:r>
+          <w:rPr>
+            <w:i/>
+            <w:color w:val="0000FF"/>
+            <w:lang w:val="en-GB"/>
+          </w:rPr>
+        </w:r>
+        <w:r>
+          <w:rPr>
+            <w:i/>
+            <w:color w:val="0000FF"/>
+            <w:lang w:val="en-GB"/>
+          </w:rPr>
+          <w:fldChar w:fldCharType="separate"/>
+        </w:r>
+        <w:r>
+          <w:rPr>
+            <w:i/>
+            <w:noProof/>
+            <w:color w:val="0000FF"/>
+            <w:vertAlign w:val="superscript"/>
+            <w:lang w:val="en-GB"/>
+          </w:rPr>
+          <w:t>2</w:t>
+        </w:r>
+        <w:r>
+          <w:rPr>
+            <w:i/>
+            <w:color w:val="0000FF"/>
+            <w:lang w:val="en-GB"/>
+          </w:rPr>
+          <w:fldChar w:fldCharType="end"/>
+        </w:r>
+      </w:hyperlink>
+      <w:r>
+        <w:rPr>
+          <w:i/>
+          <w:color w:val="0000FF"/>
+          <w:lang w:val="en-GB"/>
+        </w:rPr>
+        <w:t xml:space="preserve"> </w:t>
+      </w:r>
+      <w:proofErr w:type="spellStart"/>
+      <w:r>
+        <w:rPr>
+          <w:i/>
+          <w:color w:val="0000FF"/>
+          <w:lang w:val="en-GB"/>
+        </w:rPr>
+        <w:t>Reshaking</w:t>
+      </w:r>
+      <w:proofErr w:type="spellEnd"/>
+      <w:r>
+        <w:rPr>
+          <w:i/>
+          <w:color w:val="0000FF"/>
+          <w:lang w:val="en-GB"/>
+        </w:rPr>
+        <w:t xml:space="preserve"> it will hence give us an impression of what changed in Proteomics since then.</w:t>
+      </w:r>
+    </w:p>
+    <w:p>
+      <w:pPr>
+        <w:spacing w:after="0"/>
+        <w:ind w:left="1134"/>
+        <w:jc w:val="both"/>
+        <w:rPr>
+          <w:i/>
+          <w:color w:val="0000FF"/>
+          <w:lang w:val="en-GB"/>
+        </w:rPr>
+      </w:pPr>
+      <w:r>
+        <w:rPr>
+          <w:i/>
+          <w:color w:val="0000FF"/>
+          <w:lang w:val="en-GB"/>
+        </w:rPr>
+        <w:t>One of the major differences comes from the instrumentation: 3,565 MS</w:t>
+      </w:r>
+      <w:r>
+        <w:rPr>
+          <w:i/>
+          <w:color w:val="0000FF"/>
+          <w:vertAlign w:val="superscript"/>
+          <w:lang w:val="en-GB"/>
+        </w:rPr>
+        <w:t>2</w:t>
+      </w:r>
+      <w:r>
+        <w:rPr>
+          <w:i/>
+          <w:color w:val="0000FF"/>
+          <w:lang w:val="en-GB"/>
+        </w:rPr>
+        <w:t xml:space="preserve"> spectra were generated and searched with a tolerance of 0.3 Da. In comparison, the example dataset of the tutorial counts 11,332 MS</w:t>
+      </w:r>
+      <w:r>
+        <w:rPr>
+          <w:i/>
+          <w:color w:val="0000FF"/>
+          <w:vertAlign w:val="superscript"/>
+          <w:lang w:val="en-GB"/>
+        </w:rPr>
+        <w:t>2</w:t>
+      </w:r>
+      <w:r>
+        <w:rPr>
+          <w:i/>
+          <w:color w:val="0000FF"/>
+          <w:lang w:val="en-GB"/>
+        </w:rPr>
+        <w:t xml:space="preserve"> spectra (measured over a longer gradient </w:t>
+      </w:r>
+      <w:r>
+        <w:rPr>
+          <w:i/>
+          <w:color w:val="0000FF"/>
+          <w:lang w:val="en-GB"/>
+        </w:rPr>
+        <w:t>however</w:t>
+      </w:r>
+      <w:r>
+        <w:rPr>
+          <w:i/>
+          <w:color w:val="0000FF"/>
+          <w:lang w:val="en-GB"/>
+        </w:rPr>
+        <w:t xml:space="preserve">) searched with a tolerance of 10ppm/0.01 Da. Since 2005, the resolution of the instrument was </w:t>
+      </w:r>
+      <w:r>
+        <w:rPr>
+          <w:i/>
+          <w:color w:val="0000FF"/>
+          <w:lang w:val="en-GB"/>
+        </w:rPr>
+        <w:t>hence multiplied by more than 1</w:t>
+      </w:r>
+      <w:r>
+        <w:rPr>
+          <w:i/>
+          <w:color w:val="0000FF"/>
+          <w:lang w:val="en-GB"/>
+        </w:rPr>
+        <w:t>0 without decreasing the scan time.</w:t>
+      </w:r>
+    </w:p>
+    <w:p>
+      <w:pPr>
+        <w:spacing w:after="0"/>
+        <w:ind w:left="1134"/>
+        <w:jc w:val="both"/>
+        <w:rPr>
+          <w:i/>
+          <w:color w:val="0000FF"/>
+          <w:lang w:val="en-GB"/>
+        </w:rPr>
+      </w:pPr>
+      <w:r>
+        <w:rPr>
+          <w:i/>
+          <w:color w:val="0000FF"/>
+          <w:lang w:val="en-GB"/>
+        </w:rPr>
+        <w:t xml:space="preserve">Secondly, the sequence database used was the International Protein Index (IPI) which does not exist anymore and is now included into </w:t>
+      </w:r>
+      <w:proofErr w:type="spellStart"/>
+      <w:r>
+        <w:rPr>
+          <w:i/>
+          <w:color w:val="0000FF"/>
+          <w:lang w:val="en-GB"/>
+        </w:rPr>
+        <w:t>UniProt</w:t>
+      </w:r>
+      <w:proofErr w:type="spellEnd"/>
+      <w:r>
+        <w:rPr>
+          <w:i/>
+          <w:color w:val="0000FF"/>
+          <w:lang w:val="en-GB"/>
+        </w:rPr>
+        <w:t>.</w:t>
+      </w:r>
+      <w:hyperlink w:anchor="_ENREF_3" w:tooltip="Griss, 2011 #6" w:history="1">
+        <w:r>
+          <w:rPr>
+            <w:i/>
+            <w:color w:val="0000FF"/>
+            <w:lang w:val="en-GB"/>
+          </w:rPr>
+          <w:fldChar w:fldCharType="begin"/>
+        </w:r>
+        <w:r>
+          <w:rPr>
+            <w:i/>
+            <w:color w:val="0000FF"/>
+            <w:lang w:val="en-GB"/>
+          </w:rPr>
+          <w:instrText xml:space="preserve"> ADDIN EN.CITE &lt;EndNote&gt;&lt;Cite&gt;&lt;Author&gt;Griss&lt;/Author&gt;&lt;Year&gt;2011&lt;/Year&gt;&lt;RecNum&gt;6&lt;/RecNum&gt;&lt;DisplayText&gt;&lt;style face="superscript"&gt;3&lt;/style&gt;&lt;/DisplayText&gt;&lt;record&gt;&lt;rec-number&gt;6&lt;/rec-number&gt;&lt;foreign-keys&gt;&lt;key app="EN" db-id="rzw0fvsa6rrp5xet5ds5fszafppf02dfex5e"&gt;6&lt;/key&gt;&lt;/foreign-keys&gt;&lt;ref-type name="Journal Article"&gt;17&lt;/ref-type&gt;&lt;contributors&gt;&lt;authors&gt;&lt;author&gt;Griss, J.&lt;/author&gt;&lt;author&gt;Martin, M.&lt;/author&gt;&lt;author&gt;O&amp;apos;Donovan, C.&lt;/author&gt;&lt;author&gt;Apweiler, R.&lt;/author&gt;&lt;author&gt;Hermjakob, H.&lt;/author&gt;&lt;author&gt;Vizcaino, J. A.&lt;/author&gt;&lt;/authors&gt;&lt;/contributors&gt;&lt;auth-address&gt;EMBL-European Bioinformatics Institute, Wellcome Trust Genome Campus, Hinxton, Cambridge, UK.&lt;/auth-address&gt;&lt;titles&gt;&lt;title&gt;Consequences of the discontinuation of the International Protein Index (IPI) database and its substitution by the UniProtKB &amp;quot;complete proteome&amp;quot; sets&lt;/title&gt;&lt;secondary-title&gt;Proteomics&lt;/secondary-title&gt;&lt;alt-title&gt;Proteomics&lt;/alt-title&gt;&lt;/titles&gt;&lt;periodical&gt;&lt;full-title&gt;Proteomics&lt;/full-title&gt;&lt;abbr-1&gt;Proteomics&lt;/abbr-1&gt;&lt;/periodical&gt;&lt;alt-periodical&gt;&lt;full-title&gt;Proteomics&lt;/full-title&gt;&lt;abbr-1&gt;Proteomics&lt;/abbr-1&gt;&lt;/alt-periodical&gt;&lt;pages&gt;4434-8&lt;/pages&gt;&lt;volume&gt;11&lt;/volume&gt;&lt;number&gt;22&lt;/number&gt;&lt;keywords&gt;&lt;keyword&gt;Animals&lt;/keyword&gt;&lt;keyword&gt;Computational Biology/*methods/organization &amp;amp; administration&lt;/keyword&gt;&lt;keyword&gt;*Database Management Systems&lt;/keyword&gt;&lt;keyword&gt;*Databases, Protein&lt;/keyword&gt;&lt;keyword&gt;Humans&lt;/keyword&gt;&lt;keyword&gt;Mice&lt;/keyword&gt;&lt;/keywords&gt;&lt;dates&gt;&lt;year&gt;2011&lt;/year&gt;&lt;pub-dates&gt;&lt;date&gt;Nov&lt;/date&gt;&lt;/pub-dates&gt;&lt;/dates&gt;&lt;isbn&gt;1615-9861 (Electronic)&amp;#xD;1615-9853 (Linking)&lt;/isbn&gt;&lt;accession-num&gt;21932440&lt;/accession-num&gt;&lt;urls&gt;&lt;related-urls&gt;&lt;url&gt;http://www.ncbi.nlm.nih.gov/pubmed/21932440&lt;/url&gt;&lt;/related-urls&gt;&lt;/urls&gt;&lt;custom2&gt;3556690&lt;/custom2&gt;&lt;electronic-resource-num&gt;10.1002/pmic.201100363&lt;/electronic-resource-num&gt;&lt;/record&gt;&lt;/Cite&gt;&lt;/EndNote&gt;</w:instrText>
+        </w:r>
+        <w:r>
+          <w:rPr>
+            <w:i/>
+            <w:color w:val="0000FF"/>
+            <w:lang w:val="en-GB"/>
+          </w:rPr>
+          <w:fldChar w:fldCharType="separate"/>
+        </w:r>
+        <w:r>
+          <w:rPr>
+            <w:i/>
+            <w:noProof/>
+            <w:color w:val="0000FF"/>
+            <w:vertAlign w:val="superscript"/>
+            <w:lang w:val="en-GB"/>
+          </w:rPr>
+          <w:t>3</w:t>
+        </w:r>
+        <w:r>
+          <w:rPr>
+            <w:i/>
+            <w:color w:val="0000FF"/>
+            <w:lang w:val="en-GB"/>
+          </w:rPr>
+          <w:fldChar w:fldCharType="end"/>
+        </w:r>
+      </w:hyperlink>
+      <w:r>
+        <w:rPr>
+          <w:i/>
+          <w:color w:val="0000FF"/>
+          <w:lang w:val="en-GB"/>
+        </w:rPr>
+        <w:t xml:space="preserve"> You will also notice that the original data interpretation pipeline is complex and requires good computational skills.</w:t>
+      </w:r>
+      <w:r>
+        <w:rPr>
+          <w:i/>
+          <w:color w:val="0000FF"/>
+          <w:lang w:val="en-GB"/>
+        </w:rPr>
+        <w:t xml:space="preserve"> Especially, there was no user friendly interface allowing the intuitive browsing of protein, peptides and spectra.</w:t>
+      </w:r>
+      <w:r>
+        <w:rPr>
+          <w:i/>
+          <w:color w:val="0000FF"/>
+          <w:lang w:val="en-GB"/>
+        </w:rPr>
+        <w:t xml:space="preserve"> Finally, note that there is no estimation of the error rate.</w:t>
+      </w:r>
+      <w:r>
+        <w:rPr>
+          <w:i/>
+          <w:color w:val="0000FF"/>
+          <w:lang w:val="en-GB"/>
+        </w:rPr>
+        <w:t xml:space="preserve"> </w:t>
+      </w:r>
+    </w:p>
+    <w:p>
+      <w:pPr>
+        <w:spacing w:after="0"/>
+        <w:ind w:left="1134"/>
+        <w:jc w:val="both"/>
+        <w:rPr>
+          <w:i/>
+          <w:color w:val="0000FF"/>
+          <w:lang w:val="en-GB"/>
+        </w:rPr>
+      </w:pPr>
+      <w:r>
+        <w:rPr>
+          <w:i/>
+          <w:color w:val="0000FF"/>
+          <w:lang w:val="en-GB"/>
+        </w:rPr>
+        <w:t>Finally, you will observe that this project has the same number of spectra than peptides. In fact, only the identified spectra were uploaded then. It is now required to provide all the raw data for publication – this will be further discussed in the tutorial.</w:t>
+      </w:r>
+      <w:hyperlink w:anchor="_ENREF_4" w:tooltip="Martens, 2005 #7" w:history="1">
+        <w:r>
+          <w:rPr>
+            <w:i/>
+            <w:color w:val="0000FF"/>
+            <w:lang w:val="en-GB"/>
+          </w:rPr>
+          <w:fldChar w:fldCharType="begin">
+            <w:fldData xml:space="preserve">PEVuZE5vdGU+PENpdGU+PEF1dGhvcj5NYXJ0ZW5zPC9BdXRob3I+PFllYXI+MjAwNTwvWWVhcj48
+UmVjTnVtPjc8L1JlY051bT48RGlzcGxheVRleHQ+PHN0eWxlIGZhY2U9InN1cGVyc2NyaXB0Ij40
+PC9zdHlsZT48L0Rpc3BsYXlUZXh0PjxyZWNvcmQ+PHJlYy1udW1iZXI+NzwvcmVjLW51bWJlcj48
+Zm9yZWlnbi1rZXlzPjxrZXkgYXBwPSJFTiIgZGItaWQ9InJ6dzBmdnNhNnJycDV4ZXQ1ZHM1ZnN6
+YWZwcGYwMmRmZXg1ZSI+Nzwva2V5PjwvZm9yZWlnbi1rZXlzPjxyZWYtdHlwZSBuYW1lPSJKb3Vy
+bmFsIEFydGljbGUiPjE3PC9yZWYtdHlwZT48Y29udHJpYnV0b3JzPjxhdXRob3JzPjxhdXRob3I+
+TWFydGVucywgTC48L2F1dGhvcj48YXV0aG9yPk5lc3Zpemhza2lpLCBBLiBJLjwvYXV0aG9yPjxh
+dXRob3I+SGVybWpha29iLCBILjwvYXV0aG9yPjxhdXRob3I+QWRhbXNraSwgTS48L2F1dGhvcj48
+YXV0aG9yPk9tZW5uLCBHLiBTLjwvYXV0aG9yPjxhdXRob3I+VmFuZGVrZXJja2hvdmUsIEouPC9h
+dXRob3I+PGF1dGhvcj5HZXZhZXJ0LCBLLjwvYXV0aG9yPjwvYXV0aG9ycz48L2NvbnRyaWJ1dG9y
+cz48YXV0aC1hZGRyZXNzPkRlcGFydG1lbnQgb2YgQmlvY2hlbWlzdHJ5LCBGYWN1bHR5IG9mIE1l
+ZGljaW5lIGFuZCBIZWFsdGggU2NpZW5jZXMsIEdoZW50IFVuaXZlcnNpdHksIEdoZW50LCBCZWxn
+aXVtLiBsZW5uYXJ0Lm1hcnRlbnNAVUdlbnQuYmU8L2F1dGgtYWRkcmVzcz48dGl0bGVzPjx0aXRs
+ZT5EbyB3ZSB3YW50IG91ciBkYXRhIHJhdz8gSW5jbHVkaW5nIGJpbmFyeSBtYXNzIHNwZWN0cm9t
+ZXRyeSBkYXRhIGluIHB1YmxpYyBwcm90ZW9taWNzIGRhdGEgcmVwb3NpdG9yaWVzPC90aXRsZT48
+c2Vjb25kYXJ5LXRpdGxlPlByb3Rlb21pY3M8L3NlY29uZGFyeS10aXRsZT48YWx0LXRpdGxlPlBy
+b3Rlb21pY3M8L2FsdC10aXRsZT48L3RpdGxlcz48cGVyaW9kaWNhbD48ZnVsbC10aXRsZT5Qcm90
+ZW9taWNzPC9mdWxsLXRpdGxlPjxhYmJyLTE+UHJvdGVvbWljczwvYWJici0xPjwvcGVyaW9kaWNh
+bD48YWx0LXBlcmlvZGljYWw+PGZ1bGwtdGl0bGU+UHJvdGVvbWljczwvZnVsbC10aXRsZT48YWJi
+ci0xPlByb3Rlb21pY3M8L2FiYnItMT48L2FsdC1wZXJpb2RpY2FsPjxwYWdlcz4zNTAxLTU8L3Bh
+Z2VzPjx2b2x1bWU+NTwvdm9sdW1lPjxudW1iZXI+MTM8L251bWJlcj48a2V5d29yZHM+PGtleXdv
+cmQ+Q29tcHV0YXRpb25hbCBCaW9sb2d5PC9rZXl3b3JkPjxrZXl3b3JkPkRhdGFiYXNlIE1hbmFn
+ZW1lbnQgU3lzdGVtczwva2V5d29yZD48a2V5d29yZD4qRGF0YWJhc2VzLCBQcm90ZWluPC9rZXl3
+b3JkPjxrZXl3b3JkPkV1cm9wZTwva2V5d29yZD48a2V5d29yZD5IdW1hbnM8L2tleXdvcmQ+PGtl
+eXdvcmQ+SW5mb3JtYXRpb24gU3RvcmFnZSBhbmQgUmV0cmlldmFsPC9rZXl3b3JkPjxrZXl3b3Jk
+PkluZm9ybWF0aW9uIFN5c3RlbXM8L2tleXdvcmQ+PGtleXdvcmQ+SW50ZXJuZXQ8L2tleXdvcmQ+
+PGtleXdvcmQ+TWFzcyBTcGVjdHJvbWV0cnkvKm1ldGhvZHM8L2tleXdvcmQ+PGtleXdvcmQ+UGVw
+dGlkZSBNYXBwaW5nPC9rZXl3b3JkPjxrZXl3b3JkPlBlcHRpZGVzL2NoZW1pc3RyeTwva2V5d29y
+ZD48a2V5d29yZD5QaWxvdCBQcm9qZWN0czwva2V5d29yZD48a2V5d29yZD5Qcm90ZW9taWNzLypt
+ZXRob2RzPC9rZXl3b3JkPjxrZXl3b3JkPlNlcXVlbmNlIEFuYWx5c2lzLCBQcm90ZWluL21ldGhv
+ZHM8L2tleXdvcmQ+PGtleXdvcmQ+U29mdHdhcmU8L2tleXdvcmQ+PGtleXdvcmQ+U3RhdGlzdGlj
+cyBhcyBUb3BpYy8qbWV0aG9kczwva2V5d29yZD48L2tleXdvcmRzPjxkYXRlcz48eWVhcj4yMDA1
+PC95ZWFyPjxwdWItZGF0ZXM+PGRhdGU+QXVnPC9kYXRlPjwvcHViLWRhdGVzPjwvZGF0ZXM+PGlz
+Ym4+MTYxNS05ODUzIChQcmludCkmI3hEOzE2MTUtOTg1MyAoTGlua2luZyk8L2lzYm4+PGFjY2Vz
+c2lvbi1udW0+MTYwNDE2NzA8L2FjY2Vzc2lvbi1udW0+PHVybHM+PHJlbGF0ZWQtdXJscz48dXJs
+Pmh0dHA6Ly93d3cubmNiaS5ubG0ubmloLmdvdi9wdWJtZWQvMTYwNDE2NzA8L3VybD48L3JlbGF0
+ZWQtdXJscz48L3VybHM+PGVsZWN0cm9uaWMtcmVzb3VyY2UtbnVtPjEwLjEwMDIvcG1pYy4yMDA0
+MDEzMDI8L2VsZWN0cm9uaWMtcmVzb3VyY2UtbnVtPjwvcmVjb3JkPjwvQ2l0ZT48L0VuZE5vdGU+
+</w:fldData>
+          </w:fldChar>
+        </w:r>
+        <w:r>
+          <w:rPr>
+            <w:i/>
+            <w:color w:val="0000FF"/>
+            <w:lang w:val="en-GB"/>
+          </w:rPr>
+          <w:instrText xml:space="preserve"> ADDIN EN.CITE </w:instrText>
+        </w:r>
+        <w:r>
+          <w:rPr>
+            <w:i/>
+            <w:color w:val="0000FF"/>
+            <w:lang w:val="en-GB"/>
+          </w:rPr>
+          <w:fldChar w:fldCharType="begin">
+            <w:fldData xml:space="preserve">PEVuZE5vdGU+PENpdGU+PEF1dGhvcj5NYXJ0ZW5zPC9BdXRob3I+PFllYXI+MjAwNTwvWWVhcj48
+UmVjTnVtPjc8L1JlY051bT48RGlzcGxheVRleHQ+PHN0eWxlIGZhY2U9InN1cGVyc2NyaXB0Ij40
+PC9zdHlsZT48L0Rpc3BsYXlUZXh0PjxyZWNvcmQ+PHJlYy1udW1iZXI+NzwvcmVjLW51bWJlcj48
+Zm9yZWlnbi1rZXlzPjxrZXkgYXBwPSJFTiIgZGItaWQ9InJ6dzBmdnNhNnJycDV4ZXQ1ZHM1ZnN6
+YWZwcGYwMmRmZXg1ZSI+Nzwva2V5PjwvZm9yZWlnbi1rZXlzPjxyZWYtdHlwZSBuYW1lPSJKb3Vy
+bmFsIEFydGljbGUiPjE3PC9yZWYtdHlwZT48Y29udHJpYnV0b3JzPjxhdXRob3JzPjxhdXRob3I+
+TWFydGVucywgTC48L2F1dGhvcj48YXV0aG9yPk5lc3Zpemhza2lpLCBBLiBJLjwvYXV0aG9yPjxh
+dXRob3I+SGVybWpha29iLCBILjwvYXV0aG9yPjxhdXRob3I+QWRhbXNraSwgTS48L2F1dGhvcj48
+YXV0aG9yPk9tZW5uLCBHLiBTLjwvYXV0aG9yPjxhdXRob3I+VmFuZGVrZXJja2hvdmUsIEouPC9h
+dXRob3I+PGF1dGhvcj5HZXZhZXJ0LCBLLjwvYXV0aG9yPjwvYXV0aG9ycz48L2NvbnRyaWJ1dG9y
+cz48YXV0aC1hZGRyZXNzPkRlcGFydG1lbnQgb2YgQmlvY2hlbWlzdHJ5LCBGYWN1bHR5IG9mIE1l
+ZGljaW5lIGFuZCBIZWFsdGggU2NpZW5jZXMsIEdoZW50IFVuaXZlcnNpdHksIEdoZW50LCBCZWxn
+aXVtLiBsZW5uYXJ0Lm1hcnRlbnNAVUdlbnQuYmU8L2F1dGgtYWRkcmVzcz48dGl0bGVzPjx0aXRs
+ZT5EbyB3ZSB3YW50IG91ciBkYXRhIHJhdz8gSW5jbHVkaW5nIGJpbmFyeSBtYXNzIHNwZWN0cm9t
+ZXRyeSBkYXRhIGluIHB1YmxpYyBwcm90ZW9taWNzIGRhdGEgcmVwb3NpdG9yaWVzPC90aXRsZT48
+c2Vjb25kYXJ5LXRpdGxlPlByb3Rlb21pY3M8L3NlY29uZGFyeS10aXRsZT48YWx0LXRpdGxlPlBy
+b3Rlb21pY3M8L2FsdC10aXRsZT48L3RpdGxlcz48cGVyaW9kaWNhbD48ZnVsbC10aXRsZT5Qcm90
+ZW9taWNzPC9mdWxsLXRpdGxlPjxhYmJyLTE+UHJvdGVvbWljczwvYWJici0xPjwvcGVyaW9kaWNh
+bD48YWx0LXBlcmlvZGljYWw+PGZ1bGwtdGl0bGU+UHJvdGVvbWljczwvZnVsbC10aXRsZT48YWJi
+ci0xPlByb3Rlb21pY3M8L2FiYnItMT48L2FsdC1wZXJpb2RpY2FsPjxwYWdlcz4zNTAxLTU8L3Bh
+Z2VzPjx2b2x1bWU+NTwvdm9sdW1lPjxudW1iZXI+MTM8L251bWJlcj48a2V5d29yZHM+PGtleXdv
+cmQ+Q29tcHV0YXRpb25hbCBCaW9sb2d5PC9rZXl3b3JkPjxrZXl3b3JkPkRhdGFiYXNlIE1hbmFn
+ZW1lbnQgU3lzdGVtczwva2V5d29yZD48a2V5d29yZD4qRGF0YWJhc2VzLCBQcm90ZWluPC9rZXl3
+b3JkPjxrZXl3b3JkPkV1cm9wZTwva2V5d29yZD48a2V5d29yZD5IdW1hbnM8L2tleXdvcmQ+PGtl
+eXdvcmQ+SW5mb3JtYXRpb24gU3RvcmFnZSBhbmQgUmV0cmlldmFsPC9rZXl3b3JkPjxrZXl3b3Jk
+PkluZm9ybWF0aW9uIFN5c3RlbXM8L2tleXdvcmQ+PGtleXdvcmQ+SW50ZXJuZXQ8L2tleXdvcmQ+
+PGtleXdvcmQ+TWFzcyBTcGVjdHJvbWV0cnkvKm1ldGhvZHM8L2tleXdvcmQ+PGtleXdvcmQ+UGVw
+dGlkZSBNYXBwaW5nPC9rZXl3b3JkPjxrZXl3b3JkPlBlcHRpZGVzL2NoZW1pc3RyeTwva2V5d29y
+ZD48a2V5d29yZD5QaWxvdCBQcm9qZWN0czwva2V5d29yZD48a2V5d29yZD5Qcm90ZW9taWNzLypt
+ZXRob2RzPC9rZXl3b3JkPjxrZXl3b3JkPlNlcXVlbmNlIEFuYWx5c2lzLCBQcm90ZWluL21ldGhv
+ZHM8L2tleXdvcmQ+PGtleXdvcmQ+U29mdHdhcmU8L2tleXdvcmQ+PGtleXdvcmQ+U3RhdGlzdGlj
+cyBhcyBUb3BpYy8qbWV0aG9kczwva2V5d29yZD48L2tleXdvcmRzPjxkYXRlcz48eWVhcj4yMDA1
+PC95ZWFyPjxwdWItZGF0ZXM+PGRhdGU+QXVnPC9kYXRlPjwvcHViLWRhdGVzPjwvZGF0ZXM+PGlz
+Ym4+MTYxNS05ODUzIChQcmludCkmI3hEOzE2MTUtOTg1MyAoTGlua2luZyk8L2lzYm4+PGFjY2Vz
+c2lvbi1udW0+MTYwNDE2NzA8L2FjY2Vzc2lvbi1udW0+PHVybHM+PHJlbGF0ZWQtdXJscz48dXJs
+Pmh0dHA6Ly93d3cubmNiaS5ubG0ubmloLmdvdi9wdWJtZWQvMTYwNDE2NzA8L3VybD48L3JlbGF0
+ZWQtdXJscz48L3VybHM+PGVsZWN0cm9uaWMtcmVzb3VyY2UtbnVtPjEwLjEwMDIvcG1pYy4yMDA0
+MDEzMDI8L2VsZWN0cm9uaWMtcmVzb3VyY2UtbnVtPjwvcmVjb3JkPjwvQ2l0ZT48L0VuZE5vdGU+
+</w:fldData>
+          </w:fldChar>
+        </w:r>
+        <w:r>
+          <w:rPr>
+            <w:i/>
+            <w:color w:val="0000FF"/>
+            <w:lang w:val="en-GB"/>
+          </w:rPr>
+          <w:instrText xml:space="preserve"> ADDIN EN.CITE.DATA </w:instrText>
+        </w:r>
+        <w:r>
+          <w:rPr>
+            <w:i/>
+            <w:color w:val="0000FF"/>
+            <w:lang w:val="en-GB"/>
+          </w:rPr>
+        </w:r>
+        <w:r>
+          <w:rPr>
+            <w:i/>
+            <w:color w:val="0000FF"/>
+            <w:lang w:val="en-GB"/>
+          </w:rPr>
+          <w:fldChar w:fldCharType="end"/>
+        </w:r>
+        <w:r>
+          <w:rPr>
+            <w:i/>
+            <w:color w:val="0000FF"/>
+            <w:lang w:val="en-GB"/>
+          </w:rPr>
+        </w:r>
+        <w:r>
+          <w:rPr>
+            <w:i/>
+            <w:color w:val="0000FF"/>
+            <w:lang w:val="en-GB"/>
+          </w:rPr>
+          <w:fldChar w:fldCharType="separate"/>
+        </w:r>
+        <w:r>
+          <w:rPr>
+            <w:i/>
+            <w:noProof/>
+            <w:color w:val="0000FF"/>
+            <w:vertAlign w:val="superscript"/>
+            <w:lang w:val="en-GB"/>
+          </w:rPr>
+          <w:t>4</w:t>
+        </w:r>
+        <w:r>
+          <w:rPr>
+            <w:i/>
+            <w:color w:val="0000FF"/>
+            <w:lang w:val="en-GB"/>
+          </w:rPr>
+          <w:fldChar w:fldCharType="end"/>
+        </w:r>
+      </w:hyperlink>
+    </w:p>
+    <w:p>
+      <w:pPr>
+        <w:spacing w:after="0"/>
+        <w:ind w:left="1134"/>
+        <w:jc w:val="both"/>
+        <w:rPr>
+          <w:i/>
+          <w:color w:val="0000FF"/>
+          <w:lang w:val="en-GB"/>
+        </w:rPr>
+      </w:pPr>
+      <w:r>
+        <w:rPr>
+          <w:i/>
+          <w:color w:val="0000FF"/>
+          <w:lang w:val="en-GB"/>
+        </w:rPr>
+        <w:t xml:space="preserve">In the end, the only thing that did not change is the search engine. </w:t>
+      </w:r>
+      <w:r>
+        <w:rPr>
+          <w:i/>
+          <w:color w:val="0000FF"/>
+          <w:lang w:val="en-GB"/>
+        </w:rPr>
+        <w:t>It is actually quite an issue of the field, we are looking at high resolution data with tools designed on low resolution. Hence, new algorithms specifically designed for high resolution mass spectrometers are being developed and will be included into the present tutorial as soon as technically possible.</w:t>
+      </w:r>
+    </w:p>
+    <w:p>
+      <w:pPr>
+        <w:spacing w:after="0"/>
+        <w:jc w:val="both"/>
+        <w:rPr>
+          <w:i/>
+          <w:lang w:val="en-GB"/>
+        </w:rPr>
+      </w:pPr>
+    </w:p>
+    <w:p>
+      <w:pPr>
+        <w:spacing w:after="0"/>
+        <w:jc w:val="both"/>
+        <w:rPr>
+          <w:lang w:val="en-GB"/>
+        </w:rPr>
+      </w:pPr>
+      <w:r>
+        <w:rPr>
+          <w:lang w:val="en-GB"/>
+        </w:rPr>
+        <w:t>Some of you will have noticed that the number of PSMs (named peptides in PRIDE) equals the number of spectra. Indeed, for this first upload, only the identified spectra were uploaded. In fact, if you browse the table, you will see that information can be missing for many projects, making the reprocessing very difficult. This is one of the reasons why the quality of the dataset annotation is of highest importance when submitting your data – as stressed already in the submission chapter. Now go to dataset accession 1,644, you will see here the same dataset with all spectra uploaded. A</w:t>
+      </w:r>
+      <w:r>
+        <w:rPr>
+          <w:lang w:val="en-GB"/>
+        </w:rPr>
+        <w:t>s you can see, 1,281 spectra were identified out of 3,565 (36%), we are going to see if there is any improvement when reprocessing the data.</w:t>
+      </w:r>
+      <w:r>
+        <w:rPr>
+          <w:lang w:val="en-GB"/>
+        </w:rPr>
+        <w:t xml:space="preserve"> Create a folder which will be used to store this new project.</w:t>
+      </w:r>
+    </w:p>
+    <w:p>
+      <w:pPr>
         <w:spacing w:after="0" w:line="240" w:lineRule="auto"/>
         <w:rPr>
           <w:lang w:val="en-GB"/>
@@ -1527,36 +1201,86 @@
     </w:p>
     <w:p>
       <w:pPr>
+        <w:spacing w:after="0"/>
         <w:jc w:val="both"/>
         <w:rPr>
           <w:lang w:val="en-GB"/>
         </w:rPr>
       </w:pPr>
-      <w:proofErr w:type="gramStart"/>
-      <w:r>
-        <w:rPr>
-          <w:lang w:val="en-GB"/>
-        </w:rPr>
-        <w:t>Click on ‘Complete Submission’ then ‘Next’.</w:t>
-      </w:r>
-      <w:proofErr w:type="gramEnd"/>
-      <w:r>
-        <w:rPr>
-          <w:lang w:val="en-GB"/>
-        </w:rPr>
-        <w:t xml:space="preserve">  You will see the following screen:</w:t>
-      </w:r>
-    </w:p>
-    <w:p>
-      <w:pPr>
-        <w:jc w:val="both"/>
-        <w:rPr>
-          <w:lang w:val="en-GB"/>
-        </w:rPr>
-      </w:pPr>
-    </w:p>
-    <w:p>
-      <w:pPr>
+      <w:r>
+        <w:rPr>
+          <w:lang w:val="en-GB"/>
+        </w:rPr>
+        <w:lastRenderedPageBreak/>
+        <w:t xml:space="preserve">Select accession 1,644 </w:t>
+      </w:r>
+      <w:commentRangeStart w:id="1"/>
+      <w:r>
+        <w:rPr>
+          <w:lang w:val="en-GB"/>
+        </w:rPr>
+        <w:t xml:space="preserve">at the end of the line </w:t>
+      </w:r>
+      <w:commentRangeEnd w:id="1"/>
+      <w:r>
+        <w:rPr>
+          <w:rStyle w:val="CommentReference"/>
+        </w:rPr>
+        <w:commentReference w:id="1"/>
+      </w:r>
+      <w:r>
+        <w:rPr>
+          <w:lang w:val="en-GB"/>
+        </w:rPr>
+        <w:t>and click ‘</w:t>
+      </w:r>
+      <w:proofErr w:type="spellStart"/>
+      <w:r>
+        <w:rPr>
+          <w:lang w:val="en-GB"/>
+        </w:rPr>
+        <w:t>Reshake</w:t>
+      </w:r>
+      <w:proofErr w:type="spellEnd"/>
+      <w:r>
+        <w:rPr>
+          <w:lang w:val="en-GB"/>
+        </w:rPr>
+        <w:t xml:space="preserve"> PRIDE Projects’, </w:t>
+      </w:r>
+      <w:proofErr w:type="spellStart"/>
+      <w:r>
+        <w:rPr>
+          <w:color w:val="1F497D" w:themeColor="text2"/>
+          <w:lang w:val="en-GB"/>
+        </w:rPr>
+        <w:t>PeptideShaker</w:t>
+      </w:r>
+      <w:proofErr w:type="spellEnd"/>
+      <w:r>
+        <w:rPr>
+          <w:lang w:val="en-GB"/>
+        </w:rPr>
+        <w:t xml:space="preserve"> will ask you to provide a folder where the </w:t>
+      </w:r>
+      <w:proofErr w:type="spellStart"/>
+      <w:r>
+        <w:rPr>
+          <w:lang w:val="en-GB"/>
+        </w:rPr>
+        <w:t>mgf</w:t>
+      </w:r>
+      <w:proofErr w:type="spellEnd"/>
+      <w:r>
+        <w:rPr>
+          <w:lang w:val="en-GB"/>
+        </w:rPr>
+        <w:t xml:space="preserve"> files will be stored, select the folder created previously:</w:t>
+      </w:r>
+    </w:p>
+    <w:p>
+      <w:pPr>
+        <w:spacing w:after="0"/>
         <w:jc w:val="center"/>
         <w:rPr>
           <w:lang w:val="en-GB"/>
@@ -1569,9 +1293,9 @@
         </w:rPr>
         <w:drawing>
           <wp:inline distT="0" distB="0" distL="0" distR="0">
-            <wp:extent cx="4333602" cy="4055165"/>
-            <wp:effectExtent l="38100" t="38100" r="67310" b="78740"/>
-            <wp:docPr id="7" name="Grafik 7" descr="C:\Users\vaudel\Documents\rendus\tutorials\tutorials protein identification\back-up 0.18\8 PRIDE\illustrations\px 2.png"/>
+            <wp:extent cx="3197541" cy="1816100"/>
+            <wp:effectExtent l="38100" t="38100" r="79375" b="69850"/>
+            <wp:docPr id="1" name="Picture 1" descr="\\eir.uib.no\Home2\mva037\tutorials\4 - Online Repositories\4.3 - Reprocess\illustrations\mgf folder.png"/>
             <wp:cNvGraphicFramePr>
               <a:graphicFrameLocks xmlns:a="http://schemas.openxmlformats.org/drawingml/2006/main" noChangeAspect="1"/>
             </wp:cNvGraphicFramePr>
@@ -1579,13 +1303,13 @@
               <a:graphicData uri="http://schemas.openxmlformats.org/drawingml/2006/picture">
                 <pic:pic xmlns:pic="http://schemas.openxmlformats.org/drawingml/2006/picture">
                   <pic:nvPicPr>
-                    <pic:cNvPr id="0" name="Picture 4" descr="C:\Users\vaudel\Documents\rendus\tutorials\tutorials protein identification\back-up 0.18\8 PRIDE\illustrations\px 2.png"/>
+                    <pic:cNvPr id="0" name="Picture 1" descr="\\eir.uib.no\Home2\mva037\tutorials\4 - Online Repositories\4.3 - Reprocess\illustrations\mgf folder.png"/>
                     <pic:cNvPicPr>
                       <a:picLocks noChangeAspect="1" noChangeArrowheads="1"/>
                     </pic:cNvPicPr>
                   </pic:nvPicPr>
                   <pic:blipFill>
-                    <a:blip r:embed="rId15" cstate="print">
+                    <a:blip r:embed="rId12">
                       <a:extLst>
                         <a:ext uri="{28A0092B-C50C-407E-A947-70E740481C1C}">
                           <a14:useLocalDpi xmlns:a14="http://schemas.microsoft.com/office/drawing/2010/main" val="0"/>
@@ -1600,7 +1324,7 @@
                   <pic:spPr bwMode="auto">
                     <a:xfrm>
                       <a:off x="0" y="0"/>
-                      <a:ext cx="4333753" cy="4055307"/>
+                      <a:ext cx="3197541" cy="1816100"/>
                     </a:xfrm>
                     <a:prstGeom prst="rect">
                       <a:avLst/>
@@ -1626,6 +1350,7 @@
     </w:p>
     <w:p>
       <w:pPr>
+        <w:spacing w:after="0"/>
         <w:jc w:val="both"/>
         <w:rPr>
           <w:lang w:val="en-GB"/>
@@ -1634,167 +1359,92 @@
     </w:p>
     <w:p>
       <w:pPr>
+        <w:spacing w:after="0"/>
         <w:jc w:val="both"/>
         <w:rPr>
           <w:lang w:val="en-GB"/>
         </w:rPr>
       </w:pPr>
-      <w:r>
-        <w:rPr>
-          <w:lang w:val="en-GB"/>
-        </w:rPr>
-        <w:t xml:space="preserve">Here, load the Raw file, the pride xml file, the search result files (from OMSSA and </w:t>
-      </w:r>
       <w:proofErr w:type="spellStart"/>
       <w:r>
         <w:rPr>
-          <w:lang w:val="en-GB"/>
-        </w:rPr>
-        <w:t>X</w:t>
-      </w:r>
-      <w:proofErr w:type="gramStart"/>
-      <w:r>
-        <w:rPr>
-          <w:lang w:val="en-GB"/>
-        </w:rPr>
-        <w:t>!Tandem</w:t>
+          <w:color w:val="1F497D" w:themeColor="text2"/>
+          <w:lang w:val="en-GB"/>
+        </w:rPr>
+        <w:t>PeptideShaker</w:t>
       </w:r>
       <w:proofErr w:type="spellEnd"/>
-      <w:proofErr w:type="gramEnd"/>
-      <w:r>
-        <w:rPr>
-          <w:lang w:val="en-GB"/>
-        </w:rPr>
-        <w:t xml:space="preserve">) and the peak list. All these files are located in the </w:t>
+      <w:r>
+        <w:rPr>
+          <w:lang w:val="en-GB"/>
+        </w:rPr>
+        <w:t xml:space="preserve"> will now download the pride file corresponding to this project and extract the spectra as </w:t>
+      </w:r>
+      <w:proofErr w:type="spellStart"/>
+      <w:r>
+        <w:rPr>
+          <w:lang w:val="en-GB"/>
+        </w:rPr>
+        <w:t>mgf</w:t>
+      </w:r>
+      <w:proofErr w:type="spellEnd"/>
+      <w:r>
+        <w:rPr>
+          <w:lang w:val="en-GB"/>
+        </w:rPr>
+        <w:t xml:space="preserve"> file. If this process fails, note that you can download the files yourself from the PRIDE website. If you cannot access internet, the files are provided in the </w:t>
       </w:r>
       <w:r>
         <w:rPr>
           <w:color w:val="4F6228" w:themeColor="accent3" w:themeShade="80"/>
           <w:lang w:val="en-GB"/>
         </w:rPr>
-        <w:t xml:space="preserve">resources </w:t>
-      </w:r>
-      <w:r>
-        <w:rPr>
-          <w:lang w:val="en-GB"/>
-        </w:rPr>
-        <w:t>folder.</w:t>
-      </w:r>
-      <w:r>
-        <w:rPr>
-          <w:lang w:val="en-GB"/>
-        </w:rPr>
-        <w:t xml:space="preserve"> Note that the submission tool recognizes the different file formats, except for the </w:t>
+        <w:t>resources</w:t>
+      </w:r>
+      <w:r>
+        <w:rPr>
+          <w:lang w:val="en-GB"/>
+        </w:rPr>
+        <w:t xml:space="preserve"> folder of the tutorial.</w:t>
+      </w:r>
+      <w:r>
+        <w:rPr>
+          <w:lang w:val="en-GB"/>
+        </w:rPr>
+        <w:t xml:space="preserve"> Once the spectra are extracted, </w:t>
       </w:r>
       <w:proofErr w:type="spellStart"/>
       <w:r>
         <w:rPr>
-          <w:lang w:val="en-GB"/>
-        </w:rPr>
-        <w:t>X</w:t>
-      </w:r>
-      <w:proofErr w:type="gramStart"/>
-      <w:r>
-        <w:rPr>
-          <w:lang w:val="en-GB"/>
-        </w:rPr>
-        <w:t>!Tandem</w:t>
+          <w:color w:val="1F497D" w:themeColor="text2"/>
+          <w:lang w:val="en-GB"/>
+        </w:rPr>
+        <w:t>PeptideShaker</w:t>
       </w:r>
       <w:proofErr w:type="spellEnd"/>
-      <w:proofErr w:type="gramEnd"/>
-      <w:r>
-        <w:rPr>
-          <w:lang w:val="en-GB"/>
-        </w:rPr>
-        <w:t xml:space="preserve"> result file.</w:t>
-      </w:r>
-    </w:p>
-    <w:p>
-      <w:pPr>
-        <w:spacing w:after="0" w:line="240" w:lineRule="auto"/>
-        <w:rPr>
-          <w:lang w:val="en-GB"/>
-        </w:rPr>
-      </w:pPr>
-      <w:r>
-        <w:rPr>
-          <w:lang w:val="en-GB"/>
-        </w:rPr>
-        <w:br w:type="page"/>
-      </w:r>
-    </w:p>
-    <w:p>
-      <w:pPr>
-        <w:rPr>
-          <w:lang w:val="en-GB"/>
-        </w:rPr>
-      </w:pPr>
-      <w:r>
-        <w:rPr>
-          <w:lang w:val="en-GB"/>
-        </w:rPr>
-        <w:t>In the last step, we will indicate that all the intermediate files led to the same p</w:t>
-      </w:r>
-      <w:r>
-        <w:rPr>
-          <w:lang w:val="en-GB"/>
-        </w:rPr>
-        <w:t>ride xml result. Add a relation</w:t>
-      </w:r>
-      <w:r>
-        <w:rPr>
-          <w:lang w:val="en-GB"/>
-        </w:rPr>
-        <w:t xml:space="preserve"> between all files to the pride xml file.</w:t>
-      </w:r>
-    </w:p>
-    <w:p>
-      <w:pPr>
-        <w:rPr>
-          <w:i/>
-          <w:lang w:val="en-GB"/>
-        </w:rPr>
-      </w:pPr>
-      <w:r>
-        <w:rPr>
-          <w:i/>
-          <w:lang w:val="en-GB"/>
-        </w:rPr>
-        <w:t xml:space="preserve">In which case will you have different </w:t>
-      </w:r>
-      <w:r>
-        <w:rPr>
-          <w:i/>
-          <w:lang w:val="en-GB"/>
-        </w:rPr>
-        <w:t>PRIDE</w:t>
-      </w:r>
-      <w:r>
-        <w:rPr>
-          <w:i/>
-          <w:lang w:val="en-GB"/>
-        </w:rPr>
-        <w:t xml:space="preserve"> XML files with different relations?</w:t>
-      </w:r>
-    </w:p>
-    <w:p>
-      <w:pPr>
-        <w:rPr>
-          <w:i/>
-          <w:lang w:val="en-GB"/>
-        </w:rPr>
-      </w:pPr>
-    </w:p>
-    <w:p>
-      <w:pPr>
-        <w:rPr>
-          <w:i/>
-          <w:lang w:val="en-GB"/>
-        </w:rPr>
-      </w:pPr>
-    </w:p>
-    <w:p>
-      <w:pPr>
+      <w:r>
+        <w:rPr>
+          <w:lang w:val="en-GB"/>
+        </w:rPr>
+        <w:t xml:space="preserve"> will ask you to provide a protein database, use the same target/decoy database as for the identification tutorial: </w:t>
+      </w:r>
+      <w:r>
+        <w:rPr>
+          <w:color w:val="4F6228" w:themeColor="accent3" w:themeShade="80"/>
+          <w:lang w:val="en-GB"/>
+        </w:rPr>
+        <w:t>uniprot_reviewed_no-isoforms_05.06.13_concatenated_target_decoy.fasta</w:t>
+      </w:r>
+      <w:r>
+        <w:rPr>
+          <w:lang w:val="en-GB"/>
+        </w:rPr>
+        <w:t>.</w:t>
+      </w:r>
+    </w:p>
+    <w:p>
+      <w:pPr>
+        <w:spacing w:after="0"/>
         <w:jc w:val="center"/>
         <w:rPr>
           <w:lang w:val="en-GB"/>
@@ -1807,9 +1457,9 @@
         </w:rPr>
         <w:drawing>
           <wp:inline distT="0" distB="0" distL="0" distR="0">
-            <wp:extent cx="5123846" cy="4794636"/>
-            <wp:effectExtent l="0" t="0" r="0" b="0"/>
-            <wp:docPr id="8" name="Grafik 8" descr="C:\Users\vaudel\Documents\rendus\tutorials\tutorials protein identification\back-up 0.18\8 PRIDE\illustrations\px 3.png"/>
+            <wp:extent cx="3803650" cy="1450751"/>
+            <wp:effectExtent l="38100" t="38100" r="82550" b="73660"/>
+            <wp:docPr id="2" name="Picture 2" descr="\\eir.uib.no\Home2\mva037\tutorials\4 - Online Repositories\4.3 - Reprocess\illustrations\reshake2.png"/>
             <wp:cNvGraphicFramePr>
               <a:graphicFrameLocks xmlns:a="http://schemas.openxmlformats.org/drawingml/2006/main" noChangeAspect="1"/>
             </wp:cNvGraphicFramePr>
@@ -1817,13 +1467,13 @@
               <a:graphicData uri="http://schemas.openxmlformats.org/drawingml/2006/picture">
                 <pic:pic xmlns:pic="http://schemas.openxmlformats.org/drawingml/2006/picture">
                   <pic:nvPicPr>
-                    <pic:cNvPr id="0" name="Picture 5" descr="C:\Users\vaudel\Documents\rendus\tutorials\tutorials protein identification\back-up 0.18\8 PRIDE\illustrations\px 3.png"/>
+                    <pic:cNvPr id="0" name="Picture 2" descr="\\eir.uib.no\Home2\mva037\tutorials\4 - Online Repositories\4.3 - Reprocess\illustrations\reshake2.png"/>
                     <pic:cNvPicPr>
                       <a:picLocks noChangeAspect="1" noChangeArrowheads="1"/>
                     </pic:cNvPicPr>
                   </pic:nvPicPr>
                   <pic:blipFill>
-                    <a:blip r:embed="rId16" cstate="print">
+                    <a:blip r:embed="rId13">
                       <a:extLst>
                         <a:ext uri="{28A0092B-C50C-407E-A947-70E740481C1C}">
                           <a14:useLocalDpi xmlns:a14="http://schemas.microsoft.com/office/drawing/2010/main" val="0"/>
@@ -1838,105 +1488,7 @@
                   <pic:spPr bwMode="auto">
                     <a:xfrm>
                       <a:off x="0" y="0"/>
-                      <a:ext cx="5124025" cy="4794803"/>
-                    </a:xfrm>
-                    <a:prstGeom prst="rect">
-                      <a:avLst/>
-                    </a:prstGeom>
-                    <a:noFill/>
-                    <a:ln>
-                      <a:noFill/>
-                    </a:ln>
-                  </pic:spPr>
-                </pic:pic>
-              </a:graphicData>
-            </a:graphic>
-          </wp:inline>
-        </w:drawing>
-      </w:r>
-    </w:p>
-    <w:p>
-      <w:pPr>
-        <w:spacing w:after="0" w:line="240" w:lineRule="auto"/>
-        <w:rPr>
-          <w:lang w:val="en-GB"/>
-        </w:rPr>
-      </w:pPr>
-      <w:r>
-        <w:rPr>
-          <w:lang w:val="en-GB"/>
-        </w:rPr>
-        <w:br w:type="page"/>
-      </w:r>
-    </w:p>
-    <w:p>
-      <w:pPr>
-        <w:jc w:val="both"/>
-        <w:rPr>
-          <w:lang w:val="en-GB"/>
-        </w:rPr>
-      </w:pPr>
-      <w:r>
-        <w:rPr>
-          <w:lang w:val="en-GB"/>
-        </w:rPr>
-        <w:t>In the next and last step, you will reference your experiment and upload it in PRIDE.</w:t>
-      </w:r>
-    </w:p>
-    <w:p>
-      <w:pPr>
-        <w:jc w:val="both"/>
-        <w:rPr>
-          <w:lang w:val="en-GB"/>
-        </w:rPr>
-      </w:pPr>
-    </w:p>
-    <w:p>
-      <w:pPr>
-        <w:jc w:val="center"/>
-        <w:rPr>
-          <w:lang w:val="en-GB"/>
-        </w:rPr>
-      </w:pPr>
-      <w:r>
-        <w:rPr>
-          <w:noProof/>
-          <w:lang w:val="nb-NO" w:eastAsia="nb-NO"/>
-        </w:rPr>
-        <w:drawing>
-          <wp:inline distT="0" distB="0" distL="0" distR="0">
-            <wp:extent cx="4503547" cy="4214191"/>
-            <wp:effectExtent l="38100" t="38100" r="68580" b="72390"/>
-            <wp:docPr id="9" name="Grafik 9" descr="C:\Users\vaudel\Documents\rendus\tutorials\tutorials protein identification\back-up 0.18\8 PRIDE\illustrations\px 4.png"/>
-            <wp:cNvGraphicFramePr>
-              <a:graphicFrameLocks xmlns:a="http://schemas.openxmlformats.org/drawingml/2006/main" noChangeAspect="1"/>
-            </wp:cNvGraphicFramePr>
-            <a:graphic xmlns:a="http://schemas.openxmlformats.org/drawingml/2006/main">
-              <a:graphicData uri="http://schemas.openxmlformats.org/drawingml/2006/picture">
-                <pic:pic xmlns:pic="http://schemas.openxmlformats.org/drawingml/2006/picture">
-                  <pic:nvPicPr>
-                    <pic:cNvPr id="0" name="Picture 6" descr="C:\Users\vaudel\Documents\rendus\tutorials\tutorials protein identification\back-up 0.18\8 PRIDE\illustrations\px 4.png"/>
-                    <pic:cNvPicPr>
-                      <a:picLocks noChangeAspect="1" noChangeArrowheads="1"/>
-                    </pic:cNvPicPr>
-                  </pic:nvPicPr>
-                  <pic:blipFill>
-                    <a:blip r:embed="rId17" cstate="print">
-                      <a:extLst>
-                        <a:ext uri="{28A0092B-C50C-407E-A947-70E740481C1C}">
-                          <a14:useLocalDpi xmlns:a14="http://schemas.microsoft.com/office/drawing/2010/main" val="0"/>
-                        </a:ext>
-                      </a:extLst>
-                    </a:blip>
-                    <a:srcRect/>
-                    <a:stretch>
-                      <a:fillRect/>
-                    </a:stretch>
-                  </pic:blipFill>
-                  <pic:spPr bwMode="auto">
-                    <a:xfrm>
-                      <a:off x="0" y="0"/>
-                      <a:ext cx="4503703" cy="4214337"/>
+                      <a:ext cx="3803650" cy="1450751"/>
                     </a:xfrm>
                     <a:prstGeom prst="rect">
                       <a:avLst/>
@@ -1962,167 +1514,62 @@
     </w:p>
     <w:p>
       <w:pPr>
+        <w:spacing w:after="0"/>
+        <w:jc w:val="both"/>
+        <w:rPr>
+          <w:lang w:val="en-GB"/>
+        </w:rPr>
+      </w:pPr>
+    </w:p>
+    <w:p>
+      <w:pPr>
+        <w:spacing w:after="0" w:line="240" w:lineRule="auto"/>
+        <w:rPr>
+          <w:lang w:val="en-GB"/>
+        </w:rPr>
+      </w:pPr>
+      <w:r>
+        <w:rPr>
+          <w:lang w:val="en-GB"/>
+        </w:rPr>
+        <w:br w:type="page"/>
+      </w:r>
+    </w:p>
+    <w:p>
+      <w:pPr>
+        <w:spacing w:after="0"/>
+        <w:jc w:val="both"/>
+        <w:rPr>
+          <w:lang w:val="en-GB"/>
+        </w:rPr>
+      </w:pPr>
+      <w:r>
+        <w:rPr>
+          <w:lang w:val="en-GB"/>
+        </w:rPr>
+        <w:lastRenderedPageBreak/>
+        <w:t xml:space="preserve">Note that </w:t>
+      </w:r>
+      <w:proofErr w:type="spellStart"/>
+      <w:r>
+        <w:rPr>
+          <w:color w:val="1F497D" w:themeColor="text2"/>
+          <w:lang w:val="en-GB"/>
+        </w:rPr>
+        <w:t>PeptideShaker</w:t>
+      </w:r>
+      <w:proofErr w:type="spellEnd"/>
+      <w:r>
+        <w:rPr>
+          <w:lang w:val="en-GB"/>
+        </w:rPr>
+        <w:t xml:space="preserve"> recognized that it was a human sample. It will also look for the search settings used to generate the file. In most cases however, the search settings were not provided by the user. In such cases, default values are suggested:</w:t>
+      </w:r>
+    </w:p>
+    <w:p>
+      <w:pPr>
+        <w:spacing w:after="0"/>
         <w:jc w:val="center"/>
-        <w:rPr>
-          <w:lang w:val="en-GB"/>
-        </w:rPr>
-      </w:pPr>
-    </w:p>
-    <w:p>
-      <w:pPr>
-        <w:jc w:val="both"/>
-        <w:rPr>
-          <w:lang w:val="en-GB"/>
-        </w:rPr>
-      </w:pPr>
-      <w:r>
-        <w:rPr>
-          <w:lang w:val="en-GB"/>
-        </w:rPr>
-        <w:t>In order to upload a file, you need a PRIDE login which the PRIDE team will provide you on demand. Your dataset will stay private during the review process and a reviewer account will be established so that a reviewer can access your data. The credentials for these accounts should be made available in your manuscript. Once your paper accepted, the data will be made freely accessed to anyone.</w:t>
-      </w:r>
-    </w:p>
-    <w:p>
-      <w:pPr>
-        <w:jc w:val="both"/>
-        <w:rPr>
-          <w:lang w:val="en-GB"/>
-        </w:rPr>
-      </w:pPr>
-      <w:r>
-        <w:rPr>
-          <w:lang w:val="en-GB"/>
-        </w:rPr>
-        <w:t>Obviously we will not upload the tutorial data online, however, if you do so, all identification results will be available and can be browsed as demonstrated in the following.</w:t>
-      </w:r>
-    </w:p>
-    <w:p>
-      <w:pPr>
-        <w:jc w:val="both"/>
-        <w:rPr>
-          <w:lang w:val="en-GB"/>
-        </w:rPr>
-      </w:pPr>
-      <w:r>
-        <w:rPr>
-          <w:lang w:val="en-GB"/>
-        </w:rPr>
-        <w:br w:type="page"/>
-      </w:r>
-    </w:p>
-    <w:p>
-      <w:pPr>
-        <w:pStyle w:val="Title"/>
-        <w:numPr>
-          <w:ilvl w:val="0"/>
-          <w:numId w:val="10"/>
-        </w:numPr>
-        <w:ind w:left="0" w:firstLine="0"/>
-        <w:rPr>
-          <w:lang w:val="en-GB"/>
-        </w:rPr>
-      </w:pPr>
-      <w:r>
-        <w:rPr>
-          <w:lang w:val="en-GB"/>
-        </w:rPr>
-        <w:t>Browse PRIDE</w:t>
-      </w:r>
-    </w:p>
-    <w:p>
-      <w:pPr>
-        <w:spacing w:after="0" w:line="240" w:lineRule="auto"/>
-        <w:rPr>
-          <w:lang w:val="en-GB"/>
-        </w:rPr>
-      </w:pPr>
-      <w:r>
-        <w:rPr>
-          <w:lang w:val="en-GB"/>
-        </w:rPr>
-        <w:t xml:space="preserve">Go on the </w:t>
-      </w:r>
-      <w:r>
-        <w:rPr>
-          <w:color w:val="002060"/>
-          <w:lang w:val="en-GB"/>
-        </w:rPr>
-        <w:t>PRIDE</w:t>
-      </w:r>
-      <w:r>
-        <w:rPr>
-          <w:lang w:val="en-GB"/>
-        </w:rPr>
-        <w:t xml:space="preserve"> website </w:t>
-      </w:r>
-      <w:r>
-        <w:rPr>
-          <w:lang w:val="en-GB"/>
-        </w:rPr>
-        <w:t>(</w:t>
-      </w:r>
-      <w:hyperlink r:id="rId18" w:history="1">
-        <w:r>
-          <w:rPr>
-            <w:rStyle w:val="Hyperlink"/>
-            <w:lang w:val="en-GB"/>
-          </w:rPr>
-          <w:t>http://www.ebi.ac.uk/pride</w:t>
-        </w:r>
-      </w:hyperlink>
-      <w:r>
-        <w:rPr>
-          <w:lang w:val="en-GB"/>
-        </w:rPr>
-        <w:t xml:space="preserve">) </w:t>
-      </w:r>
-      <w:r>
-        <w:rPr>
-          <w:lang w:val="en-GB"/>
-        </w:rPr>
-        <w:t xml:space="preserve">and search </w:t>
-      </w:r>
-      <w:r>
-        <w:rPr>
-          <w:color w:val="002060"/>
-          <w:lang w:val="en-GB"/>
-        </w:rPr>
-        <w:t>PRIDE</w:t>
-      </w:r>
-      <w:r>
-        <w:rPr>
-          <w:lang w:val="en-GB"/>
-        </w:rPr>
-        <w:t xml:space="preserve"> project number 1, you should see the following screen:</w:t>
-      </w:r>
-    </w:p>
-    <w:p>
-      <w:pPr>
-        <w:spacing w:after="0" w:line="240" w:lineRule="auto"/>
-        <w:rPr>
-          <w:lang w:val="en-GB"/>
-        </w:rPr>
-      </w:pPr>
-    </w:p>
-    <w:p>
-      <w:pPr>
-        <w:spacing w:after="0" w:line="240" w:lineRule="auto"/>
-        <w:rPr>
-          <w:lang w:val="en-GB"/>
-        </w:rPr>
-      </w:pPr>
-    </w:p>
-    <w:p>
-      <w:pPr>
-        <w:spacing w:after="0" w:line="240" w:lineRule="auto"/>
-        <w:rPr>
-          <w:lang w:val="en-GB"/>
-        </w:rPr>
-      </w:pPr>
-    </w:p>
-    <w:p>
-      <w:pPr>
-        <w:spacing w:after="0" w:line="240" w:lineRule="auto"/>
         <w:rPr>
           <w:lang w:val="en-GB"/>
         </w:rPr>
@@ -2134,9 +1581,9 @@
         </w:rPr>
         <w:drawing>
           <wp:inline distT="0" distB="0" distL="0" distR="0">
-            <wp:extent cx="5934710" cy="2933065"/>
-            <wp:effectExtent l="38100" t="38100" r="85090" b="76835"/>
-            <wp:docPr id="10" name="Grafik 10" descr="C:\Users\vaudel\Documents\rendus\tutorials\tutorials protein identification\8 PRIDE\illustrations\pride1.png"/>
+            <wp:extent cx="3126126" cy="2190750"/>
+            <wp:effectExtent l="38100" t="38100" r="74295" b="76200"/>
+            <wp:docPr id="9" name="Picture 9" descr="D:\java\PeptideShaker\wiki\tutorial\4 - Online Repositories\4.3 - Reprocess\illustrations\reshake3.png"/>
             <wp:cNvGraphicFramePr>
               <a:graphicFrameLocks xmlns:a="http://schemas.openxmlformats.org/drawingml/2006/main" noChangeAspect="1"/>
             </wp:cNvGraphicFramePr>
@@ -2144,13 +1591,13 @@
               <a:graphicData uri="http://schemas.openxmlformats.org/drawingml/2006/picture">
                 <pic:pic xmlns:pic="http://schemas.openxmlformats.org/drawingml/2006/picture">
                   <pic:nvPicPr>
-                    <pic:cNvPr id="0" name="Picture 2" descr="C:\Users\vaudel\Documents\rendus\tutorials\tutorials protein identification\8 PRIDE\illustrations\pride1.png"/>
+                    <pic:cNvPr id="0" name="Picture 2" descr="D:\java\PeptideShaker\wiki\tutorial\4 - Online Repositories\4.3 - Reprocess\illustrations\reshake3.png"/>
                     <pic:cNvPicPr>
                       <a:picLocks noChangeAspect="1" noChangeArrowheads="1"/>
                     </pic:cNvPicPr>
                   </pic:nvPicPr>
                   <pic:blipFill>
-                    <a:blip r:embed="rId19" cstate="print">
+                    <a:blip r:embed="rId14">
                       <a:extLst>
                         <a:ext uri="{28A0092B-C50C-407E-A947-70E740481C1C}">
                           <a14:useLocalDpi xmlns:a14="http://schemas.microsoft.com/office/drawing/2010/main" val="0"/>
@@ -2165,7 +1612,7 @@
                   <pic:spPr bwMode="auto">
                     <a:xfrm>
                       <a:off x="0" y="0"/>
-                      <a:ext cx="5934710" cy="2933065"/>
+                      <a:ext cx="3126126" cy="2190750"/>
                     </a:xfrm>
                     <a:prstGeom prst="rect">
                       <a:avLst/>
@@ -2191,99 +1638,16 @@
     </w:p>
     <w:p>
       <w:pPr>
-        <w:spacing w:after="0" w:line="240" w:lineRule="auto"/>
-        <w:rPr>
-          <w:lang w:val="en-GB"/>
-        </w:rPr>
-      </w:pPr>
-    </w:p>
-    <w:p>
-      <w:pPr>
-        <w:spacing w:after="0" w:line="240" w:lineRule="auto"/>
-        <w:rPr>
-          <w:lang w:val="en-GB"/>
-        </w:rPr>
-      </w:pPr>
-    </w:p>
-    <w:p>
-      <w:pPr>
-        <w:spacing w:after="0" w:line="240" w:lineRule="auto"/>
-        <w:rPr>
-          <w:lang w:val="en-GB"/>
-        </w:rPr>
-      </w:pPr>
-    </w:p>
-    <w:p>
-      <w:pPr>
-        <w:spacing w:after="0" w:line="240" w:lineRule="auto"/>
+        <w:spacing w:after="0"/>
         <w:jc w:val="both"/>
         <w:rPr>
           <w:lang w:val="en-GB"/>
         </w:rPr>
       </w:pPr>
-      <w:r>
-        <w:rPr>
-          <w:lang w:val="en-GB"/>
-        </w:rPr>
-        <w:t xml:space="preserve">Click on </w:t>
-      </w:r>
-      <w:r>
-        <w:rPr>
-          <w:lang w:val="en-GB"/>
-        </w:rPr>
-        <w:t>‘</w:t>
-      </w:r>
-      <w:r>
-        <w:rPr>
-          <w:lang w:val="en-GB"/>
-        </w:rPr>
-        <w:t>Web View</w:t>
-      </w:r>
-      <w:r>
-        <w:rPr>
-          <w:lang w:val="en-GB"/>
-        </w:rPr>
-        <w:t>’</w:t>
-      </w:r>
-      <w:r>
-        <w:rPr>
-          <w:lang w:val="en-GB"/>
-        </w:rPr>
-        <w:t xml:space="preserve"> to browse this project. </w:t>
-      </w:r>
-      <w:r>
-        <w:rPr>
-          <w:i/>
-          <w:lang w:val="en-GB"/>
-        </w:rPr>
-        <w:t>What information can you access on this experiment? What is your opinion about making all data available?</w:t>
-      </w:r>
-    </w:p>
-    <w:p>
-      <w:pPr>
-        <w:spacing w:after="0" w:line="240" w:lineRule="auto"/>
-        <w:rPr>
-          <w:lang w:val="en-GB"/>
-        </w:rPr>
-      </w:pPr>
-    </w:p>
-    <w:p>
-      <w:pPr>
-        <w:spacing w:after="0" w:line="240" w:lineRule="auto"/>
-        <w:rPr>
-          <w:lang w:val="en-GB"/>
-        </w:rPr>
-      </w:pPr>
-      <w:r>
-        <w:rPr>
-          <w:lang w:val="en-GB"/>
-        </w:rPr>
-        <w:br w:type="page"/>
-      </w:r>
-    </w:p>
-    <w:p>
-      <w:pPr>
-        <w:spacing w:after="0" w:line="240" w:lineRule="auto"/>
+    </w:p>
+    <w:p>
+      <w:pPr>
+        <w:spacing w:after="0"/>
         <w:jc w:val="both"/>
         <w:rPr>
           <w:lang w:val="en-GB"/>
@@ -2293,126 +1657,42 @@
         <w:rPr>
           <w:lang w:val="en-GB"/>
         </w:rPr>
-        <w:t xml:space="preserve">It is possible to browse all online </w:t>
-      </w:r>
-      <w:r>
-        <w:rPr>
-          <w:color w:val="002060"/>
-          <w:lang w:val="en-GB"/>
-        </w:rPr>
-        <w:t>PRIDE</w:t>
-      </w:r>
-      <w:r>
-        <w:rPr>
-          <w:lang w:val="en-GB"/>
-        </w:rPr>
-        <w:t xml:space="preserve"> datasets using </w:t>
-      </w:r>
-      <w:r>
-        <w:rPr>
-          <w:color w:val="002060"/>
-          <w:lang w:val="en-GB"/>
-        </w:rPr>
-        <w:t>PRIDE Inspector</w:t>
-      </w:r>
-      <w:r>
-        <w:rPr>
-          <w:color w:val="002060"/>
-          <w:lang w:val="en-GB"/>
-        </w:rPr>
-        <w:t xml:space="preserve"> </w:t>
-      </w:r>
-      <w:r>
-        <w:rPr>
-          <w:lang w:val="en-GB"/>
-        </w:rPr>
-        <w:t>(</w:t>
-      </w:r>
-      <w:hyperlink r:id="rId20" w:history="1">
-        <w:r>
-          <w:rPr>
-            <w:rStyle w:val="Hyperlink"/>
-          </w:rPr>
-          <w:t>http://pride-toolsuite.googlecode.com</w:t>
-        </w:r>
-      </w:hyperlink>
-      <w:r>
-        <w:rPr>
-          <w:lang w:val="en-GB"/>
-        </w:rPr>
-        <w:t>)</w:t>
-      </w:r>
-      <w:r>
-        <w:rPr>
-          <w:lang w:val="en-GB"/>
-        </w:rPr>
-        <w:t xml:space="preserve">, available in the </w:t>
-      </w:r>
-      <w:r>
-        <w:rPr>
-          <w:color w:val="4F6228" w:themeColor="accent3" w:themeShade="80"/>
-          <w:lang w:val="en-GB"/>
-        </w:rPr>
-        <w:t>software</w:t>
-      </w:r>
-      <w:r>
-        <w:rPr>
-          <w:lang w:val="en-GB"/>
-        </w:rPr>
-        <w:t xml:space="preserve"> folder. Start</w:t>
-      </w:r>
-      <w:r>
-        <w:rPr>
-          <w:lang w:val="en-GB"/>
-        </w:rPr>
-        <w:t>ing</w:t>
-      </w:r>
-      <w:r>
-        <w:rPr>
-          <w:lang w:val="en-GB"/>
-        </w:rPr>
-        <w:t xml:space="preserve"> </w:t>
-      </w:r>
-      <w:r>
-        <w:rPr>
-          <w:color w:val="002060"/>
-          <w:lang w:val="en-GB"/>
-        </w:rPr>
-        <w:t>PRIDE Inspector</w:t>
-      </w:r>
-      <w:r>
-        <w:rPr>
-          <w:lang w:val="en-GB"/>
-        </w:rPr>
-        <w:t>, you should see the following:</w:t>
-      </w:r>
-    </w:p>
-    <w:p>
-      <w:pPr>
-        <w:spacing w:after="0" w:line="240" w:lineRule="auto"/>
-        <w:rPr>
-          <w:lang w:val="en-GB"/>
-        </w:rPr>
-      </w:pPr>
-    </w:p>
-    <w:p>
-      <w:pPr>
-        <w:spacing w:after="0" w:line="240" w:lineRule="auto"/>
-        <w:rPr>
-          <w:lang w:val="en-GB"/>
-        </w:rPr>
-      </w:pPr>
-    </w:p>
-    <w:p>
-      <w:pPr>
-        <w:spacing w:after="0" w:line="240" w:lineRule="auto"/>
-        <w:rPr>
-          <w:lang w:val="en-GB"/>
-        </w:rPr>
-      </w:pPr>
-    </w:p>
-    <w:p>
-      <w:pPr>
+        <w:t xml:space="preserve">After clicking ‘OK’, </w:t>
+      </w:r>
+      <w:proofErr w:type="spellStart"/>
+      <w:r>
+        <w:rPr>
+          <w:color w:val="1F497D" w:themeColor="text2"/>
+          <w:lang w:val="en-GB"/>
+        </w:rPr>
+        <w:t>SearchGUI</w:t>
+      </w:r>
+      <w:proofErr w:type="spellEnd"/>
+      <w:r>
+        <w:rPr>
+          <w:lang w:val="en-GB"/>
+        </w:rPr>
+        <w:t xml:space="preserve"> is automatically started. Note that the </w:t>
+      </w:r>
+      <w:proofErr w:type="spellStart"/>
+      <w:r>
+        <w:rPr>
+          <w:lang w:val="en-GB"/>
+        </w:rPr>
+        <w:t>mgf</w:t>
+      </w:r>
+      <w:proofErr w:type="spellEnd"/>
+      <w:r>
+        <w:rPr>
+          <w:lang w:val="en-GB"/>
+        </w:rPr>
+        <w:t xml:space="preserve"> file is selected and the search parameters pre-set: </w:t>
+      </w:r>
+    </w:p>
+    <w:p>
+      <w:pPr>
+        <w:spacing w:after="0"/>
+        <w:jc w:val="center"/>
         <w:rPr>
           <w:lang w:val="en-GB"/>
         </w:rPr>
@@ -2424,9 +1704,9 @@
         </w:rPr>
         <w:drawing>
           <wp:inline distT="0" distB="0" distL="0" distR="0">
-            <wp:extent cx="5943600" cy="4572000"/>
-            <wp:effectExtent l="38100" t="38100" r="76200" b="76200"/>
-            <wp:docPr id="13" name="Grafik 13" descr="C:\Users\vaudel\Documents\rendus\tutorials\tutorials protein identification\8 PRIDE\illustrations\pride inspector 1.png"/>
+            <wp:extent cx="3116325" cy="2190750"/>
+            <wp:effectExtent l="38100" t="38100" r="84455" b="76200"/>
+            <wp:docPr id="5" name="Picture 5" descr="\\eir.uib.no\Home2\mva037\tutorials\4 - Online Repositories\4.3 - Reprocess\illustrations\searchgui1.png"/>
             <wp:cNvGraphicFramePr>
               <a:graphicFrameLocks xmlns:a="http://schemas.openxmlformats.org/drawingml/2006/main" noChangeAspect="1"/>
             </wp:cNvGraphicFramePr>
@@ -2434,13 +1714,13 @@
               <a:graphicData uri="http://schemas.openxmlformats.org/drawingml/2006/picture">
                 <pic:pic xmlns:pic="http://schemas.openxmlformats.org/drawingml/2006/picture">
                   <pic:nvPicPr>
-                    <pic:cNvPr id="0" name="Picture 3" descr="C:\Users\vaudel\Documents\rendus\tutorials\tutorials protein identification\8 PRIDE\illustrations\pride inspector 1.png"/>
+                    <pic:cNvPr id="0" name="Picture 4" descr="\\eir.uib.no\Home2\mva037\tutorials\4 - Online Repositories\4.3 - Reprocess\illustrations\searchgui1.png"/>
                     <pic:cNvPicPr>
                       <a:picLocks noChangeAspect="1" noChangeArrowheads="1"/>
                     </pic:cNvPicPr>
                   </pic:nvPicPr>
                   <pic:blipFill>
-                    <a:blip r:embed="rId21" cstate="print">
+                    <a:blip r:embed="rId15" cstate="print">
                       <a:extLst>
                         <a:ext uri="{28A0092B-C50C-407E-A947-70E740481C1C}">
                           <a14:useLocalDpi xmlns:a14="http://schemas.microsoft.com/office/drawing/2010/main" val="0"/>
@@ -2455,7 +1735,7 @@
                   <pic:spPr bwMode="auto">
                     <a:xfrm>
                       <a:off x="0" y="0"/>
-                      <a:ext cx="5943600" cy="4572000"/>
+                      <a:ext cx="3116325" cy="2190750"/>
                     </a:xfrm>
                     <a:prstGeom prst="rect">
                       <a:avLst/>
@@ -2495,6 +1775,7 @@
     </w:p>
     <w:p>
       <w:pPr>
+        <w:spacing w:after="0"/>
         <w:jc w:val="both"/>
         <w:rPr>
           <w:lang w:val="en-GB"/>
@@ -2504,66 +1785,48 @@
         <w:rPr>
           <w:lang w:val="en-GB"/>
         </w:rPr>
-        <w:t xml:space="preserve">Select ‘Open </w:t>
+        <w:lastRenderedPageBreak/>
+        <w:t xml:space="preserve">Since the default settings do not correspond to the ones used in the publication, we are going to change them accordingly: select </w:t>
+      </w:r>
+      <w:r>
+        <w:rPr>
+          <w:lang w:val="en-GB"/>
+        </w:rPr>
+        <w:t>‘oxidation of m’, ‘pyro-</w:t>
       </w:r>
       <w:proofErr w:type="spellStart"/>
       <w:r>
         <w:rPr>
           <w:lang w:val="en-GB"/>
         </w:rPr>
-        <w:t>mzML</w:t>
+        <w:t>glu</w:t>
       </w:r>
       <w:proofErr w:type="spellEnd"/>
       <w:r>
         <w:rPr>
           <w:lang w:val="en-GB"/>
         </w:rPr>
-        <w:t xml:space="preserve"> or PRIDE XML Files’ and open </w:t>
-      </w:r>
-      <w:r>
-        <w:rPr>
-          <w:color w:val="4F6228" w:themeColor="accent3" w:themeShade="80"/>
-          <w:lang w:val="en-GB"/>
-        </w:rPr>
-        <w:t>proteinidentificationtutorial</w:t>
-      </w:r>
-      <w:r>
-        <w:rPr>
-          <w:color w:val="4F6228" w:themeColor="accent3" w:themeShade="80"/>
-          <w:lang w:val="en-GB"/>
-        </w:rPr>
-        <w:t>.xml</w:t>
-      </w:r>
-      <w:r>
-        <w:rPr>
-          <w:lang w:val="en-GB"/>
-        </w:rPr>
-        <w:t xml:space="preserve"> located in the </w:t>
-      </w:r>
-      <w:r>
-        <w:rPr>
-          <w:color w:val="4F6228" w:themeColor="accent3" w:themeShade="80"/>
-          <w:lang w:val="en-GB"/>
-        </w:rPr>
-        <w:t>resources</w:t>
-      </w:r>
-      <w:r>
-        <w:rPr>
-          <w:lang w:val="en-GB"/>
-        </w:rPr>
-        <w:t xml:space="preserve"> folder. You should see the following:</w:t>
-      </w:r>
-    </w:p>
-    <w:p>
-      <w:pPr>
-        <w:jc w:val="both"/>
-        <w:rPr>
-          <w:lang w:val="en-GB"/>
-        </w:rPr>
-      </w:pPr>
-    </w:p>
-    <w:p>
-      <w:pPr>
+        <w:t xml:space="preserve"> from n-term q’ and ‘</w:t>
+      </w:r>
+      <w:proofErr w:type="spellStart"/>
+      <w:r>
+        <w:rPr>
+          <w:lang w:val="en-GB"/>
+        </w:rPr>
+        <w:t>deamidation</w:t>
+      </w:r>
+      <w:proofErr w:type="spellEnd"/>
+      <w:r>
+        <w:rPr>
+          <w:lang w:val="en-GB"/>
+        </w:rPr>
+        <w:t xml:space="preserve"> of n and q’ as variable modifications and change both precursor and fragment ions tolerances to 0.3 Da:</w:t>
+      </w:r>
+    </w:p>
+    <w:p>
+      <w:pPr>
+        <w:spacing w:after="0"/>
+        <w:jc w:val="center"/>
         <w:rPr>
           <w:lang w:val="en-GB"/>
         </w:rPr>
@@ -2575,9 +1838,9 @@
         </w:rPr>
         <w:drawing>
           <wp:inline distT="0" distB="0" distL="0" distR="0">
-            <wp:extent cx="5931535" cy="3188335"/>
-            <wp:effectExtent l="38100" t="38100" r="69215" b="69215"/>
-            <wp:docPr id="3" name="Grafik 3" descr="C:\Users\vaudel\Documents\rendus\tutorials\tutorials protein identification\back-up 0.18\8 PRIDE\illustrations\pride inspector 1.png"/>
+            <wp:extent cx="3499785" cy="2946400"/>
+            <wp:effectExtent l="38100" t="38100" r="81915" b="82550"/>
+            <wp:docPr id="10" name="Picture 10" descr="D:\java\PeptideShaker\wiki\tutorial\4 - Online Repositories\4.3 - Reprocess\illustrations\searchgui2.png"/>
             <wp:cNvGraphicFramePr>
               <a:graphicFrameLocks xmlns:a="http://schemas.openxmlformats.org/drawingml/2006/main" noChangeAspect="1"/>
             </wp:cNvGraphicFramePr>
@@ -2585,13 +1848,13 @@
               <a:graphicData uri="http://schemas.openxmlformats.org/drawingml/2006/picture">
                 <pic:pic xmlns:pic="http://schemas.openxmlformats.org/drawingml/2006/picture">
                   <pic:nvPicPr>
-                    <pic:cNvPr id="0" name="Picture 2" descr="C:\Users\vaudel\Documents\rendus\tutorials\tutorials protein identification\back-up 0.18\8 PRIDE\illustrations\pride inspector 1.png"/>
+                    <pic:cNvPr id="0" name="Picture 3" descr="D:\java\PeptideShaker\wiki\tutorial\4 - Online Repositories\4.3 - Reprocess\illustrations\searchgui2.png"/>
                     <pic:cNvPicPr>
                       <a:picLocks noChangeAspect="1" noChangeArrowheads="1"/>
                     </pic:cNvPicPr>
                   </pic:nvPicPr>
                   <pic:blipFill>
-                    <a:blip r:embed="rId22" cstate="print">
+                    <a:blip r:embed="rId16" cstate="print">
                       <a:extLst>
                         <a:ext uri="{28A0092B-C50C-407E-A947-70E740481C1C}">
                           <a14:useLocalDpi xmlns:a14="http://schemas.microsoft.com/office/drawing/2010/main" val="0"/>
@@ -2606,7 +1869,7 @@
                   <pic:spPr bwMode="auto">
                     <a:xfrm>
                       <a:off x="0" y="0"/>
-                      <a:ext cx="5931535" cy="3188335"/>
+                      <a:ext cx="3499785" cy="2946400"/>
                     </a:xfrm>
                     <a:prstGeom prst="rect">
                       <a:avLst/>
@@ -2632,140 +1895,877 @@
     </w:p>
     <w:p>
       <w:pPr>
+        <w:spacing w:after="0"/>
+        <w:jc w:val="center"/>
+        <w:rPr>
+          <w:lang w:val="en-GB"/>
+        </w:rPr>
+      </w:pPr>
+    </w:p>
+    <w:p>
+      <w:pPr>
+        <w:spacing w:after="0"/>
+        <w:jc w:val="center"/>
+        <w:rPr>
+          <w:lang w:val="en-GB"/>
+        </w:rPr>
+      </w:pPr>
+    </w:p>
+    <w:p>
+      <w:pPr>
+        <w:spacing w:after="0" w:line="240" w:lineRule="auto"/>
+        <w:rPr>
+          <w:lang w:val="en-GB"/>
+        </w:rPr>
+      </w:pPr>
+      <w:r>
+        <w:rPr>
+          <w:lang w:val="en-GB"/>
+        </w:rPr>
+        <w:br w:type="page"/>
+      </w:r>
+    </w:p>
+    <w:p>
+      <w:pPr>
+        <w:spacing w:after="0"/>
         <w:jc w:val="both"/>
         <w:rPr>
           <w:lang w:val="en-GB"/>
         </w:rPr>
       </w:pPr>
-    </w:p>
-    <w:p>
-      <w:pPr>
+      <w:r>
+        <w:rPr>
+          <w:lang w:val="en-GB"/>
+        </w:rPr>
+        <w:lastRenderedPageBreak/>
+        <w:t xml:space="preserve">We are also going to start </w:t>
+      </w:r>
+      <w:proofErr w:type="spellStart"/>
+      <w:r>
+        <w:rPr>
+          <w:color w:val="1F497D" w:themeColor="text2"/>
+          <w:lang w:val="en-GB"/>
+        </w:rPr>
+        <w:t>PeptideShaker</w:t>
+      </w:r>
+      <w:proofErr w:type="spellEnd"/>
+      <w:r>
+        <w:rPr>
+          <w:lang w:val="en-GB"/>
+        </w:rPr>
+        <w:t xml:space="preserve"> directly once the search is finished. Note that this feature is still under testing and that in case of failure you can follow the manual project creation of the identification tutorial. Select ‘</w:t>
+      </w:r>
+      <w:proofErr w:type="spellStart"/>
+      <w:r>
+        <w:rPr>
+          <w:lang w:val="en-GB"/>
+        </w:rPr>
+        <w:t>PeptideShaker</w:t>
+      </w:r>
+      <w:proofErr w:type="spellEnd"/>
+      <w:r>
+        <w:rPr>
+          <w:lang w:val="en-GB"/>
+        </w:rPr>
+        <w:t>’ in post-processing and add your project details:</w:t>
+      </w:r>
+    </w:p>
+    <w:p>
+      <w:pPr>
+        <w:spacing w:after="0"/>
+        <w:jc w:val="center"/>
+        <w:rPr>
+          <w:lang w:val="en-GB"/>
+        </w:rPr>
+      </w:pPr>
+      <w:r>
+        <w:rPr>
+          <w:noProof/>
+          <w:lang w:val="nb-NO" w:eastAsia="nb-NO"/>
+        </w:rPr>
+        <w:drawing>
+          <wp:inline distT="0" distB="0" distL="0" distR="0">
+            <wp:extent cx="3513328" cy="2533650"/>
+            <wp:effectExtent l="38100" t="38100" r="68580" b="76200"/>
+            <wp:docPr id="12" name="Picture 12" descr="D:\java\PeptideShaker\wiki\tutorial\4 - Online Repositories\4.3 - Reprocess\illustrations\searchgui3.png"/>
+            <wp:cNvGraphicFramePr>
+              <a:graphicFrameLocks xmlns:a="http://schemas.openxmlformats.org/drawingml/2006/main" noChangeAspect="1"/>
+            </wp:cNvGraphicFramePr>
+            <a:graphic xmlns:a="http://schemas.openxmlformats.org/drawingml/2006/main">
+              <a:graphicData uri="http://schemas.openxmlformats.org/drawingml/2006/picture">
+                <pic:pic xmlns:pic="http://schemas.openxmlformats.org/drawingml/2006/picture">
+                  <pic:nvPicPr>
+                    <pic:cNvPr id="0" name="Picture 4" descr="D:\java\PeptideShaker\wiki\tutorial\4 - Online Repositories\4.3 - Reprocess\illustrations\searchgui3.png"/>
+                    <pic:cNvPicPr>
+                      <a:picLocks noChangeAspect="1" noChangeArrowheads="1"/>
+                    </pic:cNvPicPr>
+                  </pic:nvPicPr>
+                  <pic:blipFill>
+                    <a:blip r:embed="rId17">
+                      <a:extLst>
+                        <a:ext uri="{28A0092B-C50C-407E-A947-70E740481C1C}">
+                          <a14:useLocalDpi xmlns:a14="http://schemas.microsoft.com/office/drawing/2010/main" val="0"/>
+                        </a:ext>
+                      </a:extLst>
+                    </a:blip>
+                    <a:srcRect/>
+                    <a:stretch>
+                      <a:fillRect/>
+                    </a:stretch>
+                  </pic:blipFill>
+                  <pic:spPr bwMode="auto">
+                    <a:xfrm>
+                      <a:off x="0" y="0"/>
+                      <a:ext cx="3513328" cy="2533650"/>
+                    </a:xfrm>
+                    <a:prstGeom prst="rect">
+                      <a:avLst/>
+                    </a:prstGeom>
+                    <a:noFill/>
+                    <a:ln>
+                      <a:noFill/>
+                    </a:ln>
+                    <a:effectLst>
+                      <a:outerShdw blurRad="50800" dist="38100" dir="2700000" algn="tl" rotWithShape="0">
+                        <a:prstClr val="black">
+                          <a:alpha val="40000"/>
+                        </a:prstClr>
+                      </a:outerShdw>
+                    </a:effectLst>
+                  </pic:spPr>
+                </pic:pic>
+              </a:graphicData>
+            </a:graphic>
+          </wp:inline>
+        </w:drawing>
+      </w:r>
+    </w:p>
+    <w:p>
+      <w:pPr>
+        <w:spacing w:after="0"/>
         <w:jc w:val="both"/>
         <w:rPr>
+          <w:lang w:val="en-GB"/>
+        </w:rPr>
+      </w:pPr>
+    </w:p>
+    <w:p>
+      <w:pPr>
+        <w:spacing w:after="0"/>
+        <w:jc w:val="both"/>
+        <w:rPr>
+          <w:lang w:val="en-GB"/>
+        </w:rPr>
+      </w:pPr>
+      <w:r>
+        <w:rPr>
+          <w:lang w:val="en-GB"/>
+        </w:rPr>
+        <w:t xml:space="preserve">Note that your </w:t>
+      </w:r>
+      <w:proofErr w:type="spellStart"/>
+      <w:r>
+        <w:rPr>
+          <w:lang w:val="en-GB"/>
+        </w:rPr>
+        <w:t>PeptideShaker</w:t>
+      </w:r>
+      <w:proofErr w:type="spellEnd"/>
+      <w:r>
+        <w:rPr>
+          <w:lang w:val="en-GB"/>
+        </w:rPr>
+        <w:t xml:space="preserve"> project will be saved automatically in the chosen file. </w:t>
+      </w:r>
+      <w:r>
+        <w:rPr>
+          <w:lang w:val="en-GB"/>
+        </w:rPr>
+        <w:t>Once this is finished, start your search:</w:t>
+      </w:r>
+    </w:p>
+    <w:p>
+      <w:pPr>
+        <w:spacing w:after="0"/>
+        <w:jc w:val="center"/>
+        <w:rPr>
+          <w:lang w:val="en-GB"/>
+        </w:rPr>
+      </w:pPr>
+      <w:r>
+        <w:rPr>
+          <w:noProof/>
+          <w:lang w:val="nb-NO" w:eastAsia="nb-NO"/>
+        </w:rPr>
+        <w:drawing>
+          <wp:inline distT="0" distB="0" distL="0" distR="0" wp14:anchorId="78211874" wp14:editId="28B41849">
+            <wp:extent cx="3723594" cy="2673350"/>
+            <wp:effectExtent l="0" t="0" r="0" b="0"/>
+            <wp:docPr id="13" name="Picture 13" descr="D:\java\PeptideShaker\wiki\tutorial\4 - Online Repositories\4.3 - Reprocess\illustrations\searchgui4.png"/>
+            <wp:cNvGraphicFramePr>
+              <a:graphicFrameLocks xmlns:a="http://schemas.openxmlformats.org/drawingml/2006/main" noChangeAspect="1"/>
+            </wp:cNvGraphicFramePr>
+            <a:graphic xmlns:a="http://schemas.openxmlformats.org/drawingml/2006/main">
+              <a:graphicData uri="http://schemas.openxmlformats.org/drawingml/2006/picture">
+                <pic:pic xmlns:pic="http://schemas.openxmlformats.org/drawingml/2006/picture">
+                  <pic:nvPicPr>
+                    <pic:cNvPr id="0" name="Picture 5" descr="D:\java\PeptideShaker\wiki\tutorial\4 - Online Repositories\4.3 - Reprocess\illustrations\searchgui4.png"/>
+                    <pic:cNvPicPr>
+                      <a:picLocks noChangeAspect="1" noChangeArrowheads="1"/>
+                    </pic:cNvPicPr>
+                  </pic:nvPicPr>
+                  <pic:blipFill>
+                    <a:blip r:embed="rId18" cstate="print">
+                      <a:extLst>
+                        <a:ext uri="{28A0092B-C50C-407E-A947-70E740481C1C}">
+                          <a14:useLocalDpi xmlns:a14="http://schemas.microsoft.com/office/drawing/2010/main" val="0"/>
+                        </a:ext>
+                      </a:extLst>
+                    </a:blip>
+                    <a:srcRect/>
+                    <a:stretch>
+                      <a:fillRect/>
+                    </a:stretch>
+                  </pic:blipFill>
+                  <pic:spPr bwMode="auto">
+                    <a:xfrm>
+                      <a:off x="0" y="0"/>
+                      <a:ext cx="3725467" cy="2674695"/>
+                    </a:xfrm>
+                    <a:prstGeom prst="rect">
+                      <a:avLst/>
+                    </a:prstGeom>
+                    <a:noFill/>
+                    <a:ln>
+                      <a:noFill/>
+                    </a:ln>
+                  </pic:spPr>
+                </pic:pic>
+              </a:graphicData>
+            </a:graphic>
+          </wp:inline>
+        </w:drawing>
+      </w:r>
+    </w:p>
+    <w:p>
+      <w:pPr>
+        <w:spacing w:after="0"/>
+        <w:jc w:val="both"/>
+        <w:rPr>
+          <w:lang w:val="en-GB"/>
+        </w:rPr>
+      </w:pPr>
+      <w:r>
+        <w:rPr>
+          <w:noProof/>
+          <w:lang w:val="nb-NO" w:eastAsia="nb-NO"/>
+        </w:rPr>
+        <w:pict>
+          <v:shapetype id="_x0000_t202" coordsize="21600,21600" o:spt="202" path="m,l,21600r21600,l21600,xe">
+            <v:stroke joinstyle="miter"/>
+            <v:path gradientshapeok="t" o:connecttype="rect"/>
+          </v:shapetype>
+          <v:shape id="_x0000_s1026" type="#_x0000_t202" style="position:absolute;left:0;text-align:left;margin-left:494.6pt;margin-top:7.2pt;width:128.25pt;height:81.5pt;z-index:251658240;mso-position-horizontal:right;mso-position-horizontal-relative:margin" fillcolor="#ffc">
+            <v:textbox>
+              <w:txbxContent>
+                <w:p>
+                  <w:pPr>
+                    <w:jc w:val="both"/>
+                    <w:rPr>
+                      <w:sz w:val="20"/>
+                      <w:szCs w:val="20"/>
+                    </w:rPr>
+                  </w:pPr>
+                  <w:r>
+                    <w:rPr>
+                      <w:b/>
+                      <w:sz w:val="20"/>
+                      <w:szCs w:val="20"/>
+                    </w:rPr>
+                    <w:t>Tip</w:t>
+                  </w:r>
+                  <w:proofErr w:type="gramStart"/>
+                  <w:r>
+                    <w:rPr>
+                      <w:b/>
+                      <w:sz w:val="20"/>
+                      <w:szCs w:val="20"/>
+                    </w:rPr>
+                    <w:t>:</w:t>
+                  </w:r>
+                  <w:proofErr w:type="gramEnd"/>
+                  <w:r>
+                    <w:rPr>
+                      <w:sz w:val="20"/>
+                      <w:szCs w:val="20"/>
+                    </w:rPr>
+                    <w:br/>
+                  </w:r>
+                  <w:r>
+                    <w:rPr>
+                      <w:i/>
+                      <w:lang w:val="en-GB"/>
+                    </w:rPr>
+                    <w:t>Run demanding searches and automated post-processing overnight!</w:t>
+                  </w:r>
+                </w:p>
+              </w:txbxContent>
+            </v:textbox>
+            <w10:wrap type="square" anchorx="margin"/>
+          </v:shape>
+        </w:pict>
+      </w:r>
+    </w:p>
+    <w:p>
+      <w:pPr>
+        <w:spacing w:after="0"/>
+        <w:jc w:val="both"/>
+        <w:rPr>
+          <w:lang w:val="en-GB"/>
+        </w:rPr>
+      </w:pPr>
+      <w:r>
+        <w:rPr>
+          <w:lang w:val="en-GB"/>
+        </w:rPr>
+        <w:t>Note that the complete reprocessing of this dataset took only three minutes on a regular laptop.</w:t>
+      </w:r>
+    </w:p>
+    <w:p>
+      <w:pPr>
+        <w:spacing w:after="0" w:line="240" w:lineRule="auto"/>
+        <w:rPr>
+          <w:lang w:val="en-GB"/>
+        </w:rPr>
+      </w:pPr>
+      <w:r>
+        <w:rPr>
+          <w:lang w:val="en-GB"/>
+        </w:rPr>
+        <w:br w:type="page"/>
+      </w:r>
+    </w:p>
+    <w:p>
+      <w:pPr>
+        <w:spacing w:after="0"/>
+        <w:jc w:val="both"/>
+        <w:rPr>
+          <w:lang w:val="en-GB"/>
+        </w:rPr>
+      </w:pPr>
+      <w:r>
+        <w:rPr>
+          <w:lang w:val="en-GB"/>
+        </w:rPr>
+        <w:lastRenderedPageBreak/>
+        <w:t xml:space="preserve">After loading in </w:t>
+      </w:r>
+      <w:proofErr w:type="spellStart"/>
+      <w:r>
+        <w:rPr>
+          <w:lang w:val="en-GB"/>
+        </w:rPr>
+        <w:t>PeptideShaker</w:t>
+      </w:r>
+      <w:proofErr w:type="spellEnd"/>
+      <w:r>
+        <w:rPr>
+          <w:lang w:val="en-GB"/>
+        </w:rPr>
+        <w:t xml:space="preserve"> you should see the following results:</w:t>
+      </w:r>
+    </w:p>
+    <w:p>
+      <w:pPr>
+        <w:spacing w:after="0"/>
+        <w:jc w:val="center"/>
+        <w:rPr>
+          <w:lang w:val="en-GB"/>
+        </w:rPr>
+      </w:pPr>
+      <w:commentRangeStart w:id="2"/>
+      <w:r>
+        <w:rPr>
+          <w:noProof/>
+          <w:lang w:val="nb-NO" w:eastAsia="nb-NO"/>
+        </w:rPr>
+        <w:drawing>
+          <wp:inline distT="0" distB="0" distL="0" distR="0" wp14:anchorId="101690A2" wp14:editId="4CB7568A">
+            <wp:extent cx="5930900" cy="3162300"/>
+            <wp:effectExtent l="38100" t="38100" r="69850" b="76200"/>
+            <wp:docPr id="14" name="Picture 14" descr="D:\java\PeptideShaker\wiki\tutorial\4 - Online Repositories\4.3 - Reprocess\illustrations\PeptideShaker 1.png"/>
+            <wp:cNvGraphicFramePr>
+              <a:graphicFrameLocks xmlns:a="http://schemas.openxmlformats.org/drawingml/2006/main" noChangeAspect="1"/>
+            </wp:cNvGraphicFramePr>
+            <a:graphic xmlns:a="http://schemas.openxmlformats.org/drawingml/2006/main">
+              <a:graphicData uri="http://schemas.openxmlformats.org/drawingml/2006/picture">
+                <pic:pic xmlns:pic="http://schemas.openxmlformats.org/drawingml/2006/picture">
+                  <pic:nvPicPr>
+                    <pic:cNvPr id="0" name="Picture 6" descr="D:\java\PeptideShaker\wiki\tutorial\4 - Online Repositories\4.3 - Reprocess\illustrations\PeptideShaker 1.png"/>
+                    <pic:cNvPicPr>
+                      <a:picLocks noChangeAspect="1" noChangeArrowheads="1"/>
+                    </pic:cNvPicPr>
+                  </pic:nvPicPr>
+                  <pic:blipFill>
+                    <a:blip r:embed="rId19" cstate="print">
+                      <a:extLst>
+                        <a:ext uri="{28A0092B-C50C-407E-A947-70E740481C1C}">
+                          <a14:useLocalDpi xmlns:a14="http://schemas.microsoft.com/office/drawing/2010/main" val="0"/>
+                        </a:ext>
+                      </a:extLst>
+                    </a:blip>
+                    <a:srcRect/>
+                    <a:stretch>
+                      <a:fillRect/>
+                    </a:stretch>
+                  </pic:blipFill>
+                  <pic:spPr bwMode="auto">
+                    <a:xfrm>
+                      <a:off x="0" y="0"/>
+                      <a:ext cx="5930900" cy="3162300"/>
+                    </a:xfrm>
+                    <a:prstGeom prst="rect">
+                      <a:avLst/>
+                    </a:prstGeom>
+                    <a:noFill/>
+                    <a:ln>
+                      <a:noFill/>
+                    </a:ln>
+                    <a:effectLst>
+                      <a:outerShdw blurRad="50800" dist="38100" dir="2700000" algn="tl" rotWithShape="0">
+                        <a:prstClr val="black">
+                          <a:alpha val="40000"/>
+                        </a:prstClr>
+                      </a:outerShdw>
+                    </a:effectLst>
+                  </pic:spPr>
+                </pic:pic>
+              </a:graphicData>
+            </a:graphic>
+          </wp:inline>
+        </w:drawing>
+      </w:r>
+      <w:commentRangeEnd w:id="2"/>
+      <w:r>
+        <w:rPr>
+          <w:rStyle w:val="CommentReference"/>
+        </w:rPr>
+        <w:commentReference w:id="2"/>
+      </w:r>
+    </w:p>
+    <w:p>
+      <w:pPr>
+        <w:spacing w:after="0"/>
+        <w:jc w:val="both"/>
+        <w:rPr>
+          <w:lang w:val="en-GB"/>
+        </w:rPr>
+      </w:pPr>
+    </w:p>
+    <w:p>
+      <w:pPr>
+        <w:spacing w:after="0"/>
+        <w:jc w:val="both"/>
+        <w:rPr>
           <w:i/>
           <w:lang w:val="en-GB"/>
         </w:rPr>
       </w:pPr>
       <w:r>
         <w:rPr>
-          <w:lang w:val="en-GB"/>
-        </w:rPr>
-        <w:t xml:space="preserve">Note that all spectrum annotation (modifications, ions, etc.) have been passed by </w:t>
+          <w:i/>
+          <w:lang w:val="en-GB"/>
+        </w:rPr>
+        <w:t>After this simple reprocessing, what is the new identification rate?</w:t>
+      </w:r>
+      <w:r>
+        <w:rPr>
+          <w:i/>
+          <w:lang w:val="en-GB"/>
+        </w:rPr>
+        <w:t xml:space="preserve"> </w:t>
+      </w:r>
+    </w:p>
+    <w:p>
+      <w:pPr>
+        <w:spacing w:after="0"/>
+        <w:ind w:left="1134"/>
+        <w:jc w:val="both"/>
+        <w:rPr>
+          <w:i/>
+          <w:color w:val="0000FF"/>
+          <w:lang w:val="en-GB"/>
+        </w:rPr>
+      </w:pPr>
+      <w:r>
+        <w:rPr>
+          <w:i/>
+          <w:color w:val="0000FF"/>
+          <w:lang w:val="en-GB"/>
+        </w:rPr>
+        <w:t>If you select the “Spectrum IDs” tab, you will see that</w:t>
+      </w:r>
+      <w:r>
+        <w:rPr>
+          <w:i/>
+          <w:color w:val="0000FF"/>
+          <w:lang w:val="en-GB"/>
+        </w:rPr>
+        <w:t xml:space="preserve"> 1,768 spectra out of 3,565</w:t>
+      </w:r>
+      <w:r>
+        <w:rPr>
+          <w:i/>
+          <w:color w:val="0000FF"/>
+          <w:lang w:val="en-GB"/>
+        </w:rPr>
+        <w:t xml:space="preserve"> </w:t>
+      </w:r>
+      <w:r>
+        <w:rPr>
+          <w:i/>
+          <w:color w:val="0000FF"/>
+          <w:lang w:val="en-GB"/>
+        </w:rPr>
+        <w:t>(</w:t>
+      </w:r>
+      <w:r>
+        <w:rPr>
+          <w:i/>
+          <w:color w:val="0000FF"/>
+          <w:lang w:val="en-GB"/>
+        </w:rPr>
+        <w:t>49.6%</w:t>
+      </w:r>
+      <w:r>
+        <w:rPr>
+          <w:i/>
+          <w:color w:val="0000FF"/>
+          <w:lang w:val="en-GB"/>
+        </w:rPr>
+        <w:t>)</w:t>
+      </w:r>
+      <w:r>
+        <w:rPr>
+          <w:i/>
+          <w:color w:val="0000FF"/>
+          <w:lang w:val="en-GB"/>
+        </w:rPr>
+        <w:t xml:space="preserve"> identified at 1% FDR. </w:t>
+      </w:r>
+    </w:p>
+    <w:p>
+      <w:pPr>
+        <w:spacing w:after="0"/>
+        <w:jc w:val="both"/>
+        <w:rPr>
+          <w:lang w:val="en-GB"/>
+        </w:rPr>
+      </w:pPr>
+    </w:p>
+    <w:p>
+      <w:pPr>
+        <w:spacing w:after="0"/>
+        <w:jc w:val="both"/>
+        <w:rPr>
+          <w:lang w:val="en-GB"/>
+        </w:rPr>
+      </w:pPr>
+      <w:r>
+        <w:rPr>
+          <w:lang w:val="en-GB"/>
+        </w:rPr>
+        <w:t xml:space="preserve">Since different validation methods were employed in the original manuscript and during reprocessing, we can obviously not compare the two identification rates. The real interest of the </w:t>
       </w:r>
       <w:proofErr w:type="spellStart"/>
       <w:r>
         <w:rPr>
-          <w:color w:val="002060"/>
-          <w:lang w:val="en-GB"/>
-        </w:rPr>
-        <w:t>PeptideShaker</w:t>
+          <w:lang w:val="en-GB"/>
+        </w:rPr>
+        <w:t>reshake</w:t>
       </w:r>
       <w:proofErr w:type="spellEnd"/>
       <w:r>
         <w:rPr>
           <w:lang w:val="en-GB"/>
         </w:rPr>
-        <w:t xml:space="preserve"> to </w:t>
-      </w:r>
-      <w:r>
-        <w:rPr>
-          <w:color w:val="002060"/>
-          <w:lang w:val="en-GB"/>
-        </w:rPr>
-        <w:t xml:space="preserve">PRIDE Inspector </w:t>
-      </w:r>
-      <w:r>
-        <w:rPr>
-          <w:lang w:val="en-GB"/>
-        </w:rPr>
-        <w:t xml:space="preserve">as standardized terms and will thus be </w:t>
-      </w:r>
-      <w:r>
-        <w:rPr>
-          <w:lang w:val="en-GB"/>
-        </w:rPr>
-        <w:t>available for all other online resources</w:t>
-      </w:r>
-      <w:r>
-        <w:rPr>
-          <w:lang w:val="en-GB"/>
-        </w:rPr>
-        <w:t>.</w:t>
-      </w:r>
-      <w:r>
-        <w:rPr>
+        <w:t xml:space="preserve"> feature is actually that you can investigate this dataset as if it were yours. </w:t>
+      </w:r>
+      <w:commentRangeStart w:id="3"/>
+      <w:r>
+        <w:rPr>
+          <w:lang w:val="en-GB"/>
+        </w:rPr>
+        <w:t>For instance, you can look for a particular protein or modification.</w:t>
+      </w:r>
+      <w:commentRangeEnd w:id="3"/>
+      <w:r>
+        <w:rPr>
+          <w:rStyle w:val="CommentReference"/>
+        </w:rPr>
+        <w:commentReference w:id="3"/>
+      </w:r>
+    </w:p>
+    <w:p>
+      <w:pPr>
+        <w:spacing w:after="0"/>
+        <w:jc w:val="both"/>
+        <w:rPr>
+          <w:lang w:val="en-GB"/>
+        </w:rPr>
+      </w:pPr>
+    </w:p>
+    <w:p>
+      <w:pPr>
+        <w:spacing w:after="0"/>
+        <w:jc w:val="both"/>
+        <w:rPr>
+          <w:lang w:val="en-GB"/>
+        </w:rPr>
+      </w:pPr>
+      <w:r>
+        <w:rPr>
+          <w:lang w:val="en-GB"/>
+        </w:rPr>
+        <w:br w:type="page"/>
+      </w:r>
+    </w:p>
+    <w:p>
+      <w:pPr>
+        <w:pStyle w:val="Title"/>
+        <w:rPr>
+          <w:lang w:val="fr-FR"/>
+        </w:rPr>
+      </w:pPr>
+      <w:proofErr w:type="spellStart"/>
+      <w:r>
+        <w:rPr>
+          <w:lang w:val="fr-FR"/>
+        </w:rPr>
+        <w:lastRenderedPageBreak/>
+        <w:t>References</w:t>
+      </w:r>
+      <w:proofErr w:type="spellEnd"/>
+    </w:p>
+    <w:p>
+      <w:pPr>
+        <w:spacing w:after="0" w:line="240" w:lineRule="auto"/>
+        <w:ind w:left="720" w:hanging="720"/>
+        <w:rPr>
+          <w:rFonts w:cs="Calibri"/>
+          <w:lang w:val="fr-FR"/>
+        </w:rPr>
+      </w:pPr>
+      <w:r>
+        <w:rPr>
+          <w:lang w:val="en-GB"/>
+        </w:rPr>
+        <w:fldChar w:fldCharType="begin"/>
+      </w:r>
+      <w:r>
+        <w:rPr>
+          <w:lang w:val="fr-FR"/>
+        </w:rPr>
+        <w:instrText xml:space="preserve"> ADDIN EN.REFLIST </w:instrText>
+      </w:r>
+      <w:r>
+        <w:rPr>
+          <w:lang w:val="en-GB"/>
+        </w:rPr>
+        <w:fldChar w:fldCharType="end"/>
+      </w:r>
+      <w:bookmarkStart w:id="4" w:name="_ENREF_1"/>
+      <w:r>
+        <w:rPr>
+          <w:rFonts w:cs="Calibri"/>
+          <w:lang w:val="fr-FR"/>
+        </w:rPr>
+        <w:t>1.</w:t>
+      </w:r>
+      <w:r>
+        <w:rPr>
+          <w:rFonts w:cs="Calibri"/>
+          <w:lang w:val="fr-FR"/>
+        </w:rPr>
+        <w:tab/>
+        <w:t xml:space="preserve">Martens, L. et al. </w:t>
+      </w:r>
+      <w:r>
+        <w:rPr>
+          <w:rFonts w:cs="Calibri"/>
+        </w:rPr>
+        <w:t xml:space="preserve">PRIDE: the proteomics identifications database. </w:t>
+      </w:r>
+      <w:proofErr w:type="spellStart"/>
+      <w:r>
+        <w:rPr>
+          <w:rFonts w:cs="Calibri"/>
           <w:i/>
-          <w:lang w:val="en-GB"/>
-        </w:rPr>
-        <w:t xml:space="preserve">  </w:t>
-      </w:r>
-      <w:r>
-        <w:rPr>
+          <w:lang w:val="fr-FR"/>
+        </w:rPr>
+        <w:t>Proteomics</w:t>
+      </w:r>
+      <w:proofErr w:type="spellEnd"/>
+      <w:r>
+        <w:rPr>
+          <w:rFonts w:cs="Calibri"/>
+          <w:lang w:val="fr-FR"/>
+        </w:rPr>
+        <w:t xml:space="preserve"> </w:t>
+      </w:r>
+      <w:r>
+        <w:rPr>
+          <w:rFonts w:cs="Calibri"/>
+          <w:b/>
+          <w:lang w:val="fr-FR"/>
+        </w:rPr>
+        <w:t>5</w:t>
+      </w:r>
+      <w:r>
+        <w:rPr>
+          <w:rFonts w:cs="Calibri"/>
+          <w:lang w:val="fr-FR"/>
+        </w:rPr>
+        <w:t>, 3537-3545 (2005).</w:t>
+      </w:r>
+      <w:bookmarkEnd w:id="4"/>
+    </w:p>
+    <w:p>
+      <w:pPr>
+        <w:spacing w:after="0" w:line="240" w:lineRule="auto"/>
+        <w:ind w:left="720" w:hanging="720"/>
+        <w:rPr>
+          <w:rFonts w:cs="Calibri"/>
+        </w:rPr>
+      </w:pPr>
+      <w:bookmarkStart w:id="5" w:name="_ENREF_2"/>
+      <w:r>
+        <w:rPr>
+          <w:rFonts w:cs="Calibri"/>
+        </w:rPr>
+        <w:t>2.</w:t>
+      </w:r>
+      <w:r>
+        <w:rPr>
+          <w:rFonts w:cs="Calibri"/>
+        </w:rPr>
+        <w:tab/>
+        <w:t xml:space="preserve">Martens, L. et al. </w:t>
+      </w:r>
+      <w:r>
+        <w:rPr>
+          <w:rFonts w:cs="Calibri"/>
+        </w:rPr>
+        <w:t xml:space="preserve">The human platelet proteome mapped by peptide-centric proteomics: a functional protein profile. </w:t>
+      </w:r>
+      <w:proofErr w:type="gramStart"/>
+      <w:r>
+        <w:rPr>
+          <w:rFonts w:cs="Calibri"/>
           <w:i/>
-          <w:lang w:val="en-GB"/>
-        </w:rPr>
-        <w:t xml:space="preserve">What difference do you see </w:t>
-      </w:r>
-      <w:r>
-        <w:rPr>
+        </w:rPr>
+        <w:t>Proteomics</w:t>
+      </w:r>
+      <w:r>
+        <w:rPr>
+          <w:rFonts w:cs="Calibri"/>
+        </w:rPr>
+        <w:t xml:space="preserve"> </w:t>
+      </w:r>
+      <w:r>
+        <w:rPr>
+          <w:rFonts w:cs="Calibri"/>
+          <w:b/>
+        </w:rPr>
+        <w:t>5</w:t>
+      </w:r>
+      <w:r>
+        <w:rPr>
+          <w:rFonts w:cs="Calibri"/>
+        </w:rPr>
+        <w:t>, 3193-3204 (2005).</w:t>
+      </w:r>
+      <w:bookmarkEnd w:id="5"/>
+      <w:proofErr w:type="gramEnd"/>
+    </w:p>
+    <w:p>
+      <w:pPr>
+        <w:spacing w:after="0" w:line="240" w:lineRule="auto"/>
+        <w:ind w:left="720" w:hanging="720"/>
+        <w:rPr>
+          <w:rFonts w:cs="Calibri"/>
+        </w:rPr>
+      </w:pPr>
+      <w:bookmarkStart w:id="6" w:name="_ENREF_3"/>
+      <w:r>
+        <w:rPr>
+          <w:rFonts w:cs="Calibri"/>
+        </w:rPr>
+        <w:t>3.</w:t>
+      </w:r>
+      <w:r>
+        <w:rPr>
+          <w:rFonts w:cs="Calibri"/>
+        </w:rPr>
+        <w:tab/>
+      </w:r>
+      <w:proofErr w:type="spellStart"/>
+      <w:r>
+        <w:rPr>
+          <w:rFonts w:cs="Calibri"/>
+        </w:rPr>
+        <w:t>Griss</w:t>
+      </w:r>
+      <w:proofErr w:type="spellEnd"/>
+      <w:r>
+        <w:rPr>
+          <w:rFonts w:cs="Calibri"/>
+        </w:rPr>
+        <w:t xml:space="preserve">, J. et al. Consequences of the discontinuation of the International Protein Index (IPI) database and its substitution by the </w:t>
+      </w:r>
+      <w:proofErr w:type="spellStart"/>
+      <w:r>
+        <w:rPr>
+          <w:rFonts w:cs="Calibri"/>
+        </w:rPr>
+        <w:t>UniProtKB</w:t>
+      </w:r>
+      <w:proofErr w:type="spellEnd"/>
+      <w:r>
+        <w:rPr>
+          <w:rFonts w:cs="Calibri"/>
+        </w:rPr>
+        <w:t xml:space="preserve"> "complete proteome" sets. </w:t>
+      </w:r>
+      <w:proofErr w:type="gramStart"/>
+      <w:r>
+        <w:rPr>
+          <w:rFonts w:cs="Calibri"/>
           <w:i/>
-          <w:lang w:val="en-GB"/>
-        </w:rPr>
-        <w:t>compared to</w:t>
-      </w:r>
-      <w:r>
-        <w:rPr>
-          <w:i/>
-          <w:lang w:val="en-GB"/>
-        </w:rPr>
-        <w:t xml:space="preserve"> the </w:t>
-      </w:r>
-      <w:proofErr w:type="spellStart"/>
-      <w:r>
-        <w:rPr>
-          <w:i/>
-          <w:lang w:val="en-GB"/>
-        </w:rPr>
-        <w:t>PeptideShaker</w:t>
-      </w:r>
-      <w:proofErr w:type="spellEnd"/>
-      <w:r>
-        <w:rPr>
-          <w:i/>
-          <w:lang w:val="en-GB"/>
-        </w:rPr>
-        <w:t xml:space="preserve"> results?</w:t>
-      </w:r>
-    </w:p>
-    <w:p>
-      <w:pPr>
-        <w:spacing w:after="0" w:line="240" w:lineRule="auto"/>
-        <w:rPr>
-          <w:lang w:val="en-GB"/>
-        </w:rPr>
-      </w:pPr>
-      <w:r>
-        <w:rPr>
-          <w:lang w:val="en-GB"/>
-        </w:rPr>
-        <w:br w:type="page"/>
-      </w:r>
-    </w:p>
-    <w:p>
-      <w:pPr>
-        <w:pStyle w:val="Title"/>
-        <w:rPr>
-          <w:lang w:val="fr-FR"/>
-        </w:rPr>
-      </w:pPr>
-      <w:proofErr w:type="spellStart"/>
-      <w:r>
-        <w:rPr>
-          <w:lang w:val="fr-FR"/>
-        </w:rPr>
-        <w:t>References</w:t>
-      </w:r>
-      <w:proofErr w:type="spellEnd"/>
+        </w:rPr>
+        <w:t>Proteomics</w:t>
+      </w:r>
+      <w:r>
+        <w:rPr>
+          <w:rFonts w:cs="Calibri"/>
+        </w:rPr>
+        <w:t xml:space="preserve"> </w:t>
+      </w:r>
+      <w:r>
+        <w:rPr>
+          <w:rFonts w:cs="Calibri"/>
+          <w:b/>
+        </w:rPr>
+        <w:t>11</w:t>
+      </w:r>
+      <w:r>
+        <w:rPr>
+          <w:rFonts w:cs="Calibri"/>
+        </w:rPr>
+        <w:t>, 4434-4438 (2011).</w:t>
+      </w:r>
+      <w:bookmarkEnd w:id="6"/>
+      <w:proofErr w:type="gramEnd"/>
     </w:p>
     <w:p>
       <w:pPr>
@@ -2773,60 +2773,47 @@
         <w:ind w:left="720" w:hanging="720"/>
         <w:rPr>
           <w:rFonts w:cs="Calibri"/>
-          <w:noProof/>
-          <w:lang w:val="fr-FR"/>
-        </w:rPr>
-      </w:pPr>
-      <w:r>
-        <w:rPr>
-          <w:lang w:val="en-GB"/>
-        </w:rPr>
-        <w:fldChar w:fldCharType="begin"/>
-      </w:r>
-      <w:r>
-        <w:rPr>
-          <w:lang w:val="fr-FR"/>
-        </w:rPr>
-        <w:instrText xml:space="preserve"> ADDIN EN.REFLIST </w:instrText>
-      </w:r>
-      <w:r>
-        <w:rPr>
-          <w:lang w:val="en-GB"/>
-        </w:rPr>
-        <w:fldChar w:fldCharType="separate"/>
-      </w:r>
-      <w:bookmarkStart w:id="1" w:name="_ENREF_1"/>
+        </w:rPr>
+      </w:pPr>
+      <w:bookmarkStart w:id="7" w:name="_ENREF_4"/>
       <w:r>
         <w:rPr>
           <w:rFonts w:cs="Calibri"/>
-          <w:noProof/>
-          <w:lang w:val="fr-FR"/>
-        </w:rPr>
-        <w:t>1.</w:t>
+        </w:rPr>
+        <w:t>4.</w:t>
       </w:r>
       <w:r>
         <w:rPr>
           <w:rFonts w:cs="Calibri"/>
-          <w:noProof/>
-          <w:lang w:val="fr-FR"/>
         </w:rPr>
         <w:tab/>
-        <w:t xml:space="preserve">Martens, L. et al. PRIDE: the proteomics identifications database. </w:t>
-      </w:r>
+        <w:t xml:space="preserve">Martens, L. et al. Do we want our data raw? </w:t>
+      </w:r>
+      <w:proofErr w:type="gramStart"/>
+      <w:r>
+        <w:rPr>
+          <w:rFonts w:cs="Calibri"/>
+        </w:rPr>
+        <w:t>Including binary mass spectrometry data in public proteomics data repositories.</w:t>
+      </w:r>
+      <w:proofErr w:type="gramEnd"/>
+      <w:r>
+        <w:rPr>
+          <w:rFonts w:cs="Calibri"/>
+        </w:rPr>
+        <w:t xml:space="preserve"> </w:t>
+      </w:r>
+      <w:proofErr w:type="gramStart"/>
       <w:r>
         <w:rPr>
           <w:rFonts w:cs="Calibri"/>
           <w:i/>
-          <w:noProof/>
-          <w:lang w:val="fr-FR"/>
         </w:rPr>
         <w:t>Proteomics</w:t>
       </w:r>
       <w:r>
         <w:rPr>
           <w:rFonts w:cs="Calibri"/>
-          <w:noProof/>
-          <w:lang w:val="fr-FR"/>
         </w:rPr>
         <w:t xml:space="preserve"> </w:t>
       </w:r>
@@ -2834,47 +2821,28 @@
         <w:rPr>
           <w:rFonts w:cs="Calibri"/>
           <w:b/>
-          <w:noProof/>
-          <w:lang w:val="fr-FR"/>
         </w:rPr>
         <w:t>5</w:t>
       </w:r>
       <w:r>
         <w:rPr>
           <w:rFonts w:cs="Calibri"/>
-          <w:noProof/>
-          <w:lang w:val="fr-FR"/>
-        </w:rPr>
-        <w:t>, 3537-3545 (2005).</w:t>
-      </w:r>
-      <w:bookmarkEnd w:id="1"/>
-    </w:p>
-    <w:p>
-      <w:pPr>
-        <w:spacing w:line="240" w:lineRule="auto"/>
-        <w:rPr>
-          <w:rFonts w:cs="Calibri"/>
-          <w:noProof/>
-          <w:lang w:val="fr-FR"/>
-        </w:rPr>
-      </w:pPr>
-    </w:p>
-    <w:p>
-      <w:pPr>
-        <w:rPr>
-          <w:lang w:val="en-GB"/>
-        </w:rPr>
-      </w:pPr>
-      <w:r>
-        <w:rPr>
-          <w:lang w:val="en-GB"/>
-        </w:rPr>
-        <w:fldChar w:fldCharType="end"/>
-      </w:r>
+        </w:rPr>
+        <w:t>, 3501-3505 (2005).</w:t>
+      </w:r>
+      <w:bookmarkEnd w:id="7"/>
+      <w:proofErr w:type="gramEnd"/>
+    </w:p>
+    <w:p>
+      <w:pPr>
+        <w:rPr>
+          <w:lang w:val="en-GB"/>
+        </w:rPr>
+      </w:pPr>
     </w:p>
     <w:sectPr>
-      <w:headerReference w:type="default" r:id="rId23"/>
-      <w:footerReference w:type="default" r:id="rId24"/>
+      <w:headerReference w:type="default" r:id="rId20"/>
+      <w:footerReference w:type="default" r:id="rId21"/>
       <w:pgSz w:w="12240" w:h="15840"/>
       <w:pgMar w:top="1440" w:right="1440" w:bottom="1440" w:left="1440" w:header="708" w:footer="708" w:gutter="0"/>
       <w:cols w:space="708"/>
@@ -2882,6 +2850,78 @@
     </w:sectPr>
   </w:body>
 </w:document>
+</file>
+
+<file path=word/comments.xml><?xml version="1.0" encoding="utf-8"?>
+<w:comments xmlns:wpc="http://schemas.microsoft.com/office/word/2010/wordprocessingCanvas" xmlns:mc="http://schemas.openxmlformats.org/markup-compatibility/2006" xmlns:o="urn:schemas-microsoft-com:office:office" xmlns:r="http://schemas.openxmlformats.org/officeDocument/2006/relationships" xmlns:m="http://schemas.openxmlformats.org/officeDocument/2006/math" xmlns:v="urn:schemas-microsoft-com:vml" xmlns:wp14="http://schemas.microsoft.com/office/word/2010/wordprocessingDrawing" xmlns:wp="http://schemas.openxmlformats.org/drawingml/2006/wordprocessingDrawing" xmlns:w10="urn:schemas-microsoft-com:office:word" xmlns:w="http://schemas.openxmlformats.org/wordprocessingml/2006/main" xmlns:w14="http://schemas.microsoft.com/office/word/2010/wordml" xmlns:wpg="http://schemas.microsoft.com/office/word/2010/wordprocessingGroup" xmlns:wpi="http://schemas.microsoft.com/office/word/2010/wordprocessingInk" xmlns:wne="http://schemas.microsoft.com/office/word/2006/wordml" xmlns:wps="http://schemas.microsoft.com/office/word/2010/wordprocessingShape" mc:Ignorable="w14 wp14">
+  <w:comment w:id="1" w:author="Marc Vaudel" w:date="2013-06-10T11:54:00Z" w:initials="Marc">
+    <w:p>
+      <w:pPr>
+        <w:pStyle w:val="CommentText"/>
+      </w:pPr>
+      <w:r>
+        <w:rPr>
+          <w:rStyle w:val="CommentReference"/>
+        </w:rPr>
+        <w:annotationRef/>
+      </w:r>
+      <w:r>
+        <w:rPr>
+          <w:rStyle w:val="CommentReference"/>
+        </w:rPr>
+        <w:t>Would it not be more intuitive at the beginning of the line?</w:t>
+      </w:r>
+    </w:p>
+  </w:comment>
+  <w:comment w:id="2" w:author="Marc Vaudel" w:date="2013-06-10T16:01:00Z" w:initials="Marc">
+    <w:p>
+      <w:pPr>
+        <w:pStyle w:val="CommentText"/>
+      </w:pPr>
+      <w:r>
+        <w:rPr>
+          <w:rStyle w:val="CommentReference"/>
+        </w:rPr>
+        <w:annotationRef/>
+      </w:r>
+      <w:r>
+        <w:t>@</w:t>
+      </w:r>
+      <w:proofErr w:type="spellStart"/>
+      <w:r>
+        <w:t>Lennart</w:t>
+      </w:r>
+      <w:proofErr w:type="spellEnd"/>
+      <w:r>
+        <w:t>, would you have some screenshots of the way the data was presented when you wrote the paper?</w:t>
+      </w:r>
+    </w:p>
+  </w:comment>
+  <w:comment w:id="3" w:author="Marc Vaudel" w:date="2013-06-10T16:15:00Z" w:initials="Marc">
+    <w:p>
+      <w:pPr>
+        <w:pStyle w:val="CommentText"/>
+      </w:pPr>
+      <w:r>
+        <w:rPr>
+          <w:rStyle w:val="CommentReference"/>
+        </w:rPr>
+        <w:annotationRef/>
+      </w:r>
+      <w:r>
+        <w:t xml:space="preserve">Any good example? I gave a go at the recalibration but as you can see the spectra are really beautifully annotated… When looking at the </w:t>
+      </w:r>
+      <w:proofErr w:type="spellStart"/>
+      <w:r>
+        <w:t>non assigned</w:t>
+      </w:r>
+      <w:proofErr w:type="spellEnd"/>
+      <w:r>
+        <w:t xml:space="preserve"> spectra I guess some could be derived from peptides but the mass deviation is not what makes us blind here.</w:t>
+      </w:r>
+    </w:p>
+  </w:comment>
+</w:comments>
 </file>
 
 <file path=word/endnotes.xml><?xml version="1.0" encoding="utf-8"?>
@@ -3008,7 +3048,7 @@
         <w:b/>
         <w:noProof/>
       </w:rPr>
-      <w:t>2</w:t>
+      <w:t>1</w:t>
     </w:r>
     <w:r>
       <w:rPr>
@@ -3042,7 +3082,7 @@
         <w:b/>
         <w:noProof/>
       </w:rPr>
-      <w:t>12</w:t>
+      <w:t>9</w:t>
     </w:r>
     <w:r>
       <w:rPr>
@@ -3122,7 +3162,14 @@
         <w:rFonts w:cs="Calibri"/>
         <w:lang w:eastAsia="de-DE"/>
       </w:rPr>
-      <w:t>4.0</w:t>
+      <w:t>4.</w:t>
+    </w:r>
+    <w:r>
+      <w:rPr>
+        <w:rFonts w:cs="Calibri"/>
+        <w:lang w:eastAsia="de-DE"/>
+      </w:rPr>
+      <w:t>3</w:t>
     </w:r>
     <w:r>
       <w:rPr>
@@ -3150,28 +3197,21 @@
         <w:rFonts w:cs="Calibri"/>
         <w:lang w:eastAsia="de-DE"/>
       </w:rPr>
-      <w:t xml:space="preserve">Introduction to </w:t>
+      <w:t>Reprocess</w:t>
     </w:r>
     <w:r>
       <w:rPr>
         <w:rFonts w:cs="Calibri"/>
         <w:lang w:eastAsia="de-DE"/>
       </w:rPr>
-      <w:t>Online</w:t>
+      <w:t xml:space="preserve"> </w:t>
     </w:r>
     <w:r>
       <w:rPr>
         <w:rFonts w:cs="Calibri"/>
         <w:lang w:eastAsia="de-DE"/>
       </w:rPr>
-      <w:t xml:space="preserve"> R</w:t>
-    </w:r>
-    <w:r>
-      <w:rPr>
-        <w:rFonts w:cs="Calibri"/>
-        <w:lang w:eastAsia="de-DE"/>
-      </w:rPr>
-      <w:t>epositories</w:t>
+      <w:t>Public Experiments</w:t>
     </w:r>
   </w:p>
 </w:hdr>
@@ -6649,7 +6689,7 @@
 </file>
 
 <file path=customXml/itemProps1.xml><?xml version="1.0" encoding="utf-8"?>
-<ds:datastoreItem xmlns:ds="http://schemas.openxmlformats.org/officeDocument/2006/customXml" ds:itemID="{E72ED7C7-ACA3-4F4E-AC15-1DD89378BA2D}">
+<ds:datastoreItem xmlns:ds="http://schemas.openxmlformats.org/officeDocument/2006/customXml" ds:itemID="{52A8DFC8-AB86-43AD-944E-8F6017426340}">
   <ds:schemaRefs>
     <ds:schemaRef ds:uri="http://schemas.openxmlformats.org/officeDocument/2006/bibliography"/>
   </ds:schemaRefs>

</xml_diff>

<commit_message>
updated the reprocessing tutorial
</commit_message>
<xml_diff>
--- a/wiki/tutorial/4 - Online Repositories/4.3 - Reprocess/4.3_reprocess.docx
+++ b/wiki/tutorial/4 - Online Repositories/4.3 - Reprocess/4.3_reprocess.docx
@@ -1,6 +1,6 @@
 
 <file path=word/document.xml><?xml version="1.0" encoding="utf-8"?>
-<w:document xmlns:ve="http://schemas.openxmlformats.org/markup-compatibility/2006" xmlns:o="urn:schemas-microsoft-com:office:office" xmlns:r="http://schemas.openxmlformats.org/officeDocument/2006/relationships" xmlns:m="http://schemas.openxmlformats.org/officeDocument/2006/math" xmlns:v="urn:schemas-microsoft-com:vml" xmlns:wp="http://schemas.openxmlformats.org/drawingml/2006/wordprocessingDrawing" xmlns:w10="urn:schemas-microsoft-com:office:word" xmlns:w="http://schemas.openxmlformats.org/wordprocessingml/2006/main" xmlns:wne="http://schemas.microsoft.com/office/word/2006/wordml">
+<w:document xmlns:wpc="http://schemas.microsoft.com/office/word/2010/wordprocessingCanvas" xmlns:mc="http://schemas.openxmlformats.org/markup-compatibility/2006" xmlns:o="urn:schemas-microsoft-com:office:office" xmlns:r="http://schemas.openxmlformats.org/officeDocument/2006/relationships" xmlns:m="http://schemas.openxmlformats.org/officeDocument/2006/math" xmlns:v="urn:schemas-microsoft-com:vml" xmlns:wp14="http://schemas.microsoft.com/office/word/2010/wordprocessingDrawing" xmlns:wp="http://schemas.openxmlformats.org/drawingml/2006/wordprocessingDrawing" xmlns:w10="urn:schemas-microsoft-com:office:word" xmlns:w="http://schemas.openxmlformats.org/wordprocessingml/2006/main" xmlns:w14="http://schemas.microsoft.com/office/word/2010/wordml" xmlns:wpg="http://schemas.microsoft.com/office/word/2010/wordprocessingGroup" xmlns:wpi="http://schemas.microsoft.com/office/word/2010/wordprocessingInk" xmlns:wne="http://schemas.microsoft.com/office/word/2006/wordml" xmlns:wps="http://schemas.microsoft.com/office/word/2010/wordprocessingShape" mc:Ignorable="w14 wp14">
   <w:body>
     <w:p>
       <w:pPr>
@@ -9,8 +9,6 @@
           <w:lang w:val="en-GB"/>
         </w:rPr>
       </w:pPr>
-      <w:bookmarkStart w:id="0" w:name="_GoBack"/>
-      <w:bookmarkEnd w:id="0"/>
       <w:r>
         <w:rPr>
           <w:lang w:val="en-GB"/>
@@ -265,7 +263,7 @@
                     </pic:cNvPicPr>
                   </pic:nvPicPr>
                   <pic:blipFill>
-                    <a:blip r:embed="rId8" cstate="print"/>
+                    <a:blip r:embed="rId9" cstate="print"/>
                     <a:srcRect/>
                     <a:stretch>
                       <a:fillRect/>
@@ -398,7 +396,7 @@
                     </pic:cNvPicPr>
                   </pic:nvPicPr>
                   <pic:blipFill>
-                    <a:blip r:embed="rId9" cstate="print"/>
+                    <a:blip r:embed="rId10" cstate="print"/>
                     <a:srcRect/>
                     <a:stretch>
                       <a:fillRect/>
@@ -672,8 +670,18 @@
                       <w:sz w:val="20"/>
                       <w:szCs w:val="20"/>
                     </w:rPr>
-                    <w:t>Tip:</w:t>
+                    <w:t>Tip</w:t>
                   </w:r>
+                  <w:proofErr w:type="gramStart"/>
+                  <w:r>
+                    <w:rPr>
+                      <w:b/>
+                      <w:sz w:val="20"/>
+                      <w:szCs w:val="20"/>
+                    </w:rPr>
+                    <w:t>:</w:t>
+                  </w:r>
+                  <w:proofErr w:type="gramEnd"/>
                   <w:r>
                     <w:rPr>
                       <w:sz w:val="20"/>
@@ -1595,7 +1603,7 @@
                     </pic:cNvPicPr>
                   </pic:nvPicPr>
                   <pic:blipFill>
-                    <a:blip r:embed="rId10" cstate="print"/>
+                    <a:blip r:embed="rId11" cstate="print"/>
                     <a:srcRect/>
                     <a:stretch>
                       <a:fillRect/>
@@ -1728,7 +1736,7 @@
                     </pic:cNvPicPr>
                   </pic:nvPicPr>
                   <pic:blipFill>
-                    <a:blip r:embed="rId11" cstate="print"/>
+                    <a:blip r:embed="rId12" cstate="print"/>
                     <a:srcRect/>
                     <a:stretch>
                       <a:fillRect/>
@@ -1891,7 +1899,7 @@
                     </pic:cNvPicPr>
                   </pic:nvPicPr>
                   <pic:blipFill>
-                    <a:blip r:embed="rId12" cstate="print"/>
+                    <a:blip r:embed="rId13" cstate="print"/>
                     <a:srcRect/>
                     <a:stretch>
                       <a:fillRect/>
@@ -1994,21 +2002,14 @@
         <w:rPr>
           <w:lang w:val="en-GB"/>
         </w:rPr>
-        <w:t xml:space="preserve">‘oxidation of m’, </w:t>
-      </w:r>
-      <w:commentRangeStart w:id="1"/>
-      <w:r>
-        <w:rPr>
-          <w:lang w:val="en-GB"/>
-        </w:rPr>
-        <w:t>‘</w:t>
+        <w:t>‘oxidation of m’, ‘pyro-</w:t>
       </w:r>
       <w:proofErr w:type="spellStart"/>
       <w:r>
         <w:rPr>
           <w:lang w:val="en-GB"/>
         </w:rPr>
-        <w:t>pyro-glu</w:t>
+        <w:t>glu</w:t>
       </w:r>
       <w:proofErr w:type="spellEnd"/>
       <w:r>
@@ -2029,20 +2030,7 @@
         <w:rPr>
           <w:lang w:val="en-GB"/>
         </w:rPr>
-        <w:t xml:space="preserve"> of n and q’ </w:t>
-      </w:r>
-      <w:commentRangeEnd w:id="1"/>
-      <w:r>
-        <w:rPr>
-          <w:rStyle w:val="CommentReference"/>
-        </w:rPr>
-        <w:commentReference w:id="1"/>
-      </w:r>
-      <w:r>
-        <w:rPr>
-          <w:lang w:val="en-GB"/>
-        </w:rPr>
-        <w:t>as variable modifications</w:t>
+        <w:t xml:space="preserve"> of n and q’ as variable modifications</w:t>
       </w:r>
       <w:r>
         <w:rPr>
@@ -2540,8 +2528,16 @@
         <w:rPr>
           <w:lang w:val="en-GB"/>
         </w:rPr>
-        <w:t xml:space="preserve"> main dialog. Finally, select an output folder for the search results and click 'Start the Search!'.</w:t>
-      </w:r>
+        <w:t xml:space="preserve"> main dialog. Finally, select an output folder for the search results and click 'Start the Search!</w:t>
+      </w:r>
+      <w:proofErr w:type="gramStart"/>
+      <w:r>
+        <w:rPr>
+          <w:lang w:val="en-GB"/>
+        </w:rPr>
+        <w:t>'.</w:t>
+      </w:r>
+      <w:proofErr w:type="gramEnd"/>
     </w:p>
     <w:p>
       <w:pPr>
@@ -2605,14 +2601,13 @@
           <w:lang w:val="en-GB"/>
         </w:rPr>
       </w:pPr>
-      <w:commentRangeStart w:id="2"/>
       <w:r>
         <w:rPr>
           <w:noProof/>
           <w:lang w:val="nb-NO" w:eastAsia="nb-NO"/>
         </w:rPr>
         <w:drawing>
-          <wp:inline distT="0" distB="0" distL="0" distR="0">
+          <wp:inline distT="0" distB="0" distL="0" distR="0" wp14:anchorId="4D6ACD8B" wp14:editId="155C1E92">
             <wp:extent cx="3723594" cy="2673350"/>
             <wp:effectExtent l="57150" t="19050" r="105456" b="69850"/>
             <wp:docPr id="13" name="Picture 13" descr="D:\java\PeptideShaker\wiki\tutorial\4 - Online Repositories\4.3 - Reprocess\illustrations\searchgui4.png"/>
@@ -2632,7 +2627,7 @@
                     <a:blip r:embed="rId16" cstate="print">
                       <a:extLst>
                         <a:ext uri="{28A0092B-C50C-407E-A947-70E740481C1C}">
-                          <a14:useLocalDpi xmlns:a14="http://schemas.microsoft.com/office/drawing/2010/main" xmlns:wps="http://schemas.microsoft.com/office/word/2010/wordprocessingShape" xmlns:wpi="http://schemas.microsoft.com/office/word/2010/wordprocessingInk" xmlns:wpg="http://schemas.microsoft.com/office/word/2010/wordprocessingGroup" xmlns:w14="http://schemas.microsoft.com/office/word/2010/wordml" xmlns:w="http://schemas.openxmlformats.org/wordprocessingml/2006/main" xmlns:w10="urn:schemas-microsoft-com:office:word" xmlns:wp14="http://schemas.microsoft.com/office/word/2010/wordprocessingDrawing" xmlns:v="urn:schemas-microsoft-com:vml" xmlns:o="urn:schemas-microsoft-com:office:office" xmlns:mc="http://schemas.openxmlformats.org/markup-compatibility/2006" xmlns:wpc="http://schemas.microsoft.com/office/word/2010/wordprocessingCanvas" xmlns="" val="0"/>
+                          <a14:useLocalDpi xmlns:a14="http://schemas.microsoft.com/office/drawing/2010/main" val="0"/>
                         </a:ext>
                       </a:extLst>
                     </a:blip>
@@ -2671,13 +2666,6 @@
           </wp:inline>
         </w:drawing>
       </w:r>
-      <w:commentRangeEnd w:id="2"/>
-      <w:r>
-        <w:rPr>
-          <w:rStyle w:val="CommentReference"/>
-        </w:rPr>
-        <w:commentReference w:id="2"/>
-      </w:r>
     </w:p>
     <w:p>
       <w:pPr>
@@ -2705,19 +2693,35 @@
           <w:lang w:val="en-GB"/>
         </w:rPr>
       </w:pPr>
-      <w:commentRangeStart w:id="3"/>
-      <w:r>
-        <w:rPr>
-          <w:lang w:val="en-GB"/>
-        </w:rPr>
-        <w:t>Note that the complete reprocessing of this dataset took only three minutes on a regular laptop.</w:t>
-      </w:r>
-      <w:commentRangeEnd w:id="3"/>
-      <w:r>
-        <w:rPr>
-          <w:rStyle w:val="CommentReference"/>
-        </w:rPr>
-        <w:commentReference w:id="3"/>
+      <w:r>
+        <w:rPr>
+          <w:lang w:val="en-GB"/>
+        </w:rPr>
+        <w:t xml:space="preserve">Note that the complete reprocessing of this dataset </w:t>
+      </w:r>
+      <w:r>
+        <w:rPr>
+          <w:lang w:val="en-GB"/>
+        </w:rPr>
+        <w:t>takes only few minutes</w:t>
+      </w:r>
+      <w:r>
+        <w:rPr>
+          <w:lang w:val="en-GB"/>
+        </w:rPr>
+        <w:t xml:space="preserve"> on a regular laptop</w:t>
+      </w:r>
+      <w:r>
+        <w:rPr>
+          <w:lang w:val="en-GB"/>
+        </w:rPr>
+        <w:t xml:space="preserve"> and does not require any advanced informatics competence</w:t>
+      </w:r>
+      <w:r>
+        <w:rPr>
+          <w:lang w:val="en-GB"/>
+        </w:rPr>
+        <w:t>.</w:t>
       </w:r>
     </w:p>
     <w:p>
@@ -2750,8 +2754,18 @@
                       <w:sz w:val="20"/>
                       <w:szCs w:val="20"/>
                     </w:rPr>
-                    <w:t>Tip:</w:t>
+                    <w:t>Tip</w:t>
                   </w:r>
+                  <w:proofErr w:type="gramStart"/>
+                  <w:r>
+                    <w:rPr>
+                      <w:b/>
+                      <w:sz w:val="20"/>
+                      <w:szCs w:val="20"/>
+                    </w:rPr>
+                    <w:t>:</w:t>
+                  </w:r>
+                  <w:proofErr w:type="gramEnd"/>
                   <w:r>
                     <w:rPr>
                       <w:sz w:val="20"/>
@@ -2910,7 +2924,7 @@
         <w:rPr>
           <w:rStyle w:val="CommentReference"/>
         </w:rPr>
-        <w:commentReference w:id="4"/>
+        <w:commentReference w:id="0"/>
       </w:r>
     </w:p>
     <w:p>
@@ -3046,19 +3060,19 @@
         </w:rPr>
         <w:t xml:space="preserve">. </w:t>
       </w:r>
-      <w:commentRangeStart w:id="5"/>
+      <w:commentRangeStart w:id="2"/>
       <w:r>
         <w:rPr>
           <w:lang w:val="en-GB"/>
         </w:rPr>
         <w:t>For instance, you can look for a particular protein or modification.</w:t>
       </w:r>
-      <w:commentRangeEnd w:id="5"/>
+      <w:commentRangeEnd w:id="2"/>
       <w:r>
         <w:rPr>
           <w:rStyle w:val="CommentReference"/>
         </w:rPr>
-        <w:commentReference w:id="5"/>
+        <w:commentReference w:id="2"/>
       </w:r>
     </w:p>
     <w:p>
@@ -3108,10 +3122,9 @@
         <w:ind w:left="720" w:hanging="720"/>
         <w:rPr>
           <w:rFonts w:cs="Calibri"/>
-          <w:lang w:val="fr-FR"/>
-        </w:rPr>
-      </w:pPr>
-      <w:bookmarkStart w:id="6" w:name="_ENREF_1"/>
+        </w:rPr>
+      </w:pPr>
+      <w:bookmarkStart w:id="3" w:name="_ENREF_1"/>
       <w:r>
         <w:rPr>
           <w:rFonts w:cs="Calibri"/>
@@ -3133,20 +3146,17 @@
         </w:rPr>
         <w:t xml:space="preserve">PRIDE: the proteomics identifications database. </w:t>
       </w:r>
-      <w:proofErr w:type="spellStart"/>
+      <w:proofErr w:type="gramStart"/>
       <w:r>
         <w:rPr>
           <w:rFonts w:cs="Calibri"/>
           <w:i/>
-          <w:lang w:val="fr-FR"/>
         </w:rPr>
         <w:t>Proteomics</w:t>
       </w:r>
-      <w:proofErr w:type="spellEnd"/>
       <w:r>
         <w:rPr>
           <w:rFonts w:cs="Calibri"/>
-          <w:lang w:val="fr-FR"/>
         </w:rPr>
         <w:t xml:space="preserve"> </w:t>
       </w:r>
@@ -3154,18 +3164,17 @@
         <w:rPr>
           <w:rFonts w:cs="Calibri"/>
           <w:b/>
-          <w:lang w:val="fr-FR"/>
         </w:rPr>
         <w:t>5</w:t>
       </w:r>
       <w:r>
         <w:rPr>
           <w:rFonts w:cs="Calibri"/>
-          <w:lang w:val="fr-FR"/>
         </w:rPr>
         <w:t>, 3537-3545 (2005).</w:t>
       </w:r>
-      <w:bookmarkEnd w:id="6"/>
+      <w:bookmarkEnd w:id="3"/>
+      <w:proofErr w:type="gramEnd"/>
     </w:p>
     <w:p>
       <w:pPr>
@@ -3175,7 +3184,7 @@
           <w:rFonts w:cs="Calibri"/>
         </w:rPr>
       </w:pPr>
-      <w:bookmarkStart w:id="7" w:name="_ENREF_2"/>
+      <w:bookmarkStart w:id="4" w:name="_ENREF_2"/>
       <w:r>
         <w:rPr>
           <w:rFonts w:cs="Calibri"/>
@@ -3195,6 +3204,7 @@
         </w:rPr>
         <w:t xml:space="preserve">The human platelet proteome mapped by peptide-centric proteomics: a functional protein profile. </w:t>
       </w:r>
+      <w:proofErr w:type="gramStart"/>
       <w:r>
         <w:rPr>
           <w:rFonts w:cs="Calibri"/>
@@ -3221,7 +3231,8 @@
         </w:rPr>
         <w:t>, 3193-3204 (2005).</w:t>
       </w:r>
-      <w:bookmarkEnd w:id="7"/>
+      <w:bookmarkEnd w:id="4"/>
+      <w:proofErr w:type="gramEnd"/>
     </w:p>
     <w:p>
       <w:pPr>
@@ -3231,7 +3242,7 @@
           <w:rFonts w:cs="Calibri"/>
         </w:rPr>
       </w:pPr>
-      <w:bookmarkStart w:id="8" w:name="_ENREF_3"/>
+      <w:bookmarkStart w:id="5" w:name="_ENREF_3"/>
       <w:r>
         <w:rPr>
           <w:rFonts w:cs="Calibri"/>
@@ -3272,6 +3283,7 @@
         </w:rPr>
         <w:t xml:space="preserve"> "complete proteome" sets. </w:t>
       </w:r>
+      <w:proofErr w:type="gramStart"/>
       <w:r>
         <w:rPr>
           <w:rFonts w:cs="Calibri"/>
@@ -3298,7 +3310,8 @@
         </w:rPr>
         <w:t>, 4434-4438 (2011).</w:t>
       </w:r>
-      <w:bookmarkEnd w:id="8"/>
+      <w:bookmarkEnd w:id="5"/>
+      <w:proofErr w:type="gramEnd"/>
     </w:p>
     <w:p>
       <w:pPr>
@@ -3308,7 +3321,7 @@
           <w:rFonts w:cs="Calibri"/>
         </w:rPr>
       </w:pPr>
-      <w:bookmarkStart w:id="9" w:name="_ENREF_4"/>
+      <w:bookmarkStart w:id="6" w:name="_ENREF_4"/>
       <w:r>
         <w:rPr>
           <w:rFonts w:cs="Calibri"/>
@@ -3320,8 +3333,23 @@
           <w:rFonts w:cs="Calibri"/>
         </w:rPr>
         <w:tab/>
-        <w:t xml:space="preserve">Martens, L. et al. Do we want our data raw? Including binary mass spectrometry data in public proteomics data repositories. </w:t>
-      </w:r>
+        <w:t xml:space="preserve">Martens, L. et al. Do we want our data raw? </w:t>
+      </w:r>
+      <w:proofErr w:type="gramStart"/>
+      <w:r>
+        <w:rPr>
+          <w:rFonts w:cs="Calibri"/>
+        </w:rPr>
+        <w:t>Including binary mass spectrometry data in public proteomics data repositories.</w:t>
+      </w:r>
+      <w:proofErr w:type="gramEnd"/>
+      <w:r>
+        <w:rPr>
+          <w:rFonts w:cs="Calibri"/>
+        </w:rPr>
+        <w:t xml:space="preserve"> </w:t>
+      </w:r>
+      <w:proofErr w:type="gramStart"/>
       <w:r>
         <w:rPr>
           <w:rFonts w:cs="Calibri"/>
@@ -3348,7 +3376,8 @@
         </w:rPr>
         <w:t>, 3501-3505 (2005).</w:t>
       </w:r>
-      <w:bookmarkEnd w:id="9"/>
+      <w:bookmarkEnd w:id="6"/>
+      <w:proofErr w:type="gramEnd"/>
     </w:p>
     <w:p>
       <w:pPr>
@@ -3358,8 +3387,8 @@
       </w:pPr>
     </w:p>
     <w:sectPr>
-      <w:headerReference w:type="default" r:id="rId18"/>
-      <w:footerReference w:type="default" r:id="rId19"/>
+      <w:headerReference w:type="default" r:id="rId19"/>
+      <w:footerReference w:type="default" r:id="rId20"/>
       <w:pgSz w:w="12240" w:h="15840"/>
       <w:pgMar w:top="1440" w:right="1440" w:bottom="1440" w:left="1440" w:header="708" w:footer="708" w:gutter="0"/>
       <w:cols w:space="708"/>
@@ -3370,8 +3399,8 @@
 </file>
 
 <file path=word/comments.xml><?xml version="1.0" encoding="utf-8"?>
-<w:comments xmlns:ve="http://schemas.openxmlformats.org/markup-compatibility/2006" xmlns:o="urn:schemas-microsoft-com:office:office" xmlns:r="http://schemas.openxmlformats.org/officeDocument/2006/relationships" xmlns:m="http://schemas.openxmlformats.org/officeDocument/2006/math" xmlns:v="urn:schemas-microsoft-com:vml" xmlns:wp="http://schemas.openxmlformats.org/drawingml/2006/wordprocessingDrawing" xmlns:w10="urn:schemas-microsoft-com:office:word" xmlns:w="http://schemas.openxmlformats.org/wordprocessingml/2006/main" xmlns:wne="http://schemas.microsoft.com/office/word/2006/wordml">
-  <w:comment w:id="1" w:author="Harald Barsnes" w:date="2013-06-16T02:59:00Z" w:initials="HB">
+<w:comments xmlns:wpc="http://schemas.microsoft.com/office/word/2010/wordprocessingCanvas" xmlns:mc="http://schemas.openxmlformats.org/markup-compatibility/2006" xmlns:o="urn:schemas-microsoft-com:office:office" xmlns:r="http://schemas.openxmlformats.org/officeDocument/2006/relationships" xmlns:m="http://schemas.openxmlformats.org/officeDocument/2006/math" xmlns:v="urn:schemas-microsoft-com:vml" xmlns:wp14="http://schemas.microsoft.com/office/word/2010/wordprocessingDrawing" xmlns:wp="http://schemas.openxmlformats.org/drawingml/2006/wordprocessingDrawing" xmlns:w10="urn:schemas-microsoft-com:office:word" xmlns:w="http://schemas.openxmlformats.org/wordprocessingml/2006/main" xmlns:w14="http://schemas.microsoft.com/office/word/2010/wordml" xmlns:wpg="http://schemas.microsoft.com/office/word/2010/wordprocessingGroup" xmlns:wpi="http://schemas.microsoft.com/office/word/2010/wordprocessingInk" xmlns:wne="http://schemas.microsoft.com/office/word/2006/wordml" xmlns:wps="http://schemas.microsoft.com/office/word/2010/wordprocessingShape" mc:Ignorable="w14 wp14">
+  <w:comment w:id="0" w:author="Marc Vaudel" w:date="2013-06-10T16:01:00Z" w:initials="Marc">
     <w:p>
       <w:pPr>
         <w:pStyle w:val="CommentText"/>
@@ -3383,90 +3412,24 @@
         <w:annotationRef/>
       </w:r>
       <w:r>
-        <w:t xml:space="preserve">@Marc: </w:t>
-      </w:r>
-      <w:r>
-        <w:t>W</w:t>
-      </w:r>
-      <w:r>
-        <w:t xml:space="preserve">hy no fixed </w:t>
+        <w:t>@</w:t>
       </w:r>
       <w:proofErr w:type="spellStart"/>
       <w:r>
-        <w:t>ptm</w:t>
+        <w:t>Lennart</w:t>
       </w:r>
       <w:proofErr w:type="spellEnd"/>
       <w:r>
-        <w:t xml:space="preserve"> on the C?</w:t>
+        <w:t>, would you have some screenshots of the way the data was presented whe</w:t>
+      </w:r>
+      <w:bookmarkStart w:id="1" w:name="_GoBack"/>
+      <w:bookmarkEnd w:id="1"/>
+      <w:r>
+        <w:t>n you wrote the paper?</w:t>
       </w:r>
     </w:p>
   </w:comment>
-  <w:comment w:id="2" w:author="Harald Barsnes" w:date="2013-06-16T02:27:00Z" w:initials="HB">
-    <w:p>
-      <w:pPr>
-        <w:pStyle w:val="CommentText"/>
-      </w:pPr>
-      <w:r>
-        <w:rPr>
-          <w:rStyle w:val="CommentReference"/>
-        </w:rPr>
-        <w:annotationRef/>
-      </w:r>
-      <w:r>
-        <w:t xml:space="preserve">Should be replaced </w:t>
-      </w:r>
-      <w:r>
-        <w:t>by</w:t>
-      </w:r>
-      <w:r>
-        <w:t xml:space="preserve"> one with a more subdued frame... </w:t>
-      </w:r>
-    </w:p>
-  </w:comment>
-  <w:comment w:id="3" w:author="Harald Barsnes" w:date="2013-06-16T02:28:00Z" w:initials="HB">
-    <w:p>
-      <w:pPr>
-        <w:pStyle w:val="CommentText"/>
-      </w:pPr>
-      <w:r>
-        <w:rPr>
-          <w:rStyle w:val="CommentReference"/>
-        </w:rPr>
-        <w:annotationRef/>
-      </w:r>
-      <w:r>
-        <w:t>Not the case for me. Took around 15</w:t>
-      </w:r>
-      <w:r>
-        <w:t xml:space="preserve"> min.</w:t>
-      </w:r>
-    </w:p>
-  </w:comment>
-  <w:comment w:id="4" w:author="Marc Vaudel" w:date="2013-06-10T16:01:00Z" w:initials="Marc">
-    <w:p>
-      <w:pPr>
-        <w:pStyle w:val="CommentText"/>
-      </w:pPr>
-      <w:r>
-        <w:rPr>
-          <w:rStyle w:val="CommentReference"/>
-        </w:rPr>
-        <w:annotationRef/>
-      </w:r>
-      <w:r>
-        <w:t>@</w:t>
-      </w:r>
-      <w:proofErr w:type="spellStart"/>
-      <w:r>
-        <w:t>Lennart</w:t>
-      </w:r>
-      <w:proofErr w:type="spellEnd"/>
-      <w:r>
-        <w:t>, would you have some screenshots of the way the data was presented when you wrote the paper?</w:t>
-      </w:r>
-    </w:p>
-  </w:comment>
-  <w:comment w:id="5" w:author="Marc Vaudel" w:date="2013-06-10T16:15:00Z" w:initials="Marc">
+  <w:comment w:id="2" w:author="Marc Vaudel" w:date="2013-06-10T16:15:00Z" w:initials="Marc">
     <w:p>
       <w:pPr>
         <w:pStyle w:val="CommentText"/>
@@ -3486,7 +3449,7 @@
 </file>
 
 <file path=word/endnotes.xml><?xml version="1.0" encoding="utf-8"?>
-<w:endnotes xmlns:ve="http://schemas.openxmlformats.org/markup-compatibility/2006" xmlns:o="urn:schemas-microsoft-com:office:office" xmlns:r="http://schemas.openxmlformats.org/officeDocument/2006/relationships" xmlns:m="http://schemas.openxmlformats.org/officeDocument/2006/math" xmlns:v="urn:schemas-microsoft-com:vml" xmlns:wp="http://schemas.openxmlformats.org/drawingml/2006/wordprocessingDrawing" xmlns:w10="urn:schemas-microsoft-com:office:word" xmlns:w="http://schemas.openxmlformats.org/wordprocessingml/2006/main" xmlns:wne="http://schemas.microsoft.com/office/word/2006/wordml">
+<w:endnotes xmlns:wpc="http://schemas.microsoft.com/office/word/2010/wordprocessingCanvas" xmlns:mc="http://schemas.openxmlformats.org/markup-compatibility/2006" xmlns:o="urn:schemas-microsoft-com:office:office" xmlns:r="http://schemas.openxmlformats.org/officeDocument/2006/relationships" xmlns:m="http://schemas.openxmlformats.org/officeDocument/2006/math" xmlns:v="urn:schemas-microsoft-com:vml" xmlns:wp14="http://schemas.microsoft.com/office/word/2010/wordprocessingDrawing" xmlns:wp="http://schemas.openxmlformats.org/drawingml/2006/wordprocessingDrawing" xmlns:w10="urn:schemas-microsoft-com:office:word" xmlns:w="http://schemas.openxmlformats.org/wordprocessingml/2006/main" xmlns:w14="http://schemas.microsoft.com/office/word/2010/wordml" xmlns:wpg="http://schemas.microsoft.com/office/word/2010/wordprocessingGroup" xmlns:wpi="http://schemas.microsoft.com/office/word/2010/wordprocessingInk" xmlns:wne="http://schemas.microsoft.com/office/word/2006/wordml" xmlns:wps="http://schemas.microsoft.com/office/word/2010/wordprocessingShape" mc:Ignorable="w14 wp14">
   <w:endnote w:type="separator" w:id="-1">
     <w:p>
       <w:pPr>
@@ -3511,7 +3474,7 @@
 </file>
 
 <file path=word/footer1.xml><?xml version="1.0" encoding="utf-8"?>
-<w:ftr xmlns:ve="http://schemas.openxmlformats.org/markup-compatibility/2006" xmlns:o="urn:schemas-microsoft-com:office:office" xmlns:r="http://schemas.openxmlformats.org/officeDocument/2006/relationships" xmlns:m="http://schemas.openxmlformats.org/officeDocument/2006/math" xmlns:v="urn:schemas-microsoft-com:vml" xmlns:wp="http://schemas.openxmlformats.org/drawingml/2006/wordprocessingDrawing" xmlns:w10="urn:schemas-microsoft-com:office:word" xmlns:w="http://schemas.openxmlformats.org/wordprocessingml/2006/main" xmlns:wne="http://schemas.microsoft.com/office/word/2006/wordml">
+<w:ftr xmlns:wpc="http://schemas.microsoft.com/office/word/2010/wordprocessingCanvas" xmlns:mc="http://schemas.openxmlformats.org/markup-compatibility/2006" xmlns:o="urn:schemas-microsoft-com:office:office" xmlns:r="http://schemas.openxmlformats.org/officeDocument/2006/relationships" xmlns:m="http://schemas.openxmlformats.org/officeDocument/2006/math" xmlns:v="urn:schemas-microsoft-com:vml" xmlns:wp14="http://schemas.microsoft.com/office/word/2010/wordprocessingDrawing" xmlns:wp="http://schemas.openxmlformats.org/drawingml/2006/wordprocessingDrawing" xmlns:w10="urn:schemas-microsoft-com:office:word" xmlns:w="http://schemas.openxmlformats.org/wordprocessingml/2006/main" xmlns:w14="http://schemas.microsoft.com/office/word/2010/wordml" xmlns:wpg="http://schemas.microsoft.com/office/word/2010/wordprocessingGroup" xmlns:wpi="http://schemas.microsoft.com/office/word/2010/wordprocessingInk" xmlns:wne="http://schemas.microsoft.com/office/word/2006/wordml" xmlns:wps="http://schemas.microsoft.com/office/word/2010/wordprocessingShape" mc:Ignorable="w14 wp14">
   <w:p>
     <w:pPr>
       <w:pBdr>
@@ -3609,7 +3572,7 @@
         <w:b/>
         <w:noProof/>
       </w:rPr>
-      <w:t>5</w:t>
+      <w:t>1</w:t>
     </w:r>
     <w:r>
       <w:rPr>
@@ -3656,7 +3619,7 @@
 </file>
 
 <file path=word/footnotes.xml><?xml version="1.0" encoding="utf-8"?>
-<w:footnotes xmlns:ve="http://schemas.openxmlformats.org/markup-compatibility/2006" xmlns:o="urn:schemas-microsoft-com:office:office" xmlns:r="http://schemas.openxmlformats.org/officeDocument/2006/relationships" xmlns:m="http://schemas.openxmlformats.org/officeDocument/2006/math" xmlns:v="urn:schemas-microsoft-com:vml" xmlns:wp="http://schemas.openxmlformats.org/drawingml/2006/wordprocessingDrawing" xmlns:w10="urn:schemas-microsoft-com:office:word" xmlns:w="http://schemas.openxmlformats.org/wordprocessingml/2006/main" xmlns:wne="http://schemas.microsoft.com/office/word/2006/wordml">
+<w:footnotes xmlns:wpc="http://schemas.microsoft.com/office/word/2010/wordprocessingCanvas" xmlns:mc="http://schemas.openxmlformats.org/markup-compatibility/2006" xmlns:o="urn:schemas-microsoft-com:office:office" xmlns:r="http://schemas.openxmlformats.org/officeDocument/2006/relationships" xmlns:m="http://schemas.openxmlformats.org/officeDocument/2006/math" xmlns:v="urn:schemas-microsoft-com:vml" xmlns:wp14="http://schemas.microsoft.com/office/word/2010/wordprocessingDrawing" xmlns:wp="http://schemas.openxmlformats.org/drawingml/2006/wordprocessingDrawing" xmlns:w10="urn:schemas-microsoft-com:office:word" xmlns:w="http://schemas.openxmlformats.org/wordprocessingml/2006/main" xmlns:w14="http://schemas.microsoft.com/office/word/2010/wordml" xmlns:wpg="http://schemas.microsoft.com/office/word/2010/wordprocessingGroup" xmlns:wpi="http://schemas.microsoft.com/office/word/2010/wordprocessingInk" xmlns:wne="http://schemas.microsoft.com/office/word/2006/wordml" xmlns:wps="http://schemas.microsoft.com/office/word/2010/wordprocessingShape" mc:Ignorable="w14 wp14">
   <w:footnote w:type="separator" w:id="-1">
     <w:p>
       <w:pPr>
@@ -3681,7 +3644,7 @@
 </file>
 
 <file path=word/header1.xml><?xml version="1.0" encoding="utf-8"?>
-<w:hdr xmlns:ve="http://schemas.openxmlformats.org/markup-compatibility/2006" xmlns:o="urn:schemas-microsoft-com:office:office" xmlns:r="http://schemas.openxmlformats.org/officeDocument/2006/relationships" xmlns:m="http://schemas.openxmlformats.org/officeDocument/2006/math" xmlns:v="urn:schemas-microsoft-com:vml" xmlns:wp="http://schemas.openxmlformats.org/drawingml/2006/wordprocessingDrawing" xmlns:w10="urn:schemas-microsoft-com:office:word" xmlns:w="http://schemas.openxmlformats.org/wordprocessingml/2006/main" xmlns:wne="http://schemas.microsoft.com/office/word/2006/wordml">
+<w:hdr xmlns:wpc="http://schemas.microsoft.com/office/word/2010/wordprocessingCanvas" xmlns:mc="http://schemas.openxmlformats.org/markup-compatibility/2006" xmlns:o="urn:schemas-microsoft-com:office:office" xmlns:r="http://schemas.openxmlformats.org/officeDocument/2006/relationships" xmlns:m="http://schemas.openxmlformats.org/officeDocument/2006/math" xmlns:v="urn:schemas-microsoft-com:vml" xmlns:wp14="http://schemas.microsoft.com/office/word/2010/wordprocessingDrawing" xmlns:wp="http://schemas.openxmlformats.org/drawingml/2006/wordprocessingDrawing" xmlns:w10="urn:schemas-microsoft-com:office:word" xmlns:w="http://schemas.openxmlformats.org/wordprocessingml/2006/main" xmlns:w14="http://schemas.microsoft.com/office/word/2010/wordml" xmlns:wpg="http://schemas.microsoft.com/office/word/2010/wordprocessingGroup" xmlns:wpi="http://schemas.microsoft.com/office/word/2010/wordprocessingInk" xmlns:wne="http://schemas.microsoft.com/office/word/2006/wordml" xmlns:wps="http://schemas.microsoft.com/office/word/2010/wordprocessingShape" mc:Ignorable="w14 wp14">
   <w:p>
     <w:pPr>
       <w:pStyle w:val="Header"/>
@@ -3779,7 +3742,7 @@
 </file>
 
 <file path=word/numbering.xml><?xml version="1.0" encoding="utf-8"?>
-<w:numbering xmlns:ve="http://schemas.openxmlformats.org/markup-compatibility/2006" xmlns:o="urn:schemas-microsoft-com:office:office" xmlns:r="http://schemas.openxmlformats.org/officeDocument/2006/relationships" xmlns:m="http://schemas.openxmlformats.org/officeDocument/2006/math" xmlns:v="urn:schemas-microsoft-com:vml" xmlns:wp="http://schemas.openxmlformats.org/drawingml/2006/wordprocessingDrawing" xmlns:w10="urn:schemas-microsoft-com:office:word" xmlns:w="http://schemas.openxmlformats.org/wordprocessingml/2006/main" xmlns:wne="http://schemas.microsoft.com/office/word/2006/wordml">
+<w:numbering xmlns:wpc="http://schemas.microsoft.com/office/word/2010/wordprocessingCanvas" xmlns:mc="http://schemas.openxmlformats.org/markup-compatibility/2006" xmlns:o="urn:schemas-microsoft-com:office:office" xmlns:r="http://schemas.openxmlformats.org/officeDocument/2006/relationships" xmlns:m="http://schemas.openxmlformats.org/officeDocument/2006/math" xmlns:v="urn:schemas-microsoft-com:vml" xmlns:wp14="http://schemas.microsoft.com/office/word/2010/wordprocessingDrawing" xmlns:wp="http://schemas.openxmlformats.org/drawingml/2006/wordprocessingDrawing" xmlns:w10="urn:schemas-microsoft-com:office:word" xmlns:w="http://schemas.openxmlformats.org/wordprocessingml/2006/main" xmlns:w14="http://schemas.microsoft.com/office/word/2010/wordml" xmlns:wpg="http://schemas.microsoft.com/office/word/2010/wordprocessingGroup" xmlns:wpi="http://schemas.microsoft.com/office/word/2010/wordprocessingInk" xmlns:wne="http://schemas.microsoft.com/office/word/2006/wordml" xmlns:wps="http://schemas.microsoft.com/office/word/2010/wordprocessingShape" mc:Ignorable="w14 wp14">
   <w:abstractNum w:abstractNumId="0">
     <w:nsid w:val="00000001"/>
     <w:multiLevelType w:val="multilevel"/>
@@ -5555,7 +5518,7 @@
 </file>
 
 <file path=word/styles.xml><?xml version="1.0" encoding="utf-8"?>
-<w:styles xmlns:r="http://schemas.openxmlformats.org/officeDocument/2006/relationships" xmlns:w="http://schemas.openxmlformats.org/wordprocessingml/2006/main">
+<w:styles xmlns:mc="http://schemas.openxmlformats.org/markup-compatibility/2006" xmlns:r="http://schemas.openxmlformats.org/officeDocument/2006/relationships" xmlns:w="http://schemas.openxmlformats.org/wordprocessingml/2006/main" xmlns:w14="http://schemas.microsoft.com/office/word/2010/wordml" mc:Ignorable="w14">
   <w:docDefaults>
     <w:rPrDefault>
       <w:rPr>
@@ -5752,7 +5715,6 @@
     <w:uiPriority w:val="99"/>
     <w:semiHidden/>
     <w:unhideWhenUsed/>
-    <w:qFormat/>
     <w:tblPr>
       <w:tblInd w:w="0" w:type="dxa"/>
       <w:tblCellMar>
@@ -7251,7 +7213,7 @@
 </file>
 
 <file path=customXml/itemProps1.xml><?xml version="1.0" encoding="utf-8"?>
-<ds:datastoreItem xmlns:ds="http://schemas.openxmlformats.org/officeDocument/2006/customXml" ds:itemID="{084631C5-B67B-4AB3-88B2-EF2FFB9949BF}">
+<ds:datastoreItem xmlns:ds="http://schemas.openxmlformats.org/officeDocument/2006/customXml" ds:itemID="{CB115335-0301-413C-B671-341B4F9CC6BA}">
   <ds:schemaRefs>
     <ds:schemaRef ds:uri="http://schemas.openxmlformats.org/officeDocument/2006/bibliography"/>
   </ds:schemaRefs>

</xml_diff>

<commit_message>
Deleted the last comments from chapter 4.3. Removed an empty page in the answers chapter.
</commit_message>
<xml_diff>
--- a/wiki/tutorial/4 - Online Repositories/4.3 - Reprocess/4.3_reprocess.docx
+++ b/wiki/tutorial/4 - Online Repositories/4.3 - Reprocess/4.3_reprocess.docx
@@ -1,6 +1,6 @@
 
 <file path=word/document.xml><?xml version="1.0" encoding="utf-8"?>
-<w:document xmlns:wpc="http://schemas.microsoft.com/office/word/2010/wordprocessingCanvas" xmlns:mc="http://schemas.openxmlformats.org/markup-compatibility/2006" xmlns:o="urn:schemas-microsoft-com:office:office" xmlns:r="http://schemas.openxmlformats.org/officeDocument/2006/relationships" xmlns:m="http://schemas.openxmlformats.org/officeDocument/2006/math" xmlns:v="urn:schemas-microsoft-com:vml" xmlns:wp14="http://schemas.microsoft.com/office/word/2010/wordprocessingDrawing" xmlns:wp="http://schemas.openxmlformats.org/drawingml/2006/wordprocessingDrawing" xmlns:w10="urn:schemas-microsoft-com:office:word" xmlns:w="http://schemas.openxmlformats.org/wordprocessingml/2006/main" xmlns:w14="http://schemas.microsoft.com/office/word/2010/wordml" xmlns:wpg="http://schemas.microsoft.com/office/word/2010/wordprocessingGroup" xmlns:wpi="http://schemas.microsoft.com/office/word/2010/wordprocessingInk" xmlns:wne="http://schemas.microsoft.com/office/word/2006/wordml" xmlns:wps="http://schemas.microsoft.com/office/word/2010/wordprocessingShape" mc:Ignorable="w14 wp14">
+<w:document xmlns:ve="http://schemas.openxmlformats.org/markup-compatibility/2006" xmlns:o="urn:schemas-microsoft-com:office:office" xmlns:r="http://schemas.openxmlformats.org/officeDocument/2006/relationships" xmlns:m="http://schemas.openxmlformats.org/officeDocument/2006/math" xmlns:v="urn:schemas-microsoft-com:vml" xmlns:wp="http://schemas.openxmlformats.org/drawingml/2006/wordprocessingDrawing" xmlns:w10="urn:schemas-microsoft-com:office:word" xmlns:w="http://schemas.openxmlformats.org/wordprocessingml/2006/main" xmlns:wne="http://schemas.microsoft.com/office/word/2006/wordml">
   <w:body>
     <w:p>
       <w:pPr>
@@ -263,7 +263,7 @@
                     </pic:cNvPicPr>
                   </pic:nvPicPr>
                   <pic:blipFill>
-                    <a:blip r:embed="rId9" cstate="print"/>
+                    <a:blip r:embed="rId8" cstate="print"/>
                     <a:srcRect/>
                     <a:stretch>
                       <a:fillRect/>
@@ -396,7 +396,7 @@
                     </pic:cNvPicPr>
                   </pic:nvPicPr>
                   <pic:blipFill>
-                    <a:blip r:embed="rId10" cstate="print"/>
+                    <a:blip r:embed="rId9" cstate="print"/>
                     <a:srcRect/>
                     <a:stretch>
                       <a:fillRect/>
@@ -670,18 +670,8 @@
                       <w:sz w:val="20"/>
                       <w:szCs w:val="20"/>
                     </w:rPr>
-                    <w:t>Tip</w:t>
+                    <w:t>Tip:</w:t>
                   </w:r>
-                  <w:proofErr w:type="gramStart"/>
-                  <w:r>
-                    <w:rPr>
-                      <w:b/>
-                      <w:sz w:val="20"/>
-                      <w:szCs w:val="20"/>
-                    </w:rPr>
-                    <w:t>:</w:t>
-                  </w:r>
-                  <w:proofErr w:type="gramEnd"/>
                   <w:r>
                     <w:rPr>
                       <w:sz w:val="20"/>
@@ -1603,7 +1593,7 @@
                     </pic:cNvPicPr>
                   </pic:nvPicPr>
                   <pic:blipFill>
-                    <a:blip r:embed="rId11" cstate="print"/>
+                    <a:blip r:embed="rId10" cstate="print"/>
                     <a:srcRect/>
                     <a:stretch>
                       <a:fillRect/>
@@ -1736,7 +1726,7 @@
                     </pic:cNvPicPr>
                   </pic:nvPicPr>
                   <pic:blipFill>
-                    <a:blip r:embed="rId12" cstate="print"/>
+                    <a:blip r:embed="rId11" cstate="print"/>
                     <a:srcRect/>
                     <a:stretch>
                       <a:fillRect/>
@@ -1899,7 +1889,7 @@
                     </pic:cNvPicPr>
                   </pic:nvPicPr>
                   <pic:blipFill>
-                    <a:blip r:embed="rId13" cstate="print"/>
+                    <a:blip r:embed="rId12" cstate="print"/>
                     <a:srcRect/>
                     <a:stretch>
                       <a:fillRect/>
@@ -2002,14 +1992,14 @@
         <w:rPr>
           <w:lang w:val="en-GB"/>
         </w:rPr>
-        <w:t>‘oxidation of m’, ‘pyro-</w:t>
+        <w:t>‘oxidation of m’, ‘</w:t>
       </w:r>
       <w:proofErr w:type="spellStart"/>
       <w:r>
         <w:rPr>
           <w:lang w:val="en-GB"/>
         </w:rPr>
-        <w:t>glu</w:t>
+        <w:t>pyro-glu</w:t>
       </w:r>
       <w:proofErr w:type="spellEnd"/>
       <w:r>
@@ -2107,7 +2097,7 @@
                     </pic:cNvPicPr>
                   </pic:nvPicPr>
                   <pic:blipFill>
-                    <a:blip r:embed="rId14" cstate="print"/>
+                    <a:blip r:embed="rId13" cstate="print"/>
                     <a:srcRect/>
                     <a:stretch>
                       <a:fillRect/>
@@ -2374,7 +2364,7 @@
                     </pic:cNvPicPr>
                   </pic:nvPicPr>
                   <pic:blipFill>
-                    <a:blip r:embed="rId15" cstate="print"/>
+                    <a:blip r:embed="rId14" cstate="print"/>
                     <a:srcRect/>
                     <a:stretch>
                       <a:fillRect/>
@@ -2528,16 +2518,8 @@
         <w:rPr>
           <w:lang w:val="en-GB"/>
         </w:rPr>
-        <w:t xml:space="preserve"> main dialog. Finally, select an output folder for the search results and click 'Start the Search!</w:t>
-      </w:r>
-      <w:proofErr w:type="gramStart"/>
-      <w:r>
-        <w:rPr>
-          <w:lang w:val="en-GB"/>
-        </w:rPr>
-        <w:t>'.</w:t>
-      </w:r>
-      <w:proofErr w:type="gramEnd"/>
+        <w:t xml:space="preserve"> main dialog. Finally, select an output folder for the search results and click 'Start the Search!'.</w:t>
+      </w:r>
     </w:p>
     <w:p>
       <w:pPr>
@@ -2607,7 +2589,7 @@
           <w:lang w:val="nb-NO" w:eastAsia="nb-NO"/>
         </w:rPr>
         <w:drawing>
-          <wp:inline distT="0" distB="0" distL="0" distR="0" wp14:anchorId="4D6ACD8B" wp14:editId="155C1E92">
+          <wp:inline distT="0" distB="0" distL="0" distR="0">
             <wp:extent cx="3723594" cy="2673350"/>
             <wp:effectExtent l="57150" t="19050" r="105456" b="69850"/>
             <wp:docPr id="13" name="Picture 13" descr="D:\java\PeptideShaker\wiki\tutorial\4 - Online Repositories\4.3 - Reprocess\illustrations\searchgui4.png"/>
@@ -2624,10 +2606,10 @@
                     </pic:cNvPicPr>
                   </pic:nvPicPr>
                   <pic:blipFill>
-                    <a:blip r:embed="rId16" cstate="print">
+                    <a:blip r:embed="rId15" cstate="print">
                       <a:extLst>
                         <a:ext uri="{28A0092B-C50C-407E-A947-70E740481C1C}">
-                          <a14:useLocalDpi xmlns:a14="http://schemas.microsoft.com/office/drawing/2010/main" val="0"/>
+                          <a14:useLocalDpi xmlns:a14="http://schemas.microsoft.com/office/drawing/2010/main" xmlns:wps="http://schemas.microsoft.com/office/word/2010/wordprocessingShape" xmlns:wpi="http://schemas.microsoft.com/office/word/2010/wordprocessingInk" xmlns:wpg="http://schemas.microsoft.com/office/word/2010/wordprocessingGroup" xmlns:w14="http://schemas.microsoft.com/office/word/2010/wordml" xmlns:w="http://schemas.openxmlformats.org/wordprocessingml/2006/main" xmlns:w10="urn:schemas-microsoft-com:office:word" xmlns:wp14="http://schemas.microsoft.com/office/word/2010/wordprocessingDrawing" xmlns:v="urn:schemas-microsoft-com:vml" xmlns:o="urn:schemas-microsoft-com:office:office" xmlns:mc="http://schemas.openxmlformats.org/markup-compatibility/2006" xmlns:wpc="http://schemas.microsoft.com/office/word/2010/wordprocessingCanvas" xmlns="" val="0"/>
                         </a:ext>
                       </a:extLst>
                     </a:blip>
@@ -2754,18 +2736,8 @@
                       <w:sz w:val="20"/>
                       <w:szCs w:val="20"/>
                     </w:rPr>
-                    <w:t>Tip</w:t>
+                    <w:t>Tip:</w:t>
                   </w:r>
-                  <w:proofErr w:type="gramStart"/>
-                  <w:r>
-                    <w:rPr>
-                      <w:b/>
-                      <w:sz w:val="20"/>
-                      <w:szCs w:val="20"/>
-                    </w:rPr>
-                    <w:t>:</w:t>
-                  </w:r>
-                  <w:proofErr w:type="gramEnd"/>
                   <w:r>
                     <w:rPr>
                       <w:sz w:val="20"/>
@@ -2872,7 +2844,7 @@
                     </pic:cNvPicPr>
                   </pic:nvPicPr>
                   <pic:blipFill>
-                    <a:blip r:embed="rId17" cstate="print"/>
+                    <a:blip r:embed="rId16" cstate="print"/>
                     <a:srcRect/>
                     <a:stretch>
                       <a:fillRect/>
@@ -2920,12 +2892,6 @@
           <w:lang w:val="en-GB"/>
         </w:rPr>
       </w:pPr>
-      <w:r>
-        <w:rPr>
-          <w:rStyle w:val="CommentReference"/>
-        </w:rPr>
-        <w:commentReference w:id="0"/>
-      </w:r>
     </w:p>
     <w:p>
       <w:pPr>
@@ -3058,21 +3024,7 @@
         <w:rPr>
           <w:lang w:val="en-GB"/>
         </w:rPr>
-        <w:t xml:space="preserve">. </w:t>
-      </w:r>
-      <w:commentRangeStart w:id="2"/>
-      <w:r>
-        <w:rPr>
-          <w:lang w:val="en-GB"/>
-        </w:rPr>
-        <w:t>For instance, you can look for a particular protein or modification.</w:t>
-      </w:r>
-      <w:commentRangeEnd w:id="2"/>
-      <w:r>
-        <w:rPr>
-          <w:rStyle w:val="CommentReference"/>
-        </w:rPr>
-        <w:commentReference w:id="2"/>
+        <w:t>. For instance, you can look for a particular protein or modification.</w:t>
       </w:r>
     </w:p>
     <w:p>
@@ -3124,7 +3076,7 @@
           <w:rFonts w:cs="Calibri"/>
         </w:rPr>
       </w:pPr>
-      <w:bookmarkStart w:id="3" w:name="_ENREF_1"/>
+      <w:bookmarkStart w:id="0" w:name="_ENREF_1"/>
       <w:r>
         <w:rPr>
           <w:rFonts w:cs="Calibri"/>
@@ -3146,7 +3098,6 @@
         </w:rPr>
         <w:t xml:space="preserve">PRIDE: the proteomics identifications database. </w:t>
       </w:r>
-      <w:proofErr w:type="gramStart"/>
       <w:r>
         <w:rPr>
           <w:rFonts w:cs="Calibri"/>
@@ -3173,8 +3124,7 @@
         </w:rPr>
         <w:t>, 3537-3545 (2005).</w:t>
       </w:r>
-      <w:bookmarkEnd w:id="3"/>
-      <w:proofErr w:type="gramEnd"/>
+      <w:bookmarkEnd w:id="0"/>
     </w:p>
     <w:p>
       <w:pPr>
@@ -3184,7 +3134,7 @@
           <w:rFonts w:cs="Calibri"/>
         </w:rPr>
       </w:pPr>
-      <w:bookmarkStart w:id="4" w:name="_ENREF_2"/>
+      <w:bookmarkStart w:id="1" w:name="_ENREF_2"/>
       <w:r>
         <w:rPr>
           <w:rFonts w:cs="Calibri"/>
@@ -3204,7 +3154,6 @@
         </w:rPr>
         <w:t xml:space="preserve">The human platelet proteome mapped by peptide-centric proteomics: a functional protein profile. </w:t>
       </w:r>
-      <w:proofErr w:type="gramStart"/>
       <w:r>
         <w:rPr>
           <w:rFonts w:cs="Calibri"/>
@@ -3231,8 +3180,7 @@
         </w:rPr>
         <w:t>, 3193-3204 (2005).</w:t>
       </w:r>
-      <w:bookmarkEnd w:id="4"/>
-      <w:proofErr w:type="gramEnd"/>
+      <w:bookmarkEnd w:id="1"/>
     </w:p>
     <w:p>
       <w:pPr>
@@ -3242,7 +3190,7 @@
           <w:rFonts w:cs="Calibri"/>
         </w:rPr>
       </w:pPr>
-      <w:bookmarkStart w:id="5" w:name="_ENREF_3"/>
+      <w:bookmarkStart w:id="2" w:name="_ENREF_3"/>
       <w:r>
         <w:rPr>
           <w:rFonts w:cs="Calibri"/>
@@ -3283,7 +3231,6 @@
         </w:rPr>
         <w:t xml:space="preserve"> "complete proteome" sets. </w:t>
       </w:r>
-      <w:proofErr w:type="gramStart"/>
       <w:r>
         <w:rPr>
           <w:rFonts w:cs="Calibri"/>
@@ -3310,8 +3257,7 @@
         </w:rPr>
         <w:t>, 4434-4438 (2011).</w:t>
       </w:r>
-      <w:bookmarkEnd w:id="5"/>
-      <w:proofErr w:type="gramEnd"/>
+      <w:bookmarkEnd w:id="2"/>
     </w:p>
     <w:p>
       <w:pPr>
@@ -3321,7 +3267,7 @@
           <w:rFonts w:cs="Calibri"/>
         </w:rPr>
       </w:pPr>
-      <w:bookmarkStart w:id="6" w:name="_ENREF_4"/>
+      <w:bookmarkStart w:id="3" w:name="_ENREF_4"/>
       <w:r>
         <w:rPr>
           <w:rFonts w:cs="Calibri"/>
@@ -3333,23 +3279,8 @@
           <w:rFonts w:cs="Calibri"/>
         </w:rPr>
         <w:tab/>
-        <w:t xml:space="preserve">Martens, L. et al. Do we want our data raw? </w:t>
-      </w:r>
-      <w:proofErr w:type="gramStart"/>
-      <w:r>
-        <w:rPr>
-          <w:rFonts w:cs="Calibri"/>
-        </w:rPr>
-        <w:t>Including binary mass spectrometry data in public proteomics data repositories.</w:t>
-      </w:r>
-      <w:proofErr w:type="gramEnd"/>
-      <w:r>
-        <w:rPr>
-          <w:rFonts w:cs="Calibri"/>
-        </w:rPr>
-        <w:t xml:space="preserve"> </w:t>
-      </w:r>
-      <w:proofErr w:type="gramStart"/>
+        <w:t xml:space="preserve">Martens, L. et al. Do we want our data raw? Including binary mass spectrometry data in public proteomics data repositories. </w:t>
+      </w:r>
       <w:r>
         <w:rPr>
           <w:rFonts w:cs="Calibri"/>
@@ -3376,8 +3307,7 @@
         </w:rPr>
         <w:t>, 3501-3505 (2005).</w:t>
       </w:r>
-      <w:bookmarkEnd w:id="6"/>
-      <w:proofErr w:type="gramEnd"/>
+      <w:bookmarkEnd w:id="3"/>
     </w:p>
     <w:p>
       <w:pPr>
@@ -3387,8 +3317,8 @@
       </w:pPr>
     </w:p>
     <w:sectPr>
-      <w:headerReference w:type="default" r:id="rId19"/>
-      <w:footerReference w:type="default" r:id="rId20"/>
+      <w:headerReference w:type="default" r:id="rId17"/>
+      <w:footerReference w:type="default" r:id="rId18"/>
       <w:pgSz w:w="12240" w:h="15840"/>
       <w:pgMar w:top="1440" w:right="1440" w:bottom="1440" w:left="1440" w:header="708" w:footer="708" w:gutter="0"/>
       <w:cols w:space="708"/>
@@ -3398,58 +3328,8 @@
 </w:document>
 </file>
 
-<file path=word/comments.xml><?xml version="1.0" encoding="utf-8"?>
-<w:comments xmlns:wpc="http://schemas.microsoft.com/office/word/2010/wordprocessingCanvas" xmlns:mc="http://schemas.openxmlformats.org/markup-compatibility/2006" xmlns:o="urn:schemas-microsoft-com:office:office" xmlns:r="http://schemas.openxmlformats.org/officeDocument/2006/relationships" xmlns:m="http://schemas.openxmlformats.org/officeDocument/2006/math" xmlns:v="urn:schemas-microsoft-com:vml" xmlns:wp14="http://schemas.microsoft.com/office/word/2010/wordprocessingDrawing" xmlns:wp="http://schemas.openxmlformats.org/drawingml/2006/wordprocessingDrawing" xmlns:w10="urn:schemas-microsoft-com:office:word" xmlns:w="http://schemas.openxmlformats.org/wordprocessingml/2006/main" xmlns:w14="http://schemas.microsoft.com/office/word/2010/wordml" xmlns:wpg="http://schemas.microsoft.com/office/word/2010/wordprocessingGroup" xmlns:wpi="http://schemas.microsoft.com/office/word/2010/wordprocessingInk" xmlns:wne="http://schemas.microsoft.com/office/word/2006/wordml" xmlns:wps="http://schemas.microsoft.com/office/word/2010/wordprocessingShape" mc:Ignorable="w14 wp14">
-  <w:comment w:id="0" w:author="Marc Vaudel" w:date="2013-06-10T16:01:00Z" w:initials="Marc">
-    <w:p>
-      <w:pPr>
-        <w:pStyle w:val="CommentText"/>
-      </w:pPr>
-      <w:r>
-        <w:rPr>
-          <w:rStyle w:val="CommentReference"/>
-        </w:rPr>
-        <w:annotationRef/>
-      </w:r>
-      <w:r>
-        <w:t>@</w:t>
-      </w:r>
-      <w:proofErr w:type="spellStart"/>
-      <w:r>
-        <w:t>Lennart</w:t>
-      </w:r>
-      <w:proofErr w:type="spellEnd"/>
-      <w:r>
-        <w:t>, would you have some screenshots of the way the data was presented whe</w:t>
-      </w:r>
-      <w:bookmarkStart w:id="1" w:name="_GoBack"/>
-      <w:bookmarkEnd w:id="1"/>
-      <w:r>
-        <w:t>n you wrote the paper?</w:t>
-      </w:r>
-    </w:p>
-  </w:comment>
-  <w:comment w:id="2" w:author="Marc Vaudel" w:date="2013-06-10T16:15:00Z" w:initials="Marc">
-    <w:p>
-      <w:pPr>
-        <w:pStyle w:val="CommentText"/>
-      </w:pPr>
-      <w:r>
-        <w:rPr>
-          <w:rStyle w:val="CommentReference"/>
-        </w:rPr>
-        <w:annotationRef/>
-      </w:r>
-      <w:r>
-        <w:t>Any good example? I gave a go at the recalibration but as you can see the spectra are really beautifully annotated… When looking at the non assigned spectra I guess some could be derived from peptides but the mass deviation is not what makes us blind here.</w:t>
-      </w:r>
-    </w:p>
-  </w:comment>
-</w:comments>
-</file>
-
 <file path=word/endnotes.xml><?xml version="1.0" encoding="utf-8"?>
-<w:endnotes xmlns:wpc="http://schemas.microsoft.com/office/word/2010/wordprocessingCanvas" xmlns:mc="http://schemas.openxmlformats.org/markup-compatibility/2006" xmlns:o="urn:schemas-microsoft-com:office:office" xmlns:r="http://schemas.openxmlformats.org/officeDocument/2006/relationships" xmlns:m="http://schemas.openxmlformats.org/officeDocument/2006/math" xmlns:v="urn:schemas-microsoft-com:vml" xmlns:wp14="http://schemas.microsoft.com/office/word/2010/wordprocessingDrawing" xmlns:wp="http://schemas.openxmlformats.org/drawingml/2006/wordprocessingDrawing" xmlns:w10="urn:schemas-microsoft-com:office:word" xmlns:w="http://schemas.openxmlformats.org/wordprocessingml/2006/main" xmlns:w14="http://schemas.microsoft.com/office/word/2010/wordml" xmlns:wpg="http://schemas.microsoft.com/office/word/2010/wordprocessingGroup" xmlns:wpi="http://schemas.microsoft.com/office/word/2010/wordprocessingInk" xmlns:wne="http://schemas.microsoft.com/office/word/2006/wordml" xmlns:wps="http://schemas.microsoft.com/office/word/2010/wordprocessingShape" mc:Ignorable="w14 wp14">
+<w:endnotes xmlns:ve="http://schemas.openxmlformats.org/markup-compatibility/2006" xmlns:o="urn:schemas-microsoft-com:office:office" xmlns:r="http://schemas.openxmlformats.org/officeDocument/2006/relationships" xmlns:m="http://schemas.openxmlformats.org/officeDocument/2006/math" xmlns:v="urn:schemas-microsoft-com:vml" xmlns:wp="http://schemas.openxmlformats.org/drawingml/2006/wordprocessingDrawing" xmlns:w10="urn:schemas-microsoft-com:office:word" xmlns:w="http://schemas.openxmlformats.org/wordprocessingml/2006/main" xmlns:wne="http://schemas.microsoft.com/office/word/2006/wordml">
   <w:endnote w:type="separator" w:id="-1">
     <w:p>
       <w:pPr>
@@ -3474,7 +3354,7 @@
 </file>
 
 <file path=word/footer1.xml><?xml version="1.0" encoding="utf-8"?>
-<w:ftr xmlns:wpc="http://schemas.microsoft.com/office/word/2010/wordprocessingCanvas" xmlns:mc="http://schemas.openxmlformats.org/markup-compatibility/2006" xmlns:o="urn:schemas-microsoft-com:office:office" xmlns:r="http://schemas.openxmlformats.org/officeDocument/2006/relationships" xmlns:m="http://schemas.openxmlformats.org/officeDocument/2006/math" xmlns:v="urn:schemas-microsoft-com:vml" xmlns:wp14="http://schemas.microsoft.com/office/word/2010/wordprocessingDrawing" xmlns:wp="http://schemas.openxmlformats.org/drawingml/2006/wordprocessingDrawing" xmlns:w10="urn:schemas-microsoft-com:office:word" xmlns:w="http://schemas.openxmlformats.org/wordprocessingml/2006/main" xmlns:w14="http://schemas.microsoft.com/office/word/2010/wordml" xmlns:wpg="http://schemas.microsoft.com/office/word/2010/wordprocessingGroup" xmlns:wpi="http://schemas.microsoft.com/office/word/2010/wordprocessingInk" xmlns:wne="http://schemas.microsoft.com/office/word/2006/wordml" xmlns:wps="http://schemas.microsoft.com/office/word/2010/wordprocessingShape" mc:Ignorable="w14 wp14">
+<w:ftr xmlns:ve="http://schemas.openxmlformats.org/markup-compatibility/2006" xmlns:o="urn:schemas-microsoft-com:office:office" xmlns:r="http://schemas.openxmlformats.org/officeDocument/2006/relationships" xmlns:m="http://schemas.openxmlformats.org/officeDocument/2006/math" xmlns:v="urn:schemas-microsoft-com:vml" xmlns:wp="http://schemas.openxmlformats.org/drawingml/2006/wordprocessingDrawing" xmlns:w10="urn:schemas-microsoft-com:office:word" xmlns:w="http://schemas.openxmlformats.org/wordprocessingml/2006/main" xmlns:wne="http://schemas.microsoft.com/office/word/2006/wordml">
   <w:p>
     <w:pPr>
       <w:pBdr>
@@ -3572,7 +3452,7 @@
         <w:b/>
         <w:noProof/>
       </w:rPr>
-      <w:t>1</w:t>
+      <w:t>8</w:t>
     </w:r>
     <w:r>
       <w:rPr>
@@ -3619,7 +3499,7 @@
 </file>
 
 <file path=word/footnotes.xml><?xml version="1.0" encoding="utf-8"?>
-<w:footnotes xmlns:wpc="http://schemas.microsoft.com/office/word/2010/wordprocessingCanvas" xmlns:mc="http://schemas.openxmlformats.org/markup-compatibility/2006" xmlns:o="urn:schemas-microsoft-com:office:office" xmlns:r="http://schemas.openxmlformats.org/officeDocument/2006/relationships" xmlns:m="http://schemas.openxmlformats.org/officeDocument/2006/math" xmlns:v="urn:schemas-microsoft-com:vml" xmlns:wp14="http://schemas.microsoft.com/office/word/2010/wordprocessingDrawing" xmlns:wp="http://schemas.openxmlformats.org/drawingml/2006/wordprocessingDrawing" xmlns:w10="urn:schemas-microsoft-com:office:word" xmlns:w="http://schemas.openxmlformats.org/wordprocessingml/2006/main" xmlns:w14="http://schemas.microsoft.com/office/word/2010/wordml" xmlns:wpg="http://schemas.microsoft.com/office/word/2010/wordprocessingGroup" xmlns:wpi="http://schemas.microsoft.com/office/word/2010/wordprocessingInk" xmlns:wne="http://schemas.microsoft.com/office/word/2006/wordml" xmlns:wps="http://schemas.microsoft.com/office/word/2010/wordprocessingShape" mc:Ignorable="w14 wp14">
+<w:footnotes xmlns:ve="http://schemas.openxmlformats.org/markup-compatibility/2006" xmlns:o="urn:schemas-microsoft-com:office:office" xmlns:r="http://schemas.openxmlformats.org/officeDocument/2006/relationships" xmlns:m="http://schemas.openxmlformats.org/officeDocument/2006/math" xmlns:v="urn:schemas-microsoft-com:vml" xmlns:wp="http://schemas.openxmlformats.org/drawingml/2006/wordprocessingDrawing" xmlns:w10="urn:schemas-microsoft-com:office:word" xmlns:w="http://schemas.openxmlformats.org/wordprocessingml/2006/main" xmlns:wne="http://schemas.microsoft.com/office/word/2006/wordml">
   <w:footnote w:type="separator" w:id="-1">
     <w:p>
       <w:pPr>
@@ -3644,7 +3524,7 @@
 </file>
 
 <file path=word/header1.xml><?xml version="1.0" encoding="utf-8"?>
-<w:hdr xmlns:wpc="http://schemas.microsoft.com/office/word/2010/wordprocessingCanvas" xmlns:mc="http://schemas.openxmlformats.org/markup-compatibility/2006" xmlns:o="urn:schemas-microsoft-com:office:office" xmlns:r="http://schemas.openxmlformats.org/officeDocument/2006/relationships" xmlns:m="http://schemas.openxmlformats.org/officeDocument/2006/math" xmlns:v="urn:schemas-microsoft-com:vml" xmlns:wp14="http://schemas.microsoft.com/office/word/2010/wordprocessingDrawing" xmlns:wp="http://schemas.openxmlformats.org/drawingml/2006/wordprocessingDrawing" xmlns:w10="urn:schemas-microsoft-com:office:word" xmlns:w="http://schemas.openxmlformats.org/wordprocessingml/2006/main" xmlns:w14="http://schemas.microsoft.com/office/word/2010/wordml" xmlns:wpg="http://schemas.microsoft.com/office/word/2010/wordprocessingGroup" xmlns:wpi="http://schemas.microsoft.com/office/word/2010/wordprocessingInk" xmlns:wne="http://schemas.microsoft.com/office/word/2006/wordml" xmlns:wps="http://schemas.microsoft.com/office/word/2010/wordprocessingShape" mc:Ignorable="w14 wp14">
+<w:hdr xmlns:ve="http://schemas.openxmlformats.org/markup-compatibility/2006" xmlns:o="urn:schemas-microsoft-com:office:office" xmlns:r="http://schemas.openxmlformats.org/officeDocument/2006/relationships" xmlns:m="http://schemas.openxmlformats.org/officeDocument/2006/math" xmlns:v="urn:schemas-microsoft-com:vml" xmlns:wp="http://schemas.openxmlformats.org/drawingml/2006/wordprocessingDrawing" xmlns:w10="urn:schemas-microsoft-com:office:word" xmlns:w="http://schemas.openxmlformats.org/wordprocessingml/2006/main" xmlns:wne="http://schemas.microsoft.com/office/word/2006/wordml">
   <w:p>
     <w:pPr>
       <w:pStyle w:val="Header"/>
@@ -3742,7 +3622,7 @@
 </file>
 
 <file path=word/numbering.xml><?xml version="1.0" encoding="utf-8"?>
-<w:numbering xmlns:wpc="http://schemas.microsoft.com/office/word/2010/wordprocessingCanvas" xmlns:mc="http://schemas.openxmlformats.org/markup-compatibility/2006" xmlns:o="urn:schemas-microsoft-com:office:office" xmlns:r="http://schemas.openxmlformats.org/officeDocument/2006/relationships" xmlns:m="http://schemas.openxmlformats.org/officeDocument/2006/math" xmlns:v="urn:schemas-microsoft-com:vml" xmlns:wp14="http://schemas.microsoft.com/office/word/2010/wordprocessingDrawing" xmlns:wp="http://schemas.openxmlformats.org/drawingml/2006/wordprocessingDrawing" xmlns:w10="urn:schemas-microsoft-com:office:word" xmlns:w="http://schemas.openxmlformats.org/wordprocessingml/2006/main" xmlns:w14="http://schemas.microsoft.com/office/word/2010/wordml" xmlns:wpg="http://schemas.microsoft.com/office/word/2010/wordprocessingGroup" xmlns:wpi="http://schemas.microsoft.com/office/word/2010/wordprocessingInk" xmlns:wne="http://schemas.microsoft.com/office/word/2006/wordml" xmlns:wps="http://schemas.microsoft.com/office/word/2010/wordprocessingShape" mc:Ignorable="w14 wp14">
+<w:numbering xmlns:ve="http://schemas.openxmlformats.org/markup-compatibility/2006" xmlns:o="urn:schemas-microsoft-com:office:office" xmlns:r="http://schemas.openxmlformats.org/officeDocument/2006/relationships" xmlns:m="http://schemas.openxmlformats.org/officeDocument/2006/math" xmlns:v="urn:schemas-microsoft-com:vml" xmlns:wp="http://schemas.openxmlformats.org/drawingml/2006/wordprocessingDrawing" xmlns:w10="urn:schemas-microsoft-com:office:word" xmlns:w="http://schemas.openxmlformats.org/wordprocessingml/2006/main" xmlns:wne="http://schemas.microsoft.com/office/word/2006/wordml">
   <w:abstractNum w:abstractNumId="0">
     <w:nsid w:val="00000001"/>
     <w:multiLevelType w:val="multilevel"/>
@@ -5518,7 +5398,7 @@
 </file>
 
 <file path=word/styles.xml><?xml version="1.0" encoding="utf-8"?>
-<w:styles xmlns:mc="http://schemas.openxmlformats.org/markup-compatibility/2006" xmlns:r="http://schemas.openxmlformats.org/officeDocument/2006/relationships" xmlns:w="http://schemas.openxmlformats.org/wordprocessingml/2006/main" xmlns:w14="http://schemas.microsoft.com/office/word/2010/wordml" mc:Ignorable="w14">
+<w:styles xmlns:r="http://schemas.openxmlformats.org/officeDocument/2006/relationships" xmlns:w="http://schemas.openxmlformats.org/wordprocessingml/2006/main">
   <w:docDefaults>
     <w:rPrDefault>
       <w:rPr>
@@ -5715,6 +5595,7 @@
     <w:uiPriority w:val="99"/>
     <w:semiHidden/>
     <w:unhideWhenUsed/>
+    <w:qFormat/>
     <w:tblPr>
       <w:tblInd w:w="0" w:type="dxa"/>
       <w:tblCellMar>
@@ -7213,7 +7094,7 @@
 </file>
 
 <file path=customXml/itemProps1.xml><?xml version="1.0" encoding="utf-8"?>
-<ds:datastoreItem xmlns:ds="http://schemas.openxmlformats.org/officeDocument/2006/customXml" ds:itemID="{CB115335-0301-413C-B671-341B4F9CC6BA}">
+<ds:datastoreItem xmlns:ds="http://schemas.openxmlformats.org/officeDocument/2006/customXml" ds:itemID="{685F1F27-007B-43D1-A938-2B3916314707}">
   <ds:schemaRefs>
     <ds:schemaRef ds:uri="http://schemas.openxmlformats.org/officeDocument/2006/bibliography"/>
   </ds:schemaRefs>

</xml_diff>